<commit_message>
Outlined mixed mode section and mode effects
</commit_message>
<xml_diff>
--- a/Free writing.docx
+++ b/Free writing.docx
@@ -237,7 +237,7 @@
         <w:rPr>
           <w:lang w:val="en-US"/>
         </w:rPr>
-        <w:instrText>ADDIN paperpile_citation &lt;clusterId&gt;K368R626N916K639&lt;/clusterId&gt;&lt;metadata&gt;&lt;citation&gt;&lt;id&gt;2ca50ce8-337c-47eb-97e0-67f5d65bf7ca&lt;/id&gt;&lt;/citation&gt;&lt;citation&gt;&lt;id&gt;48fa34bd-6240-0531-a84b-1bb60df809af&lt;/id&gt;&lt;/citation&gt;&lt;/metadata&gt;&lt;data&gt;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&lt;/data&gt; \* MERGEFORMAT</w:instrText>
+        <w:instrText>ADDIN paperpile_citation &lt;clusterId&gt;K368R626N916K639&lt;/clusterId&gt;&lt;metadata&gt;&lt;citation&gt;&lt;id&gt;2ca50ce8-337c-47eb-97e0-67f5d65bf7ca&lt;/id&gt;&lt;/citation&gt;&lt;citation&gt;&lt;id&gt;48fa34bd-6240-0531-a84b-1bb60df809af&lt;/id&gt;&lt;/citation&gt;&lt;/metadata&gt;&lt;data&gt;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&lt;/data&gt; \* MERGEFORMAT</w:instrText>
       </w:r>
       <w:r>
         <w:rPr>
@@ -735,7 +735,10 @@
         <w:rPr>
           <w:lang w:val="en-US"/>
         </w:rPr>
-        <w:instrText>ADDIN paperpile_citation &lt;clusterId&gt;X419K467A857X571&lt;/clusterId&gt;&lt;metadata&gt;&lt;citation&gt;&lt;id&gt;a1c0f3e9-7b34-415b-92f1-e2921f56e101&lt;/id&gt;&lt;/citation&gt;&lt;citation&gt;&lt;id&gt;03ee5a40-3eff-402b-8623-31b7800ba0f0&lt;/id&gt;&lt;/citation&gt;&lt;citation&gt;&lt;id&gt;72d22dfb-e59c-4ffd-b8e1-7bb52e96feb5&lt;/id&gt;&lt;/citation&gt;&lt;citation&gt;&lt;id&gt;2550ae8e-e111-463a-a006-25afc2e08961&lt;/id&gt;&lt;/citation&gt;&lt;/metadata&gt;&lt;data&gt;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&lt;/data&gt; \* MERGEFORMAT</w:instrText>
+        <w:instrText>ADDIN paperpile_citation &lt;clusterId&gt;X419K467A857X571&lt;/clusterId&gt;&lt;metadata&gt;&lt;citation&gt;&lt;id&gt;a1c0f3e9-7b34-415b-92f1-e2921f56e101&lt;/id&gt;&lt;/citation&gt;&lt;citation&gt;&lt;id&gt;03ee5a40-3eff-402b-8623-31b7800ba0f0&lt;/id&gt;&lt;/citation&gt;&lt;citation&gt;&lt;id&gt;72d22dfb-e59c-4ffd-b8e1-7bb52e96feb5&lt;/id&gt;&lt;/citation&gt;&lt;citation&gt;&lt;id&gt;2550ae8e-e111-463a-a006-25afc2e08961&lt;/id&gt;&lt;/citation&gt;&lt;/metadata&gt;&lt;data&gt;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</w:instrText>
+      </w:r>
+      <w:r>
+        <w:instrText>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&lt;/data&gt; \* MERGEFORMAT</w:instrText>
       </w:r>
       <w:r>
         <w:rPr>
@@ -746,7 +749,6 @@
       <w:r>
         <w:rPr>
           <w:noProof/>
-          <w:lang w:val="en-US"/>
         </w:rPr>
         <w:t>(McCool, Schouten, and Lugtig 2021; Kaplan, Kopp, and Phipps 2020; Harding et al. 2021; Florian Keusch et al. 2023)</w:t>
       </w:r>
@@ -757,15 +759,9 @@
         <w:fldChar w:fldCharType="end"/>
       </w:r>
       <w:r>
-        <w:rPr>
-          <w:lang w:val="en-US"/>
-        </w:rPr>
         <w:t>.</w:t>
       </w:r>
       <w:r>
-        <w:rPr>
-          <w:lang w:val="en-US"/>
-        </w:rPr>
         <w:t xml:space="preserve"> </w:t>
       </w:r>
       <w:r>
@@ -846,7 +842,10 @@
         <w:rPr>
           <w:lang w:val="en-US"/>
         </w:rPr>
-        <w:instrText>ADDIN paperpile_citation &lt;clusterId&gt;X146L193A584E277&lt;/clusterId&gt;&lt;metadata&gt;&lt;citation&gt;&lt;id&gt;f8c17ddd-6aa3-4e8d-8da1-9928c9150e39&lt;/id&gt;&lt;/citation&gt;&lt;citation&gt;&lt;id&gt;aeaeced5-554f-4896-b39a-edb115aaaa61&lt;/id&gt;&lt;/citation&gt;&lt;citation&gt;&lt;id&gt;3dac6b52-635a-4c60-997e-b4561c56d65f&lt;/id&gt;&lt;/citation&gt;&lt;/metadata&gt;&lt;data&gt;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&lt;/data&gt; \* MERGEFORMAT</w:instrText>
+        <w:instrText>ADDIN paperpile_citation &lt;clusterId&gt;X146L193A584E277&lt;/clusterId&gt;&lt;metadata&gt;&lt;citation&gt;&lt;id&gt;f8c17ddd-6aa3-4e8d-8da1-9928c9150e39&lt;/id&gt;&lt;/citation&gt;&lt;citation&gt;&lt;id&gt;aeaeced5-554f-4896-b39a-edb115aaaa61&lt;/id&gt;&lt;/citation&gt;&lt;citation&gt;&lt;id&gt;3dac6b52-635a-4c60-997e-b4561c56d65f&lt;/id&gt;&lt;/citation&gt;&lt;/metadata&gt;&lt;data&gt;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</w:instrText>
+      </w:r>
+      <w:r>
+        <w:instrText>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&lt;/data&gt; \* MERGEFORMAT</w:instrText>
       </w:r>
       <w:r>
         <w:rPr>
@@ -857,17 +856,15 @@
       <w:r>
         <w:rPr>
           <w:noProof/>
-          <w:lang w:val="en-US"/>
-        </w:rPr>
-        <w:t xml:space="preserve">(Schouten et al. 2021; </w:t>
-      </w:r>
-      <w:r>
-        <w:rPr>
-          <w:noProof/>
-          <w:lang w:val="en-US"/>
+        </w:rPr>
+        <w:t xml:space="preserve">(Schouten et al. </w:t>
+      </w:r>
+      <w:r>
+        <w:rPr>
+          <w:noProof/>
         </w:rPr>
         <w:lastRenderedPageBreak/>
-        <w:t>Klausch 2014; E. de Leeuw and Hox 2008)</w:t>
+        <w:t>2021b; Klausch 2014; E. de Leeuw and Hox 2008)</w:t>
       </w:r>
       <w:r>
         <w:rPr>
@@ -876,16 +873,16 @@
         <w:fldChar w:fldCharType="end"/>
       </w:r>
       <w:r>
-        <w:rPr>
-          <w:lang w:val="en-US"/>
-        </w:rPr>
         <w:t>.</w:t>
       </w:r>
       <w:r>
-        <w:rPr>
-          <w:lang w:val="en-US"/>
-        </w:rPr>
-        <w:t xml:space="preserve"> Lessons learned on mode effect estimation and data integration of other disparate modes can provide a</w:t>
+        <w:t xml:space="preserve"> </w:t>
+      </w:r>
+      <w:r>
+        <w:rPr>
+          <w:lang w:val="en-US"/>
+        </w:rPr>
+        <w:t>Lessons learned on mode effect estimation and data integration of other disparate modes can provide a</w:t>
       </w:r>
       <w:r>
         <w:rPr>
@@ -1306,7 +1303,7 @@
         <w:rPr>
           <w:lang w:val="en-US"/>
         </w:rPr>
-        <w:instrText>ADDIN paperpile_citation &lt;clusterId&gt;H123V491R861O574&lt;/clusterId&gt;&lt;metadata&gt;&lt;citation&gt;&lt;id&gt;4b4e12b2-66aa-477b-91db-9b49089f5939&lt;/id&gt;&lt;/citation&gt;&lt;citation&gt;&lt;id&gt;312a48e4-f0d3-005b-8d13-ac60ef2aafe6&lt;/id&gt;&lt;/citation&gt;&lt;citation&gt;&lt;id&gt;bdb78421-ffff-0bf1-b575-fc0551741292&lt;/id&gt;&lt;/citation&gt;&lt;/metadata&gt;&lt;data&gt;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&lt;/data&gt; \* MERGEFORMAT</w:instrText>
+        <w:instrText>ADDIN paperpile_citation &lt;clusterId&gt;H123V491R861O574&lt;/clusterId&gt;&lt;metadata&gt;&lt;citation&gt;&lt;id&gt;4b4e12b2-66aa-477b-91db-9b49089f5939&lt;/id&gt;&lt;/citation&gt;&lt;citation&gt;&lt;id&gt;312a48e4-f0d3-005b-8d13-ac60ef2aafe6&lt;/id&gt;&lt;/citation&gt;&lt;citation&gt;&lt;id&gt;bdb78421-ffff-0bf1-b575-fc0551741292&lt;/id&gt;&lt;/citation&gt;&lt;/metadata&gt;&lt;data&gt;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&lt;/data&gt; \* MERGEFORMAT</w:instrText>
       </w:r>
       <w:r>
         <w:rPr>
@@ -1536,7 +1533,56 @@
         <w:rPr>
           <w:lang w:val="en-US"/>
         </w:rPr>
-        <w:t xml:space="preserve"> and measuring concepts that respondents are unlikely to know or cannot measure. **reference to Barry’s smart features** lists a number of smart features that smart surveys may have: device intelligence, internal sensors, external sensors, access to public online data, access to personal online data, or linkage consent. Often, fully-developed smart surveys will employ combinations of many of these at once.</w:t>
+        <w:t xml:space="preserve"> and measuring concepts that respondents are unlikely to know or cannot measure. </w:t>
+      </w:r>
+      <w:r>
+        <w:rPr>
+          <w:lang w:val="en-US"/>
+        </w:rPr>
+        <w:t xml:space="preserve"> Schouten et. al </w:t>
+      </w:r>
+      <w:r>
+        <w:rPr>
+          <w:lang w:val="en-US"/>
+        </w:rPr>
+        <w:fldChar w:fldCharType="begin" w:fldLock="1"/>
+      </w:r>
+      <w:r>
+        <w:rPr>
+          <w:lang w:val="en-US"/>
+        </w:rPr>
+        <w:instrText>ADDIN paperpile_citation &lt;clusterId&gt;G156U416J897N518&lt;/clusterId&gt;&lt;metadata&gt;&lt;citation&gt;&lt;id&gt;15007bca-e030-0d22-b19d-4649b6782010&lt;/id&gt;&lt;no_author&gt;true&lt;/no_author&gt;&lt;/citation&gt;&lt;/metadata&gt;&lt;data&gt;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&lt;/data&gt; \* MERGEFORMAT</w:instrText>
+      </w:r>
+      <w:r>
+        <w:rPr>
+          <w:lang w:val="en-US"/>
+        </w:rPr>
+        <w:fldChar w:fldCharType="separate"/>
+      </w:r>
+      <w:r>
+        <w:rPr>
+          <w:noProof/>
+          <w:lang w:val="en-US"/>
+        </w:rPr>
+        <w:t>(2021a)</w:t>
+      </w:r>
+      <w:r>
+        <w:rPr>
+          <w:lang w:val="en-US"/>
+        </w:rPr>
+        <w:fldChar w:fldCharType="end"/>
+      </w:r>
+      <w:r>
+        <w:rPr>
+          <w:lang w:val="en-US"/>
+        </w:rPr>
+        <w:t xml:space="preserve"> </w:t>
+      </w:r>
+      <w:r>
+        <w:rPr>
+          <w:lang w:val="en-US"/>
+        </w:rPr>
+        <w:t>list a number of smart features that smart surveys may have: device intelligence, internal sensors, external sensors, access to public online data, access to personal online data, or linkage consent. Often, fully-developed smart surveys will employ combinations of many of these at once.</w:t>
       </w:r>
     </w:p>
     <w:p>
@@ -1730,14 +1776,14 @@
         <w:rPr>
           <w:lang w:val="en-US"/>
         </w:rPr>
-        <w:t xml:space="preserve"> discuss trip underreporting across multiple studies </w:t>
+        <w:t xml:space="preserve"> discuss trip underreporting across multiple studies that rely on varied modes for comparison against the self-administered travel diary. Although the </w:t>
       </w:r>
       <w:r>
         <w:rPr>
           <w:lang w:val="en-US"/>
         </w:rPr>
         <w:lastRenderedPageBreak/>
-        <w:t>that rely on varied modes for comparison against the self-administered travel diary. Although the particulars differ, they share the commonality that the data from self-administered travel diaries consistently shows fewer trips than other sources.</w:t>
+        <w:t>particulars differ, they share the commonality that the data from self-administered travel diaries consistently shows fewer trips than other sources.</w:t>
       </w:r>
     </w:p>
     <w:p>
@@ -2197,7 +2243,7 @@
         <w:rPr>
           <w:lang w:val="en-US"/>
         </w:rPr>
-        <w:instrText>ADDIN paperpile_citation &lt;clusterId&gt;D268Q325N916K439&lt;/clusterId&gt;&lt;metadata&gt;&lt;citation&gt;&lt;id&gt;031b0653-3297-016b-b46d-a898822c20d8&lt;/id&gt;&lt;/citation&gt;&lt;/metadata&gt;&lt;data&gt;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&lt;/data&gt; \* MERGEFORMAT</w:instrText>
+        <w:instrText>ADDIN paperpile_citation &lt;clusterId&gt;D268Q325N916K439&lt;/clusterId&gt;&lt;metadata&gt;&lt;citation&gt;&lt;id&gt;031b0653-3297-016b-b46d-a898822c20d8&lt;/id&gt;&lt;/citation&gt;&lt;/metadata&gt;&lt;data&gt;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&lt;/data&gt; \* MERGEFORMAT</w:instrText>
       </w:r>
       <w:r>
         <w:rPr>
@@ -2338,7 +2384,7 @@
         <w:rPr>
           <w:lang w:val="en-US"/>
         </w:rPr>
-        <w:instrText>ADDIN paperpile_citation &lt;clusterId&gt;L232Z389O679S493&lt;/clusterId&gt;&lt;metadata&gt;&lt;citation&gt;&lt;id&gt;f595e066-4840-030f-8edc-c396053df9e5&lt;/id&gt;&lt;/citation&gt;&lt;/metadata&gt;&lt;data&gt;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&lt;/data&gt; \* MERGEFORMAT</w:instrText>
+        <w:instrText>ADDIN paperpile_citation &lt;clusterId&gt;L232Z389O679S493&lt;/clusterId&gt;&lt;metadata&gt;&lt;citation&gt;&lt;id&gt;f595e066-4840-030f-8edc-c396053df9e5&lt;/id&gt;&lt;/citation&gt;&lt;/metadata&gt;&lt;data&gt;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&lt;/data&gt; \* MERGEFORMAT</w:instrText>
       </w:r>
       <w:r>
         <w:rPr>
@@ -2462,25 +2508,7 @@
         <w:rPr>
           <w:lang w:val="en-US"/>
         </w:rPr>
-        <w:t xml:space="preserve">efforts to decrease the burden </w:t>
-      </w:r>
-      <w:r>
-        <w:rPr>
-          <w:lang w:val="en-US"/>
-        </w:rPr>
-        <w:t xml:space="preserve">have </w:t>
-      </w:r>
-      <w:r>
-        <w:rPr>
-          <w:lang w:val="en-US"/>
-        </w:rPr>
-        <w:t>involved moving the data collection onlin</w:t>
-      </w:r>
-      <w:r>
-        <w:rPr>
-          <w:lang w:val="en-US"/>
-        </w:rPr>
-        <w:t xml:space="preserve">e, incorporating decision rules to attempt to prevent motivated misreporting </w:t>
+        <w:t xml:space="preserve">efforts to decrease the burden have involved moving the data collection online, incorporating decision rules to attempt to prevent motivated misreporting </w:t>
       </w:r>
       <w:r>
         <w:rPr>
@@ -2492,7 +2520,7 @@
         <w:rPr>
           <w:lang w:val="en-US"/>
         </w:rPr>
-        <w:instrText>ADDIN paperpile_citation &lt;clusterId&gt;A157N214C595H388&lt;/clusterId&gt;&lt;metadata&gt;&lt;citation&gt;&lt;id&gt;f683dde2-55e0-0bce-bb0c-485f4faf09f3&lt;/id&gt;&lt;/citation&gt;&lt;/metadata&gt;&lt;data&gt;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&lt;/data&gt; \* MERGEFORMAT</w:instrText>
+        <w:instrText>ADDIN paperpile_citation &lt;clusterId&gt;A157N214C595H388&lt;/clusterId&gt;&lt;metadata&gt;&lt;citation&gt;&lt;id&gt;f683dde2-55e0-0bce-bb0c-485f4faf09f3&lt;/id&gt;&lt;/citation&gt;&lt;/metadata&gt;&lt;data&gt;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&lt;/data&gt; \* MERGEFORMAT</w:instrText>
       </w:r>
       <w:r>
         <w:rPr>
@@ -2620,6 +2648,44 @@
     </w:p>
     <w:p>
       <w:pPr>
+        <w:rPr>
+          <w:noProof/>
+          <w:lang w:val="en-US"/>
+        </w:rPr>
+      </w:pPr>
+      <w:r>
+        <w:rPr>
+          <w:noProof/>
+          <w:lang w:val="en-US"/>
+        </w:rPr>
+        <w:t>Talk about scanning only vs scanning plus diary</w:t>
+      </w:r>
+      <w:r>
+        <w:rPr>
+          <w:noProof/>
+          <w:lang w:val="en-US"/>
+        </w:rPr>
+        <w:t xml:space="preserve"> vs smartphone diary only</w:t>
+      </w:r>
+    </w:p>
+    <w:p>
+      <w:pPr>
+        <w:rPr>
+          <w:noProof/>
+          <w:lang w:val="en-US"/>
+        </w:rPr>
+      </w:pPr>
+    </w:p>
+    <w:p>
+      <w:pPr>
+        <w:rPr>
+          <w:noProof/>
+          <w:lang w:val="en-US"/>
+        </w:rPr>
+      </w:pPr>
+    </w:p>
+    <w:p>
+      <w:pPr>
         <w:pStyle w:val="Heading2"/>
         <w:rPr>
           <w:lang w:val="en-US"/>
@@ -2872,7 +2938,35 @@
         <w:rPr>
           <w:lang w:val="en-US"/>
         </w:rPr>
-        <w:t xml:space="preserve">This article therefore relates the scheme as presented by Biemer and Lyberg </w:t>
+        <w:t xml:space="preserve">This article therefore relates the scheme as presented by </w:t>
+      </w:r>
+      <w:proofErr w:type="spellStart"/>
+      <w:r>
+        <w:rPr>
+          <w:lang w:val="en-US"/>
+        </w:rPr>
+        <w:t>Biemer</w:t>
+      </w:r>
+      <w:proofErr w:type="spellEnd"/>
+      <w:r>
+        <w:rPr>
+          <w:lang w:val="en-US"/>
+        </w:rPr>
+        <w:t xml:space="preserve"> and </w:t>
+      </w:r>
+      <w:proofErr w:type="spellStart"/>
+      <w:r>
+        <w:rPr>
+          <w:lang w:val="en-US"/>
+        </w:rPr>
+        <w:t>Lyberg</w:t>
+      </w:r>
+      <w:proofErr w:type="spellEnd"/>
+      <w:r>
+        <w:rPr>
+          <w:lang w:val="en-US"/>
+        </w:rPr>
+        <w:t xml:space="preserve"> </w:t>
       </w:r>
       <w:r>
         <w:rPr>
@@ -2939,7 +3033,21 @@
         <w:rPr>
           <w:lang w:val="en-US"/>
         </w:rPr>
-        <w:t xml:space="preserve">and nonsampling error, of which we distinguish five categories. </w:t>
+        <w:t xml:space="preserve">and </w:t>
+      </w:r>
+      <w:proofErr w:type="spellStart"/>
+      <w:r>
+        <w:rPr>
+          <w:lang w:val="en-US"/>
+        </w:rPr>
+        <w:t>nonsampling</w:t>
+      </w:r>
+      <w:proofErr w:type="spellEnd"/>
+      <w:r>
+        <w:rPr>
+          <w:lang w:val="en-US"/>
+        </w:rPr>
+        <w:t xml:space="preserve"> error, of which we distinguish five categories. </w:t>
       </w:r>
     </w:p>
     <w:p>
@@ -2979,7 +3087,21 @@
         <w:rPr>
           <w:lang w:val="en-US"/>
         </w:rPr>
-        <w:t>For the purposes of this article, briefly describing each of these sources of nonsampling error is sufficient to provide context for the following sections. Specification error arises when there is a mismatch between the parameters of interest for the researchers and the information that the survey will capture. Frame error, also referred to as coverage, results from the failure of the sampling frame to adequately represent the population. Nonresponse error comes from a sampled person’s failure to respond</w:t>
+        <w:t xml:space="preserve">For the purposes of this article, briefly describing each of these sources of </w:t>
+      </w:r>
+      <w:proofErr w:type="spellStart"/>
+      <w:r>
+        <w:rPr>
+          <w:lang w:val="en-US"/>
+        </w:rPr>
+        <w:t>nonsampling</w:t>
+      </w:r>
+      <w:proofErr w:type="spellEnd"/>
+      <w:r>
+        <w:rPr>
+          <w:lang w:val="en-US"/>
+        </w:rPr>
+        <w:t xml:space="preserve"> error is sufficient to provide context for the following sections. Specification error arises when there is a mismatch between the parameters of interest for the researchers and the information that the survey will capture. Frame error, also referred to as coverage, results from the failure of the sampling frame to adequately represent the population. Nonresponse error comes from a sampled person’s failure to respond</w:t>
       </w:r>
       <w:r>
         <w:rPr>
@@ -3451,7 +3573,7 @@
         <w:rPr>
           <w:lang w:val="en-US"/>
         </w:rPr>
-        <w:instrText>ADDIN paperpile_citation &lt;clusterId&gt;P456D733Z184W815&lt;/clusterId&gt;&lt;metadata&gt;&lt;citation&gt;&lt;id&gt;9bf740e9-4467-07b8-ab74-d8ca37de4207&lt;/id&gt;&lt;/citation&gt;&lt;/metadata&gt;&lt;data&gt;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&lt;/data&gt; \* MERGEFORMAT</w:instrText>
+        <w:instrText>ADDIN paperpile_citation &lt;clusterId&gt;P456D733Z184W815&lt;/clusterId&gt;&lt;metadata&gt;&lt;citation&gt;&lt;id&gt;9bf740e9-4467-07b8-ab74-d8ca37de4207&lt;/id&gt;&lt;/citation&gt;&lt;/metadata&gt;&lt;data&gt;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&lt;/data&gt; \* MERGEFORMAT</w:instrText>
       </w:r>
       <w:r>
         <w:rPr>
@@ -3609,6 +3731,12 @@
         <w:rPr>
           <w:lang w:val="en-US"/>
         </w:rPr>
+        <w:t xml:space="preserve"> against some gold standard measurement</w:t>
+      </w:r>
+      <w:r>
+        <w:rPr>
+          <w:lang w:val="en-US"/>
+        </w:rPr>
         <w:t xml:space="preserve"> </w:t>
       </w:r>
       <w:r>
@@ -3646,32 +3774,125 @@
         <w:rPr>
           <w:lang w:val="en-US"/>
         </w:rPr>
+        <w:t>.</w:t>
+      </w:r>
+      <w:r>
+        <w:rPr>
+          <w:lang w:val="en-US"/>
+        </w:rPr>
+        <w:t xml:space="preserve"> This view is at least partially at odds with the goals of smart surveys, which often seek to combine the benefits of both active and passive measurements precisely because of the lack of a gold standard.</w:t>
+      </w:r>
+    </w:p>
+    <w:p>
+      <w:pPr>
+        <w:rPr>
+          <w:lang w:val="en-US"/>
+        </w:rPr>
+      </w:pPr>
+      <w:r>
+        <w:rPr>
+          <w:lang w:val="en-US"/>
+        </w:rPr>
+        <w:t xml:space="preserve">In their book Mixed-Mode Official Surveys, Schouten et al. devote a chapter to the discussion of smart devices as an emerging new mode, noting that the new types of data “challenge the comparability of response with and without” the data </w:t>
+      </w:r>
+      <w:r>
+        <w:rPr>
+          <w:lang w:val="en-US"/>
+        </w:rPr>
+        <w:fldChar w:fldCharType="begin" w:fldLock="1"/>
+      </w:r>
+      <w:r>
+        <w:rPr>
+          <w:lang w:val="en-US"/>
+        </w:rPr>
+        <w:instrText>ADDIN paperpile_citation &lt;clusterId&gt;U665B623X113U796&lt;/clusterId&gt;&lt;metadata&gt;&lt;citation&gt;&lt;id&gt;15007bca-e030-0d22-b19d-4649b6782010&lt;/id&gt;&lt;locator&gt;223&lt;/locator&gt;&lt;no_author&gt;true&lt;/no_author&gt;&lt;/citation&gt;&lt;/metadata&gt;&lt;data&gt;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&lt;/data&gt; \* MERGEFORMAT</w:instrText>
+      </w:r>
+      <w:r>
+        <w:rPr>
+          <w:lang w:val="en-US"/>
+        </w:rPr>
+        <w:fldChar w:fldCharType="separate"/>
+      </w:r>
+      <w:r>
+        <w:rPr>
+          <w:noProof/>
+          <w:lang w:val="en-US"/>
+        </w:rPr>
+        <w:t>(2021a, 223)</w:t>
+      </w:r>
+      <w:r>
+        <w:rPr>
+          <w:lang w:val="en-US"/>
+        </w:rPr>
+        <w:fldChar w:fldCharType="end"/>
+      </w:r>
+      <w:r>
+        <w:rPr>
+          <w:lang w:val="en-US"/>
+        </w:rPr>
+        <w:t xml:space="preserve">. The task of combining data generated by smart and non-smart surveys may ultimately bear greater resemblance to combining data from different sources if the variables arising from traditional surveys and smart surveys differ in their level of aggregation or frequency, corresponding to situations 7 or 8 respectively as discussed by </w:t>
+      </w:r>
+      <w:r>
+        <w:rPr>
+          <w:noProof/>
+          <w:lang w:val="en-US"/>
+        </w:rPr>
+        <w:t>Waal, Delden, and Scholtus</w:t>
+      </w:r>
+      <w:r>
+        <w:rPr>
+          <w:lang w:val="en-US"/>
+        </w:rPr>
+        <w:t xml:space="preserve"> </w:t>
+      </w:r>
+      <w:r>
+        <w:rPr>
+          <w:lang w:val="en-US"/>
+        </w:rPr>
+        <w:fldChar w:fldCharType="begin" w:fldLock="1"/>
+      </w:r>
+      <w:r>
+        <w:rPr>
+          <w:lang w:val="en-US"/>
+        </w:rPr>
+        <w:instrText>ADDIN paperpile_citation &lt;clusterId&gt;I121P278L668I352&lt;/clusterId&gt;&lt;metadata&gt;&lt;citation&gt;&lt;id&gt;818be398-33c4-4ab3-a065-811cee5c0388&lt;/id&gt;&lt;no_author&gt;true&lt;/no_author&gt;&lt;/citation&gt;&lt;/metadata&gt;&lt;data&gt;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&lt;/data&gt; \* MERGEFORMAT</w:instrText>
+      </w:r>
+      <w:r>
+        <w:rPr>
+          <w:lang w:val="en-US"/>
+        </w:rPr>
+        <w:fldChar w:fldCharType="separate"/>
+      </w:r>
+      <w:r>
+        <w:rPr>
+          <w:noProof/>
+          <w:lang w:val="en-US"/>
+        </w:rPr>
+        <w:t>(2020)</w:t>
+      </w:r>
+      <w:r>
+        <w:rPr>
+          <w:lang w:val="en-US"/>
+        </w:rPr>
+        <w:fldChar w:fldCharType="end"/>
+      </w:r>
+      <w:r>
+        <w:rPr>
+          <w:lang w:val="en-US"/>
+        </w:rPr>
         <w:t xml:space="preserve">. </w:t>
       </w:r>
-    </w:p>
-    <w:p>
-      <w:pPr>
-        <w:rPr>
-          <w:lang w:val="en-US"/>
-        </w:rPr>
-      </w:pPr>
-      <w:r>
-        <w:rPr>
-          <w:lang w:val="en-US"/>
-        </w:rPr>
-        <w:t>Th</w:t>
-      </w:r>
-      <w:r>
-        <w:rPr>
-          <w:lang w:val="en-US"/>
-        </w:rPr>
-        <w:t>is</w:t>
-      </w:r>
-      <w:r>
-        <w:rPr>
-          <w:lang w:val="en-US"/>
-        </w:rPr>
-        <w:t xml:space="preserve"> mixed-mode </w:t>
+      <w:r>
+        <w:rPr>
+          <w:lang w:val="en-US"/>
+        </w:rPr>
+        <w:t xml:space="preserve">We can therefore contrast the </w:t>
+      </w:r>
+      <w:r>
+        <w:rPr>
+          <w:lang w:val="en-US"/>
+        </w:rPr>
+        <w:t xml:space="preserve">mixed-mode </w:t>
       </w:r>
       <w:r>
         <w:rPr>
@@ -3683,7 +3904,7 @@
         <w:rPr>
           <w:lang w:val="en-US"/>
         </w:rPr>
-        <w:t xml:space="preserve"> can be contrasted with the multi-source </w:t>
+        <w:t xml:space="preserve"> with the multi-source </w:t>
       </w:r>
       <w:r>
         <w:rPr>
@@ -3744,26 +3965,37 @@
         <w:rPr>
           <w:lang w:val="en-US"/>
         </w:rPr>
-        <w:t xml:space="preserve">. The task of combining data generated by smart and non-smart surveys may ultimately bear greater resemblance to combining data from different sources if the variables </w:t>
-      </w:r>
-      <w:r>
-        <w:rPr>
-          <w:lang w:val="en-US"/>
-        </w:rPr>
-        <w:t>arising from traditional surveys and smart surveys differ in their level of aggregation or frequency</w:t>
-      </w:r>
-      <w:r>
-        <w:rPr>
-          <w:lang w:val="en-US"/>
-        </w:rPr>
-        <w:t xml:space="preserve">, corresponding to situations 7 or 8 respectively as discussed by </w:t>
-      </w:r>
-      <w:r>
-        <w:rPr>
-          <w:noProof/>
-          <w:lang w:val="en-US"/>
-        </w:rPr>
-        <w:t>Waal, Delden, and Scholtus</w:t>
+        <w:t xml:space="preserve">. </w:t>
+      </w:r>
+      <w:r>
+        <w:rPr>
+          <w:lang w:val="en-US"/>
+        </w:rPr>
+        <w:t xml:space="preserve">Although the perspectives between mixed-mode </w:t>
+      </w:r>
+      <w:r>
+        <w:rPr>
+          <w:lang w:val="en-US"/>
+        </w:rPr>
+        <w:t>and multi-source statistics differ, the methodology for the estimation of differences between the two is very similar</w:t>
+      </w:r>
+      <w:r>
+        <w:rPr>
+          <w:lang w:val="en-US"/>
+        </w:rPr>
+        <w:t xml:space="preserve">, and so this paper condenses literature out of </w:t>
+      </w:r>
+      <w:r>
+        <w:rPr>
+          <w:lang w:val="en-US"/>
+        </w:rPr>
+        <w:t>both disciplines. We will assess the relevant literature on mode</w:t>
+      </w:r>
+      <w:r>
+        <w:rPr>
+          <w:lang w:val="en-US"/>
+        </w:rPr>
+        <w:t>/source</w:t>
       </w:r>
       <w:r>
         <w:rPr>
@@ -3775,13 +4007,108 @@
         <w:rPr>
           <w:lang w:val="en-US"/>
         </w:rPr>
+        <w:t xml:space="preserve">differences </w:t>
+      </w:r>
+      <w:r>
+        <w:rPr>
+          <w:lang w:val="en-US"/>
+        </w:rPr>
+        <w:t xml:space="preserve">at each level of </w:t>
+      </w:r>
+      <w:proofErr w:type="spellStart"/>
+      <w:r>
+        <w:rPr>
+          <w:lang w:val="en-US"/>
+        </w:rPr>
+        <w:t>nonsampling</w:t>
+      </w:r>
+      <w:proofErr w:type="spellEnd"/>
+      <w:r>
+        <w:rPr>
+          <w:lang w:val="en-US"/>
+        </w:rPr>
+        <w:t xml:space="preserve"> error within the TSE framework</w:t>
+      </w:r>
+      <w:r>
+        <w:rPr>
+          <w:lang w:val="en-US"/>
+        </w:rPr>
+        <w:t>.</w:t>
+      </w:r>
+    </w:p>
+    <w:p>
+      <w:pPr>
+        <w:pStyle w:val="Heading2"/>
+        <w:rPr>
+          <w:lang w:val="en-US"/>
+        </w:rPr>
+      </w:pPr>
+      <w:r>
+        <w:rPr>
+          <w:lang w:val="en-US"/>
+        </w:rPr>
+        <w:t>Specification error</w:t>
+      </w:r>
+    </w:p>
+    <w:p>
+      <w:pPr>
+        <w:rPr>
+          <w:lang w:val="en-US"/>
+        </w:rPr>
+      </w:pPr>
+      <w:r>
+        <w:rPr>
+          <w:lang w:val="en-US"/>
+        </w:rPr>
+        <w:t xml:space="preserve">There has been </w:t>
+      </w:r>
+      <w:r>
+        <w:rPr>
+          <w:lang w:val="en-US"/>
+        </w:rPr>
+        <w:t xml:space="preserve">relatively </w:t>
+      </w:r>
+      <w:r>
+        <w:rPr>
+          <w:lang w:val="en-US"/>
+        </w:rPr>
+        <w:t>little attention paid explicitly to the concept of specification error as it relates to mixed-mode survey design</w:t>
+      </w:r>
+      <w:r>
+        <w:rPr>
+          <w:lang w:val="en-US"/>
+        </w:rPr>
+        <w:t>, although the importance of proper concept specification</w:t>
+      </w:r>
+      <w:r>
+        <w:rPr>
+          <w:lang w:val="en-US"/>
+        </w:rPr>
+        <w:t xml:space="preserve"> as the “backbone” of </w:t>
+      </w:r>
+      <w:r>
+        <w:rPr>
+          <w:lang w:val="en-US"/>
+        </w:rPr>
+        <w:t xml:space="preserve">survey quality </w:t>
+      </w:r>
+      <w:r>
+        <w:rPr>
+          <w:lang w:val="en-US"/>
+        </w:rPr>
+        <w:t xml:space="preserve">has been repeatedly emphasized </w:t>
+      </w:r>
+      <w:r>
+        <w:rPr>
+          <w:lang w:val="en-US"/>
+        </w:rPr>
         <w:fldChar w:fldCharType="begin" w:fldLock="1"/>
       </w:r>
       <w:r>
         <w:rPr>
           <w:lang w:val="en-US"/>
         </w:rPr>
-        <w:instrText>ADDIN paperpile_citation &lt;clusterId&gt;I121P278L668I352&lt;/clusterId&gt;&lt;metadata&gt;&lt;citation&gt;&lt;id&gt;818be398-33c4-4ab3-a065-811cee5c0388&lt;/id&gt;&lt;no_author&gt;true&lt;/no_author&gt;&lt;/citation&gt;&lt;/metadata&gt;&lt;data&gt;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&lt;/data&gt; \* MERGEFORMAT</w:instrText>
+        <w:instrText>ADDIN paperpile_citation &lt;clusterId&gt;H426V774K264O878&lt;/clusterId&gt;&lt;metadata&gt;&lt;citation&gt;&lt;id&gt;4d7ba2f7-f7fe-03d0-86ea-8175b7a30f8f&lt;/id&gt;&lt;/citation&gt;&lt;citation&gt;&lt;id&gt;b25c8989-a475-05ba-a25e-41aa3762a2e1&lt;/id&gt;&lt;/citation&gt;&lt;/metadata&gt;&lt;data&gt;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&lt;/data&gt; \* MERGEFORMAT</w:instrText>
       </w:r>
       <w:r>
         <w:rPr>
@@ -3794,7 +4121,7 @@
           <w:noProof/>
           <w:lang w:val="en-US"/>
         </w:rPr>
-        <w:t>(2020)</w:t>
+        <w:t>(Salant and Dillman 2008; E. D. de Leeuw, Hox, and Dillman 2015b)</w:t>
       </w:r>
       <w:r>
         <w:rPr>
@@ -3806,37 +4133,208 @@
         <w:rPr>
           <w:lang w:val="en-US"/>
         </w:rPr>
+        <w:t>.</w:t>
+      </w:r>
+      <w:r>
+        <w:rPr>
+          <w:lang w:val="en-US"/>
+        </w:rPr>
+        <w:t xml:space="preserve"> </w:t>
+      </w:r>
+      <w:r>
+        <w:rPr>
+          <w:lang w:val="en-US"/>
+        </w:rPr>
+        <w:t>S</w:t>
+      </w:r>
+      <w:r>
+        <w:rPr>
+          <w:lang w:val="en-US"/>
+        </w:rPr>
+        <w:t xml:space="preserve">pecification </w:t>
+      </w:r>
+      <w:r>
+        <w:rPr>
+          <w:lang w:val="en-US"/>
+        </w:rPr>
+        <w:t xml:space="preserve">is the process by which the concepts of interest are translated into a variable that can be measured by the survey instrument, and specification error the mismatch between the two. </w:t>
+      </w:r>
+      <w:r>
+        <w:rPr>
+          <w:lang w:val="en-US"/>
+        </w:rPr>
+        <w:t xml:space="preserve">Careful alignment of theory and questions by involving everyone in the process, along with a pretesting stage, can identify specification error </w:t>
+      </w:r>
+      <w:r>
+        <w:rPr>
+          <w:lang w:val="en-US"/>
+        </w:rPr>
+        <w:fldChar w:fldCharType="begin" w:fldLock="1"/>
+      </w:r>
+      <w:r>
+        <w:rPr>
+          <w:lang w:val="en-US"/>
+        </w:rPr>
+        <w:instrText>ADDIN paperpile_citation &lt;clusterId&gt;Q454E514A294X615&lt;/clusterId&gt;&lt;metadata&gt;&lt;citation&gt;&lt;id&gt;b25c8989-a475-05ba-a25e-41aa3762a2e1&lt;/id&gt;&lt;/citation&gt;&lt;/metadata&gt;&lt;data&gt;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&lt;/data&gt; \* MERGEFORMAT</w:instrText>
+      </w:r>
+      <w:r>
+        <w:rPr>
+          <w:lang w:val="en-US"/>
+        </w:rPr>
+        <w:fldChar w:fldCharType="separate"/>
+      </w:r>
+      <w:r>
+        <w:rPr>
+          <w:noProof/>
+          <w:lang w:val="en-US"/>
+        </w:rPr>
+        <w:t>(E. D. de Leeuw, Hox, and Dillman 2015b)</w:t>
+      </w:r>
+      <w:r>
+        <w:rPr>
+          <w:lang w:val="en-US"/>
+        </w:rPr>
+        <w:fldChar w:fldCharType="end"/>
+      </w:r>
+      <w:r>
+        <w:rPr>
+          <w:lang w:val="en-US"/>
+        </w:rPr>
         <w:t xml:space="preserve">. </w:t>
       </w:r>
       <w:r>
         <w:rPr>
           <w:lang w:val="en-US"/>
         </w:rPr>
-        <w:t xml:space="preserve">Although the perspectives between mixed-mode </w:t>
-      </w:r>
-      <w:r>
-        <w:rPr>
-          <w:lang w:val="en-US"/>
-        </w:rPr>
-        <w:t>and multi-source statistics differ, the methodology for the estimation of differences between the two is very similar</w:t>
-      </w:r>
-      <w:r>
-        <w:rPr>
-          <w:lang w:val="en-US"/>
-        </w:rPr>
-        <w:t xml:space="preserve">, </w:t>
-      </w:r>
-      <w:r>
-        <w:rPr>
-          <w:lang w:val="en-US"/>
-        </w:rPr>
-        <w:t>thus this paper pulls from both disciplines. We will assess the relevant literature on mode</w:t>
-      </w:r>
-      <w:r>
-        <w:rPr>
-          <w:lang w:val="en-US"/>
-        </w:rPr>
-        <w:t>/source</w:t>
+        <w:t xml:space="preserve">Regardless of whether the operationalization has been sound, survey modes that </w:t>
+      </w:r>
+      <w:r>
+        <w:rPr>
+          <w:lang w:val="en-US"/>
+        </w:rPr>
+        <w:lastRenderedPageBreak/>
+        <w:t>don’t differ in their presentation of the question are unlikely to elicit differences here</w:t>
+      </w:r>
+      <w:r>
+        <w:rPr>
+          <w:lang w:val="en-US"/>
+        </w:rPr>
+        <w:t xml:space="preserve"> --</w:t>
+      </w:r>
+      <w:r>
+        <w:rPr>
+          <w:lang w:val="en-US"/>
+        </w:rPr>
+        <w:t xml:space="preserve"> except perhaps longitudinally </w:t>
+      </w:r>
+      <w:r>
+        <w:rPr>
+          <w:lang w:val="en-US"/>
+        </w:rPr>
+        <w:fldChar w:fldCharType="begin" w:fldLock="1"/>
+      </w:r>
+      <w:r>
+        <w:rPr>
+          <w:lang w:val="en-US"/>
+        </w:rPr>
+        <w:instrText>ADDIN paperpile_citation &lt;clusterId&gt;J864X942M632R326&lt;/clusterId&gt;&lt;metadata&gt;&lt;citation&gt;&lt;id&gt;c1d345e7-f88b-0a97-8de3-307002270440&lt;/id&gt;&lt;/citation&gt;&lt;/metadata&gt;&lt;data&gt;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&lt;/data&gt; \* MERGEFORMAT</w:instrText>
+      </w:r>
+      <w:r>
+        <w:rPr>
+          <w:lang w:val="en-US"/>
+        </w:rPr>
+        <w:fldChar w:fldCharType="separate"/>
+      </w:r>
+      <w:r>
+        <w:rPr>
+          <w:noProof/>
+          <w:lang w:val="en-US"/>
+        </w:rPr>
+        <w:t>(Lynn and Lugtig 2017)</w:t>
+      </w:r>
+      <w:r>
+        <w:rPr>
+          <w:lang w:val="en-US"/>
+        </w:rPr>
+        <w:fldChar w:fldCharType="end"/>
+      </w:r>
+      <w:r>
+        <w:rPr>
+          <w:lang w:val="en-US"/>
+        </w:rPr>
+        <w:t xml:space="preserve">. </w:t>
+      </w:r>
+      <w:r>
+        <w:rPr>
+          <w:lang w:val="en-US"/>
+        </w:rPr>
+        <w:t>In this way, t</w:t>
+      </w:r>
+      <w:r>
+        <w:rPr>
+          <w:lang w:val="en-US"/>
+        </w:rPr>
+        <w:t>he unified</w:t>
+      </w:r>
+      <w:r>
+        <w:rPr>
+          <w:lang w:val="en-US"/>
+        </w:rPr>
+        <w:t xml:space="preserve"> mode approach</w:t>
+      </w:r>
+      <w:r>
+        <w:rPr>
+          <w:lang w:val="en-US"/>
+        </w:rPr>
+        <w:t xml:space="preserve">, in which all modes </w:t>
+      </w:r>
+      <w:r>
+        <w:rPr>
+          <w:lang w:val="en-US"/>
+        </w:rPr>
+        <w:t>have questions phrased</w:t>
+      </w:r>
+      <w:r>
+        <w:rPr>
+          <w:lang w:val="en-US"/>
+        </w:rPr>
+        <w:t xml:space="preserve"> as </w:t>
+      </w:r>
+      <w:r>
+        <w:rPr>
+          <w:lang w:val="en-US"/>
+        </w:rPr>
+        <w:t>similarly</w:t>
+      </w:r>
+      <w:r>
+        <w:rPr>
+          <w:lang w:val="en-US"/>
+        </w:rPr>
+        <w:t xml:space="preserve"> as possible, </w:t>
+      </w:r>
+      <w:r>
+        <w:rPr>
+          <w:lang w:val="en-US"/>
+        </w:rPr>
+        <w:t xml:space="preserve">limits the </w:t>
+      </w:r>
+      <w:r>
+        <w:rPr>
+          <w:lang w:val="en-US"/>
+        </w:rPr>
+        <w:t xml:space="preserve">introduction of </w:t>
+      </w:r>
+      <w:r>
+        <w:rPr>
+          <w:lang w:val="en-US"/>
+        </w:rPr>
+        <w:t xml:space="preserve">mode </w:t>
+      </w:r>
+      <w:r>
+        <w:rPr>
+          <w:lang w:val="en-US"/>
+        </w:rPr>
+        <w:t>specification effects</w:t>
       </w:r>
       <w:r>
         <w:rPr>
@@ -3848,13 +4346,32 @@
         <w:rPr>
           <w:lang w:val="en-US"/>
         </w:rPr>
-        <w:t xml:space="preserve">differences </w:t>
-      </w:r>
-      <w:r>
-        <w:rPr>
-          <w:lang w:val="en-US"/>
-        </w:rPr>
-        <w:t>at each level of nonsampling error within the TSE framework</w:t>
+        <w:fldChar w:fldCharType="begin" w:fldLock="1"/>
+      </w:r>
+      <w:r>
+        <w:rPr>
+          <w:lang w:val="en-US"/>
+        </w:rPr>
+        <w:instrText>ADDIN paperpile_citation &lt;clusterId&gt;A551N818J298H882&lt;/clusterId&gt;&lt;metadata&gt;&lt;citation&gt;&lt;id&gt;4331ac6d-7c8d-4705-81e9-64b4258cf8cd&lt;/id&gt;&lt;/citation&gt;&lt;citation&gt;&lt;id&gt;7ec7e985-ffd0-056e-9364-ad66116ada64&lt;/id&gt;&lt;/citation&gt;&lt;/metadata&gt;&lt;data&gt;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&lt;/data&gt; \* MERGEFORMAT</w:instrText>
+      </w:r>
+      <w:r>
+        <w:rPr>
+          <w:lang w:val="en-US"/>
+        </w:rPr>
+        <w:fldChar w:fldCharType="separate"/>
+      </w:r>
+      <w:r>
+        <w:rPr>
+          <w:noProof/>
+          <w:lang w:val="en-US"/>
+        </w:rPr>
+        <w:t>(Dillman, Smyth, and Christian 2014; Dillman and Edwards 2016)</w:t>
+      </w:r>
+      <w:r>
+        <w:rPr>
+          <w:lang w:val="en-US"/>
+        </w:rPr>
+        <w:fldChar w:fldCharType="end"/>
       </w:r>
       <w:r>
         <w:rPr>
@@ -3862,54 +4379,77 @@
         </w:rPr>
         <w:t>.</w:t>
       </w:r>
-    </w:p>
-    <w:p>
-      <w:pPr>
-        <w:rPr>
-          <w:lang w:val="en-US"/>
-        </w:rPr>
-      </w:pPr>
-      <w:r>
-        <w:rPr>
-          <w:lang w:val="en-US"/>
-        </w:rPr>
-        <w:t xml:space="preserve">There has been </w:t>
-      </w:r>
-      <w:r>
-        <w:rPr>
-          <w:lang w:val="en-US"/>
-        </w:rPr>
-        <w:t xml:space="preserve">relatively </w:t>
-      </w:r>
-      <w:r>
-        <w:rPr>
-          <w:lang w:val="en-US"/>
-        </w:rPr>
-        <w:t>little attention paid explicitly to the concept of specification error as it relates to mixed-mode survey design</w:t>
-      </w:r>
-      <w:r>
-        <w:rPr>
-          <w:lang w:val="en-US"/>
-        </w:rPr>
-        <w:t>, although the importance of proper concept specification</w:t>
-      </w:r>
-      <w:r>
-        <w:rPr>
-          <w:lang w:val="en-US"/>
-        </w:rPr>
-        <w:t xml:space="preserve"> as the “backbone” of </w:t>
-      </w:r>
-      <w:r>
-        <w:rPr>
-          <w:lang w:val="en-US"/>
-        </w:rPr>
-        <w:t xml:space="preserve">survey quality </w:t>
-      </w:r>
-      <w:r>
-        <w:rPr>
-          <w:lang w:val="en-US"/>
-        </w:rPr>
-        <w:t xml:space="preserve">has been repeatedly emphasized </w:t>
+      <w:r>
+        <w:rPr>
+          <w:lang w:val="en-US"/>
+        </w:rPr>
+        <w:t xml:space="preserve"> </w:t>
+      </w:r>
+      <w:r>
+        <w:rPr>
+          <w:lang w:val="en-US"/>
+        </w:rPr>
+        <w:t xml:space="preserve">The line between </w:t>
+      </w:r>
+      <w:r>
+        <w:rPr>
+          <w:lang w:val="en-US"/>
+        </w:rPr>
+        <w:t xml:space="preserve">mode </w:t>
+      </w:r>
+      <w:r>
+        <w:rPr>
+          <w:lang w:val="en-US"/>
+        </w:rPr>
+        <w:t xml:space="preserve">specification </w:t>
+      </w:r>
+      <w:r>
+        <w:rPr>
+          <w:lang w:val="en-US"/>
+        </w:rPr>
+        <w:t xml:space="preserve">effect </w:t>
+      </w:r>
+      <w:r>
+        <w:rPr>
+          <w:lang w:val="en-US"/>
+        </w:rPr>
+        <w:t xml:space="preserve">and </w:t>
+      </w:r>
+      <w:r>
+        <w:rPr>
+          <w:lang w:val="en-US"/>
+        </w:rPr>
+        <w:t xml:space="preserve">mode </w:t>
+      </w:r>
+      <w:r>
+        <w:rPr>
+          <w:lang w:val="en-US"/>
+        </w:rPr>
+        <w:t xml:space="preserve">measurement </w:t>
+      </w:r>
+      <w:r>
+        <w:rPr>
+          <w:lang w:val="en-US"/>
+        </w:rPr>
+        <w:t>effect</w:t>
+      </w:r>
+      <w:r>
+        <w:rPr>
+          <w:lang w:val="en-US"/>
+        </w:rPr>
+        <w:t xml:space="preserve"> is not always clear</w:t>
+      </w:r>
+      <w:r>
+        <w:rPr>
+          <w:lang w:val="en-US"/>
+        </w:rPr>
+        <w:t xml:space="preserve"> in the data. </w:t>
+      </w:r>
+      <w:r>
+        <w:rPr>
+          <w:lang w:val="en-US"/>
+        </w:rPr>
+        <w:t xml:space="preserve">In their chapter on Mixed-Mode Research, Hox et al. </w:t>
       </w:r>
       <w:r>
         <w:rPr>
@@ -3921,7 +4461,7 @@
         <w:rPr>
           <w:lang w:val="en-US"/>
         </w:rPr>
-        <w:instrText>ADDIN paperpile_citation &lt;clusterId&gt;H426V774K264O878&lt;/clusterId&gt;&lt;metadata&gt;&lt;citation&gt;&lt;id&gt;4d7ba2f7-f7fe-03d0-86ea-8175b7a30f8f&lt;/id&gt;&lt;/citation&gt;&lt;citation&gt;&lt;id&gt;b25c8989-a475-05ba-a25e-41aa3762a2e1&lt;/id&gt;&lt;/citation&gt;&lt;/metadata&gt;&lt;data&gt;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&lt;/data&gt; \* MERGEFORMAT</w:instrText>
+        <w:instrText>ADDIN paperpile_citation &lt;clusterId&gt;W972J339Y729W434&lt;/clusterId&gt;&lt;metadata&gt;&lt;citation&gt;&lt;id&gt;7f0223b8-c728-081d-b7a8-bf221c27f575&lt;/id&gt;&lt;no_author&gt;true&lt;/no_author&gt;&lt;/citation&gt;&lt;/metadata&gt;&lt;data&gt;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&lt;/data&gt; \* MERGEFORMAT</w:instrText>
       </w:r>
       <w:r>
         <w:rPr>
@@ -3934,7 +4474,7 @@
           <w:noProof/>
           <w:lang w:val="en-US"/>
         </w:rPr>
-        <w:t>(Salant and Dillman 2008; E. D. de Leeuw, Hox, and Dillman 2015b)</w:t>
+        <w:t>(2017)</w:t>
       </w:r>
       <w:r>
         <w:rPr>
@@ -3946,6 +4486,74 @@
         <w:rPr>
           <w:lang w:val="en-US"/>
         </w:rPr>
+        <w:t xml:space="preserve"> note the potential for instruments to “reflect different constructs across modes,” in the worst case scenario of mode measurement effects</w:t>
+      </w:r>
+      <w:r>
+        <w:rPr>
+          <w:lang w:val="en-US"/>
+        </w:rPr>
+        <w:t xml:space="preserve">. </w:t>
+      </w:r>
+    </w:p>
+    <w:p>
+      <w:pPr>
+        <w:rPr>
+          <w:lang w:val="en-US"/>
+        </w:rPr>
+      </w:pPr>
+      <w:r>
+        <w:rPr>
+          <w:lang w:val="en-US"/>
+        </w:rPr>
+        <w:t>Unlike in the mixed-mode domain, the difficulties arising from mode specification effect come up regularly in multi-source literature</w:t>
+      </w:r>
+      <w:r>
+        <w:rPr>
+          <w:lang w:val="en-US"/>
+        </w:rPr>
+        <w:t>, both because the data sources under consideration may be created independently of each other, and because the collecting instrument may limit the ways that the concept can be operationalized</w:t>
+      </w:r>
+      <w:r>
+        <w:rPr>
+          <w:lang w:val="en-US"/>
+        </w:rPr>
+        <w:t xml:space="preserve"> </w:t>
+      </w:r>
+      <w:r>
+        <w:rPr>
+          <w:lang w:val="en-US"/>
+        </w:rPr>
+        <w:fldChar w:fldCharType="begin" w:fldLock="1"/>
+      </w:r>
+      <w:r>
+        <w:rPr>
+          <w:lang w:val="en-US"/>
+        </w:rPr>
+        <w:instrText>ADDIN paperpile_citation &lt;clusterId&gt;D992R388N649K463&lt;/clusterId&gt;&lt;metadata&gt;&lt;citation&gt;&lt;id&gt;a164f01e-ef08-4548-a9c7-90281606b62e&lt;/id&gt;&lt;/citation&gt;&lt;/metadata&gt;&lt;data&gt;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&lt;/data&gt; \* MERGEFORMAT</w:instrText>
+      </w:r>
+      <w:r>
+        <w:rPr>
+          <w:lang w:val="en-US"/>
+        </w:rPr>
+        <w:fldChar w:fldCharType="separate"/>
+      </w:r>
+      <w:r>
+        <w:rPr>
+          <w:noProof/>
+          <w:lang w:val="en-US"/>
+        </w:rPr>
+        <w:t>(Zhang 2012)</w:t>
+      </w:r>
+      <w:r>
+        <w:rPr>
+          <w:lang w:val="en-US"/>
+        </w:rPr>
+        <w:fldChar w:fldCharType="end"/>
+      </w:r>
+      <w:r>
+        <w:rPr>
+          <w:lang w:val="en-US"/>
+        </w:rPr>
         <w:t>.</w:t>
       </w:r>
       <w:r>
@@ -3958,435 +4566,21 @@
         <w:rPr>
           <w:lang w:val="en-US"/>
         </w:rPr>
-        <w:t>S</w:t>
-      </w:r>
-      <w:r>
-        <w:rPr>
-          <w:lang w:val="en-US"/>
-        </w:rPr>
-        <w:t xml:space="preserve">pecification </w:t>
-      </w:r>
-      <w:r>
-        <w:rPr>
-          <w:lang w:val="en-US"/>
-        </w:rPr>
-        <w:t xml:space="preserve">is the process by which the concepts of interest are translated into a variable that can be measured by the survey instrument, and specification error the mismatch between the two. </w:t>
-      </w:r>
-      <w:r>
-        <w:rPr>
-          <w:lang w:val="en-US"/>
-        </w:rPr>
-        <w:t xml:space="preserve">Careful alignment of theory and questions by involving everyone in the process, along with a pretesting stage, can identify specification error </w:t>
-      </w:r>
-      <w:r>
-        <w:rPr>
-          <w:lang w:val="en-US"/>
-        </w:rPr>
-        <w:fldChar w:fldCharType="begin" w:fldLock="1"/>
-      </w:r>
-      <w:r>
-        <w:rPr>
-          <w:lang w:val="en-US"/>
-        </w:rPr>
-        <w:instrText>ADDIN paperpile_citation &lt;clusterId&gt;Q454E514A294X615&lt;/clusterId&gt;&lt;metadata&gt;&lt;citation&gt;&lt;id&gt;b25c8989-a475-05ba-a25e-41aa3762a2e1&lt;/id&gt;&lt;/citation&gt;&lt;/metadata&gt;&lt;data&gt;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&lt;/data&gt; \* MERGEFORMAT</w:instrText>
-      </w:r>
-      <w:r>
-        <w:rPr>
-          <w:lang w:val="en-US"/>
-        </w:rPr>
-        <w:fldChar w:fldCharType="separate"/>
-      </w:r>
-      <w:r>
-        <w:rPr>
-          <w:noProof/>
-          <w:lang w:val="en-US"/>
-        </w:rPr>
-        <w:t>(E. D. de Leeuw, Hox, and Dillman 2015b)</w:t>
-      </w:r>
-      <w:r>
-        <w:rPr>
-          <w:lang w:val="en-US"/>
-        </w:rPr>
-        <w:fldChar w:fldCharType="end"/>
-      </w:r>
-      <w:r>
-        <w:rPr>
-          <w:lang w:val="en-US"/>
-        </w:rPr>
-        <w:t xml:space="preserve">. </w:t>
-      </w:r>
-      <w:r>
-        <w:rPr>
-          <w:lang w:val="en-US"/>
-        </w:rPr>
-        <w:t>Regardless of whether the operationalization has been sound, survey modes that don’t differ in their presentation of the question are unlikely to elicit differences here</w:t>
-      </w:r>
-      <w:r>
-        <w:rPr>
-          <w:lang w:val="en-US"/>
-        </w:rPr>
-        <w:t xml:space="preserve"> --</w:t>
-      </w:r>
-      <w:r>
-        <w:rPr>
-          <w:lang w:val="en-US"/>
-        </w:rPr>
-        <w:t xml:space="preserve"> except perhaps longitudinally </w:t>
-      </w:r>
-      <w:r>
-        <w:rPr>
-          <w:lang w:val="en-US"/>
-        </w:rPr>
-        <w:fldChar w:fldCharType="begin" w:fldLock="1"/>
-      </w:r>
-      <w:r>
-        <w:rPr>
-          <w:lang w:val="en-US"/>
-        </w:rPr>
-        <w:instrText>ADDIN paperpile_citation &lt;clusterId&gt;J864X942M632R326&lt;/clusterId&gt;&lt;metadata&gt;&lt;citation&gt;&lt;id&gt;c1d345e7-f88b-0a97-8de3-307002270440&lt;/id&gt;&lt;/citation&gt;&lt;/metadata&gt;&lt;data&gt;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&lt;/data&gt; \* MERGEFORMAT</w:instrText>
-      </w:r>
-      <w:r>
-        <w:rPr>
-          <w:lang w:val="en-US"/>
-        </w:rPr>
-        <w:fldChar w:fldCharType="separate"/>
-      </w:r>
-      <w:r>
-        <w:rPr>
-          <w:noProof/>
-          <w:lang w:val="en-US"/>
-        </w:rPr>
-        <w:t>(Lynn and Lugtig 2017)</w:t>
-      </w:r>
-      <w:r>
-        <w:rPr>
-          <w:lang w:val="en-US"/>
-        </w:rPr>
-        <w:fldChar w:fldCharType="end"/>
-      </w:r>
-      <w:r>
-        <w:rPr>
-          <w:lang w:val="en-US"/>
-        </w:rPr>
-        <w:t xml:space="preserve">. </w:t>
-      </w:r>
-      <w:r>
-        <w:rPr>
-          <w:lang w:val="en-US"/>
-        </w:rPr>
-        <w:t>In this way, t</w:t>
-      </w:r>
-      <w:r>
-        <w:rPr>
-          <w:lang w:val="en-US"/>
-        </w:rPr>
-        <w:t>he unified</w:t>
-      </w:r>
-      <w:r>
-        <w:rPr>
-          <w:lang w:val="en-US"/>
-        </w:rPr>
-        <w:t xml:space="preserve"> mode approach</w:t>
-      </w:r>
-      <w:r>
-        <w:rPr>
-          <w:lang w:val="en-US"/>
-        </w:rPr>
-        <w:t xml:space="preserve">, in which all modes </w:t>
-      </w:r>
-      <w:r>
-        <w:rPr>
-          <w:lang w:val="en-US"/>
-        </w:rPr>
-        <w:t>have questions phrased</w:t>
-      </w:r>
-      <w:r>
-        <w:rPr>
-          <w:lang w:val="en-US"/>
-        </w:rPr>
-        <w:t xml:space="preserve"> as </w:t>
-      </w:r>
-      <w:r>
-        <w:rPr>
-          <w:lang w:val="en-US"/>
-        </w:rPr>
-        <w:t>similarly</w:t>
-      </w:r>
-      <w:r>
-        <w:rPr>
-          <w:lang w:val="en-US"/>
-        </w:rPr>
-        <w:t xml:space="preserve"> as possible, </w:t>
-      </w:r>
-      <w:r>
-        <w:rPr>
-          <w:lang w:val="en-US"/>
-        </w:rPr>
-        <w:t xml:space="preserve">limits the </w:t>
-      </w:r>
-      <w:r>
-        <w:rPr>
-          <w:lang w:val="en-US"/>
-        </w:rPr>
-        <w:t xml:space="preserve">introduction of </w:t>
-      </w:r>
-      <w:r>
-        <w:rPr>
-          <w:lang w:val="en-US"/>
-        </w:rPr>
-        <w:t xml:space="preserve">mode </w:t>
-      </w:r>
-      <w:r>
-        <w:rPr>
-          <w:lang w:val="en-US"/>
-        </w:rPr>
-        <w:t>specification effects</w:t>
-      </w:r>
-      <w:r>
-        <w:rPr>
-          <w:lang w:val="en-US"/>
-        </w:rPr>
-        <w:t xml:space="preserve"> </w:t>
-      </w:r>
-      <w:r>
-        <w:rPr>
-          <w:lang w:val="en-US"/>
-        </w:rPr>
-        <w:fldChar w:fldCharType="begin" w:fldLock="1"/>
-      </w:r>
-      <w:r>
-        <w:rPr>
-          <w:lang w:val="en-US"/>
-        </w:rPr>
-        <w:instrText>ADDIN paperpile_citation &lt;clusterId&gt;A551N818J298H882&lt;/clusterId&gt;&lt;metadata&gt;&lt;citation&gt;&lt;id&gt;4331ac6d-7c8d-4705-81e9-64b4258cf8cd&lt;/id&gt;&lt;/citation&gt;&lt;citation&gt;&lt;id&gt;7ec7e985-ffd0-056e-9364-ad66116ada64&lt;/id&gt;&lt;/citation&gt;&lt;/metadata&gt;&lt;data&gt;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&lt;/data&gt; \* MERGEFORMAT</w:instrText>
-      </w:r>
-      <w:r>
-        <w:rPr>
-          <w:lang w:val="en-US"/>
-        </w:rPr>
-        <w:fldChar w:fldCharType="separate"/>
-      </w:r>
-      <w:r>
-        <w:rPr>
-          <w:noProof/>
-          <w:lang w:val="en-US"/>
-        </w:rPr>
-        <w:t>(Dillman, Smyth, and Christian 2014; Dillman and Edwards 2016)</w:t>
-      </w:r>
-      <w:r>
-        <w:rPr>
-          <w:lang w:val="en-US"/>
-        </w:rPr>
-        <w:fldChar w:fldCharType="end"/>
-      </w:r>
-      <w:r>
-        <w:rPr>
-          <w:lang w:val="en-US"/>
-        </w:rPr>
-        <w:t>.</w:t>
-      </w:r>
-      <w:r>
-        <w:rPr>
-          <w:lang w:val="en-US"/>
-        </w:rPr>
-        <w:t xml:space="preserve"> </w:t>
-      </w:r>
-      <w:r>
-        <w:rPr>
-          <w:lang w:val="en-US"/>
-        </w:rPr>
-        <w:t xml:space="preserve">The line between </w:t>
-      </w:r>
-      <w:r>
-        <w:rPr>
-          <w:lang w:val="en-US"/>
-        </w:rPr>
-        <w:t xml:space="preserve">mode </w:t>
-      </w:r>
-      <w:r>
-        <w:rPr>
-          <w:lang w:val="en-US"/>
-        </w:rPr>
-        <w:t xml:space="preserve">specification </w:t>
-      </w:r>
-      <w:r>
-        <w:rPr>
-          <w:lang w:val="en-US"/>
-        </w:rPr>
-        <w:t xml:space="preserve">effect </w:t>
-      </w:r>
-      <w:r>
-        <w:rPr>
-          <w:lang w:val="en-US"/>
-        </w:rPr>
-        <w:t xml:space="preserve">and </w:t>
-      </w:r>
-      <w:r>
-        <w:rPr>
-          <w:lang w:val="en-US"/>
-        </w:rPr>
-        <w:t xml:space="preserve">mode </w:t>
-      </w:r>
-      <w:r>
-        <w:rPr>
-          <w:lang w:val="en-US"/>
-        </w:rPr>
-        <w:t xml:space="preserve">measurement </w:t>
-      </w:r>
-      <w:r>
-        <w:rPr>
-          <w:lang w:val="en-US"/>
-        </w:rPr>
-        <w:t>effect</w:t>
-      </w:r>
-      <w:r>
-        <w:rPr>
-          <w:lang w:val="en-US"/>
-        </w:rPr>
-        <w:t xml:space="preserve"> is not always clear</w:t>
-      </w:r>
-      <w:r>
-        <w:rPr>
-          <w:lang w:val="en-US"/>
-        </w:rPr>
-        <w:t xml:space="preserve"> in the data. </w:t>
-      </w:r>
-      <w:r>
-        <w:rPr>
-          <w:lang w:val="en-US"/>
-        </w:rPr>
-        <w:t xml:space="preserve">In their chapter on Mixed-Mode Research, Hox et al. </w:t>
-      </w:r>
-      <w:r>
-        <w:rPr>
-          <w:lang w:val="en-US"/>
-        </w:rPr>
-        <w:fldChar w:fldCharType="begin" w:fldLock="1"/>
-      </w:r>
-      <w:r>
-        <w:rPr>
-          <w:lang w:val="en-US"/>
-        </w:rPr>
-        <w:instrText>ADDIN paperpile_citation &lt;clusterId&gt;W972J339Y729W434&lt;/clusterId&gt;&lt;metadata&gt;&lt;citation&gt;&lt;id&gt;7f0223b8-c728-081d-b7a8-bf221c27f575&lt;/id&gt;&lt;no_author&gt;true&lt;/no_author&gt;&lt;/citation&gt;&lt;/metadata&gt;&lt;data&gt;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&lt;/data&gt; \* MERGEFORMAT</w:instrText>
-      </w:r>
-      <w:r>
-        <w:rPr>
-          <w:lang w:val="en-US"/>
-        </w:rPr>
-        <w:fldChar w:fldCharType="separate"/>
-      </w:r>
-      <w:r>
-        <w:rPr>
-          <w:noProof/>
-          <w:lang w:val="en-US"/>
-        </w:rPr>
-        <w:t>(2017)</w:t>
-      </w:r>
-      <w:r>
-        <w:rPr>
-          <w:lang w:val="en-US"/>
-        </w:rPr>
-        <w:fldChar w:fldCharType="end"/>
-      </w:r>
-      <w:r>
-        <w:rPr>
-          <w:lang w:val="en-US"/>
-        </w:rPr>
-        <w:t xml:space="preserve"> note the potential for instruments to “reflect different constructs across modes,” in the worst case scenario of mode measurement effects</w:t>
-      </w:r>
-      <w:r>
-        <w:rPr>
-          <w:lang w:val="en-US"/>
-        </w:rPr>
-        <w:t xml:space="preserve">. </w:t>
-      </w:r>
-    </w:p>
-    <w:p>
-      <w:pPr>
-        <w:rPr>
-          <w:lang w:val="en-US"/>
-        </w:rPr>
-      </w:pPr>
-      <w:r>
-        <w:rPr>
-          <w:lang w:val="en-US"/>
-        </w:rPr>
-        <w:lastRenderedPageBreak/>
-        <w:t>Unlike in the mixed-mode domain, the difficulties arising from mode specification effect come up regularly in multi-source literature</w:t>
-      </w:r>
-      <w:r>
-        <w:rPr>
-          <w:lang w:val="en-US"/>
-        </w:rPr>
-        <w:t>, both because the data sources under consideration may be created independently of each other, and because the collecting instrument may limit the ways that the concept can be operationalized</w:t>
-      </w:r>
-      <w:r>
-        <w:rPr>
-          <w:lang w:val="en-US"/>
-        </w:rPr>
-        <w:t xml:space="preserve"> </w:t>
-      </w:r>
-      <w:r>
-        <w:rPr>
-          <w:lang w:val="en-US"/>
-        </w:rPr>
-        <w:fldChar w:fldCharType="begin" w:fldLock="1"/>
-      </w:r>
-      <w:r>
-        <w:rPr>
-          <w:lang w:val="en-US"/>
-        </w:rPr>
-        <w:instrText>ADDIN paperpile_citation &lt;clusterId&gt;D992R388N649K463&lt;/clusterId&gt;&lt;metadata&gt;&lt;citation&gt;&lt;id&gt;a164f01e-ef08-4548-a9c7-90281606b62e&lt;/id&gt;&lt;/citation&gt;&lt;/metadata&gt;&lt;data&gt;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&lt;/data&gt; \* MERGEFORMAT</w:instrText>
-      </w:r>
-      <w:r>
-        <w:rPr>
-          <w:lang w:val="en-US"/>
-        </w:rPr>
-        <w:fldChar w:fldCharType="separate"/>
-      </w:r>
-      <w:r>
-        <w:rPr>
-          <w:noProof/>
-          <w:lang w:val="en-US"/>
-        </w:rPr>
-        <w:t>(Zhang 2012)</w:t>
-      </w:r>
-      <w:r>
-        <w:rPr>
-          <w:lang w:val="en-US"/>
-        </w:rPr>
-        <w:fldChar w:fldCharType="end"/>
-      </w:r>
-      <w:r>
-        <w:rPr>
-          <w:lang w:val="en-US"/>
-        </w:rPr>
-        <w:t>.</w:t>
-      </w:r>
-      <w:r>
-        <w:rPr>
-          <w:lang w:val="en-US"/>
-        </w:rPr>
-        <w:t xml:space="preserve"> </w:t>
-      </w:r>
-      <w:r>
-        <w:rPr>
-          <w:lang w:val="en-US"/>
-        </w:rPr>
         <w:t>Here, too, there is confounding with measurement effect, but often the presence of clear differences in the operationalization of a concept lend itself to seeing differences at the level of specification rather than measurement.</w:t>
       </w:r>
     </w:p>
     <w:p>
       <w:pPr>
-        <w:rPr>
-          <w:lang w:val="en-US"/>
-        </w:rPr>
-      </w:pPr>
-      <w:r>
-        <w:rPr>
-          <w:lang w:val="en-US"/>
-        </w:rPr>
-        <w:t>Frame error</w:t>
+        <w:pStyle w:val="Heading2"/>
+        <w:rPr>
+          <w:lang w:val="en-US"/>
+        </w:rPr>
+      </w:pPr>
+      <w:r>
+        <w:rPr>
+          <w:lang w:val="en-US"/>
+        </w:rPr>
+        <w:t>Frame Error</w:t>
       </w:r>
     </w:p>
     <w:p>
@@ -4403,6 +4597,7 @@
     </w:p>
     <w:p>
       <w:pPr>
+        <w:pStyle w:val="Heading2"/>
         <w:rPr>
           <w:lang w:val="en-US"/>
         </w:rPr>
@@ -4412,6 +4607,88 @@
           <w:lang w:val="en-US"/>
         </w:rPr>
         <w:t>Nonresponse error</w:t>
+      </w:r>
+    </w:p>
+    <w:p>
+      <w:pPr>
+        <w:pStyle w:val="Heading3"/>
+        <w:rPr>
+          <w:lang w:val="en-US"/>
+        </w:rPr>
+      </w:pPr>
+      <w:r>
+        <w:rPr>
+          <w:lang w:val="en-US"/>
+        </w:rPr>
+        <w:t>Unit nonresponse</w:t>
+      </w:r>
+    </w:p>
+    <w:p>
+      <w:pPr>
+        <w:pStyle w:val="ListParagraph"/>
+        <w:numPr>
+          <w:ilvl w:val="0"/>
+          <w:numId w:val="15"/>
+        </w:numPr>
+        <w:rPr>
+          <w:lang w:val="en-US"/>
+        </w:rPr>
+      </w:pPr>
+      <w:proofErr w:type="spellStart"/>
+      <w:r>
+        <w:rPr>
+          <w:lang w:val="en-US"/>
+        </w:rPr>
+        <w:t>Bla</w:t>
+      </w:r>
+      <w:proofErr w:type="spellEnd"/>
+    </w:p>
+    <w:p>
+      <w:pPr>
+        <w:pStyle w:val="Heading3"/>
+        <w:rPr>
+          <w:lang w:val="en-US"/>
+        </w:rPr>
+      </w:pPr>
+      <w:r>
+        <w:rPr>
+          <w:lang w:val="en-US"/>
+        </w:rPr>
+        <w:t>Item nonresponse</w:t>
+      </w:r>
+    </w:p>
+    <w:p>
+      <w:pPr>
+        <w:pStyle w:val="ListParagraph"/>
+        <w:numPr>
+          <w:ilvl w:val="0"/>
+          <w:numId w:val="15"/>
+        </w:numPr>
+        <w:rPr>
+          <w:lang w:val="en-US"/>
+        </w:rPr>
+      </w:pPr>
+      <w:proofErr w:type="spellStart"/>
+      <w:r>
+        <w:rPr>
+          <w:lang w:val="en-US"/>
+        </w:rPr>
+        <w:t>Bla</w:t>
+      </w:r>
+      <w:proofErr w:type="spellEnd"/>
+    </w:p>
+    <w:p>
+      <w:pPr>
+        <w:pStyle w:val="Heading2"/>
+        <w:rPr>
+          <w:lang w:val="en-US"/>
+        </w:rPr>
+      </w:pPr>
+      <w:r>
+        <w:rPr>
+          <w:lang w:val="en-US"/>
+        </w:rPr>
+        <w:t>Measurement Error</w:t>
       </w:r>
     </w:p>
     <w:p>
@@ -4444,11 +4721,19 @@
           <w:lang w:val="en-US"/>
         </w:rPr>
       </w:pPr>
-      <w:r>
-        <w:rPr>
-          <w:lang w:val="en-US"/>
-        </w:rPr>
-        <w:t>Dillman et al, 2014 resp in interview may interpret question differently from web survey</w:t>
+      <w:proofErr w:type="spellStart"/>
+      <w:r>
+        <w:rPr>
+          <w:lang w:val="en-US"/>
+        </w:rPr>
+        <w:t>Dillman</w:t>
+      </w:r>
+      <w:proofErr w:type="spellEnd"/>
+      <w:r>
+        <w:rPr>
+          <w:lang w:val="en-US"/>
+        </w:rPr>
+        <w:t xml:space="preserve"> et al, 2014 resp in interview may interpret question differently from web survey</w:t>
       </w:r>
     </w:p>
     <w:p>
@@ -4490,7 +4775,7 @@
         <w:rPr>
           <w:lang w:val="en-US"/>
         </w:rPr>
-        <w:instrText>ADDIN paperpile_citation &lt;clusterId&gt;D945J393F673D497&lt;/clusterId&gt;&lt;metadata&gt;&lt;citation&gt;&lt;id&gt;7f0223b8-c728-081d-b7a8-bf221c27f575&lt;/id&gt;&lt;/citation&gt;&lt;/metadata&gt;&lt;data&gt;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&lt;/data&gt; \* MERGEFORMAT</w:instrText>
+        <w:instrText>ADDIN paperpile_citation &lt;clusterId&gt;D945J393F673D497&lt;/clusterId&gt;&lt;metadata&gt;&lt;citation&gt;&lt;id&gt;7f0223b8-c728-081d-b7a8-bf221c27f575&lt;/id&gt;&lt;/citation&gt;&lt;/metadata&gt;&lt;data&gt;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&lt;/data&gt; \* MERGEFORMAT</w:instrText>
       </w:r>
       <w:r>
         <w:rPr>
@@ -4532,6 +4817,7 @@
     </w:p>
     <w:p>
       <w:pPr>
+        <w:pStyle w:val="Heading2"/>
         <w:rPr>
           <w:lang w:val="en-US"/>
         </w:rPr>
@@ -4541,6 +4827,49 @@
           <w:lang w:val="en-US"/>
         </w:rPr>
         <w:t>Processing error</w:t>
+      </w:r>
+    </w:p>
+    <w:p>
+      <w:pPr>
+        <w:pStyle w:val="ListParagraph"/>
+        <w:numPr>
+          <w:ilvl w:val="0"/>
+          <w:numId w:val="15"/>
+        </w:numPr>
+        <w:rPr>
+          <w:lang w:val="en-US"/>
+        </w:rPr>
+      </w:pPr>
+      <w:proofErr w:type="spellStart"/>
+      <w:r>
+        <w:rPr>
+          <w:lang w:val="en-US"/>
+        </w:rPr>
+        <w:t>Bla</w:t>
+      </w:r>
+      <w:proofErr w:type="spellEnd"/>
+    </w:p>
+    <w:p>
+      <w:pPr>
+        <w:pBdr>
+          <w:bottom w:val="single" w:sz="6" w:space="1" w:color="auto"/>
+        </w:pBdr>
+        <w:rPr>
+          <w:lang w:val="en-US"/>
+        </w:rPr>
+      </w:pPr>
+    </w:p>
+    <w:p>
+      <w:pPr>
+        <w:rPr>
+          <w:lang w:val="en-US"/>
+        </w:rPr>
+      </w:pPr>
+      <w:r>
+        <w:rPr>
+          <w:lang w:val="en-US"/>
+        </w:rPr>
+        <w:t>Notes:</w:t>
       </w:r>
     </w:p>
     <w:p>
@@ -4647,69 +4976,6 @@
     </w:p>
     <w:p>
       <w:pPr>
-        <w:rPr>
-          <w:lang w:val="en-US"/>
-        </w:rPr>
-      </w:pPr>
-      <w:r>
-        <w:rPr>
-          <w:lang w:val="en-US"/>
-        </w:rPr>
-        <w:t>&lt;Small paragraph on coverage, but probably this is the other WP2 deliverable&gt;</w:t>
-      </w:r>
-    </w:p>
-    <w:p>
-      <w:pPr>
-        <w:pStyle w:val="Heading1"/>
-        <w:rPr>
-          <w:lang w:val="en-US"/>
-        </w:rPr>
-      </w:pPr>
-      <w:bookmarkStart w:id="1" w:name="_Ref143700348"/>
-      <w:r>
-        <w:rPr>
-          <w:lang w:val="en-US"/>
-        </w:rPr>
-        <w:t>Mode effects in smart surveys</w:t>
-      </w:r>
-      <w:bookmarkEnd w:id="1"/>
-    </w:p>
-    <w:p>
-      <w:pPr>
-        <w:rPr>
-          <w:lang w:val="en-US"/>
-        </w:rPr>
-      </w:pPr>
-      <w:r>
-        <w:rPr>
-          <w:lang w:val="en-US"/>
-        </w:rPr>
-        <w:t>TSS1 – WP2 deliverable 2.1 consumption interview vs none</w:t>
-      </w:r>
-    </w:p>
-    <w:p>
-      <w:pPr>
-        <w:rPr>
-          <w:lang w:val="en-US"/>
-        </w:rPr>
-      </w:pPr>
-    </w:p>
-    <w:p>
-      <w:pPr>
-        <w:pStyle w:val="Heading1"/>
-        <w:rPr>
-          <w:lang w:val="en-US"/>
-        </w:rPr>
-      </w:pPr>
-      <w:r>
-        <w:rPr>
-          <w:lang w:val="en-US"/>
-        </w:rPr>
-        <w:t>Estimation Methodology and data integration</w:t>
-      </w:r>
-    </w:p>
-    <w:p>
-      <w:pPr>
         <w:pStyle w:val="ListParagraph"/>
         <w:numPr>
           <w:ilvl w:val="0"/>
@@ -4723,6 +4989,348 @@
         <w:rPr>
           <w:lang w:val="en-US"/>
         </w:rPr>
+        <w:t xml:space="preserve">Diary vs recall (“on a typical day…”) as comparison? </w:t>
+      </w:r>
+    </w:p>
+    <w:p>
+      <w:pPr>
+        <w:rPr>
+          <w:lang w:val="en-US"/>
+        </w:rPr>
+      </w:pPr>
+      <w:r>
+        <w:rPr>
+          <w:lang w:val="en-US"/>
+        </w:rPr>
+        <w:lastRenderedPageBreak/>
+        <w:t>&lt;Small paragraph on coverage, but probably this is the other WP2 deliverable&gt;</w:t>
+      </w:r>
+    </w:p>
+    <w:p>
+      <w:pPr>
+        <w:pStyle w:val="Heading1"/>
+        <w:rPr>
+          <w:lang w:val="en-US"/>
+        </w:rPr>
+      </w:pPr>
+      <w:bookmarkStart w:id="1" w:name="_Ref143700348"/>
+      <w:r>
+        <w:rPr>
+          <w:lang w:val="en-US"/>
+        </w:rPr>
+        <w:t>Mode effects in smart surveys</w:t>
+      </w:r>
+      <w:bookmarkEnd w:id="1"/>
+    </w:p>
+    <w:p>
+      <w:pPr>
+        <w:rPr>
+          <w:lang w:val="en-US"/>
+        </w:rPr>
+      </w:pPr>
+      <w:r>
+        <w:rPr>
+          <w:lang w:val="en-US"/>
+        </w:rPr>
+        <w:t>TSS1 – WP2 deliverable 2.1 consumption interview vs none</w:t>
+      </w:r>
+    </w:p>
+    <w:p>
+      <w:pPr>
+        <w:pStyle w:val="ListParagraph"/>
+        <w:numPr>
+          <w:ilvl w:val="0"/>
+          <w:numId w:val="15"/>
+        </w:numPr>
+        <w:rPr>
+          <w:lang w:val="en-US"/>
+        </w:rPr>
+      </w:pPr>
+      <w:r>
+        <w:rPr>
+          <w:lang w:val="en-US"/>
+        </w:rPr>
+        <w:t>Diary vs app comparisons</w:t>
+      </w:r>
+    </w:p>
+    <w:p>
+      <w:pPr>
+        <w:pStyle w:val="ListParagraph"/>
+        <w:numPr>
+          <w:ilvl w:val="1"/>
+          <w:numId w:val="15"/>
+        </w:numPr>
+        <w:rPr>
+          <w:lang w:val="en-US"/>
+        </w:rPr>
+      </w:pPr>
+      <w:r>
+        <w:rPr>
+          <w:lang w:val="en-US"/>
+        </w:rPr>
+        <w:t>Combined mode effect</w:t>
+      </w:r>
+    </w:p>
+    <w:p>
+      <w:pPr>
+        <w:pStyle w:val="ListParagraph"/>
+        <w:numPr>
+          <w:ilvl w:val="2"/>
+          <w:numId w:val="15"/>
+        </w:numPr>
+        <w:rPr>
+          <w:lang w:val="en-US"/>
+        </w:rPr>
+      </w:pPr>
+      <w:r>
+        <w:rPr>
+          <w:lang w:val="en-US"/>
+        </w:rPr>
+        <w:fldChar w:fldCharType="begin" w:fldLock="1"/>
+      </w:r>
+      <w:r>
+        <w:rPr>
+          <w:lang w:val="en-US"/>
+        </w:rPr>
+        <w:instrText>ADDIN paperpile_citation &lt;clusterId&gt;N648A996Q486U191&lt;/clusterId&gt;&lt;metadata&gt;&lt;citation&gt;&lt;id&gt;ee577b9d-dda7-4baa-ad2f-43c3a8a4ee00&lt;/id&gt;&lt;/citation&gt;&lt;/metadata&gt;&lt;data&gt;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&lt;/data&gt; \* MERGEFORMAT</w:instrText>
+      </w:r>
+      <w:r>
+        <w:rPr>
+          <w:lang w:val="en-US"/>
+        </w:rPr>
+        <w:fldChar w:fldCharType="separate"/>
+      </w:r>
+      <w:r>
+        <w:rPr>
+          <w:noProof/>
+          <w:lang w:val="en-US"/>
+        </w:rPr>
+        <w:t>(Wenz 2023)</w:t>
+      </w:r>
+      <w:r>
+        <w:rPr>
+          <w:lang w:val="en-US"/>
+        </w:rPr>
+        <w:fldChar w:fldCharType="end"/>
+      </w:r>
+      <w:r>
+        <w:rPr>
+          <w:lang w:val="en-US"/>
+        </w:rPr>
+        <w:t xml:space="preserve">: </w:t>
+      </w:r>
+      <w:r>
+        <w:rPr>
+          <w:lang w:val="en-US"/>
+        </w:rPr>
+        <w:t>Compares data from scanned receipts, scanned receipts plus direct entry with national budget survey, uses inverse probability weighting to match the sample composition of the app to the diary</w:t>
+      </w:r>
+      <w:r>
+        <w:rPr>
+          <w:lang w:val="en-US"/>
+        </w:rPr>
+        <w:t xml:space="preserve"> (could be considered reducing mode selection effect)</w:t>
+      </w:r>
+      <w:r>
+        <w:rPr>
+          <w:lang w:val="en-US"/>
+        </w:rPr>
+        <w:t xml:space="preserve"> </w:t>
+      </w:r>
+    </w:p>
+    <w:p>
+      <w:pPr>
+        <w:pStyle w:val="ListParagraph"/>
+        <w:numPr>
+          <w:ilvl w:val="3"/>
+          <w:numId w:val="15"/>
+        </w:numPr>
+        <w:rPr>
+          <w:lang w:val="en-US"/>
+        </w:rPr>
+      </w:pPr>
+      <w:r>
+        <w:rPr>
+          <w:lang w:val="en-US"/>
+        </w:rPr>
+        <w:t>Distribution from SR+DE aligns with LCF for median total expenditure, but receipts alone underestimate expenditure (101.30 vs 122.80 vs 70.10)</w:t>
+      </w:r>
+    </w:p>
+    <w:p>
+      <w:pPr>
+        <w:pStyle w:val="ListParagraph"/>
+        <w:numPr>
+          <w:ilvl w:val="3"/>
+          <w:numId w:val="15"/>
+        </w:numPr>
+        <w:rPr>
+          <w:lang w:val="en-US"/>
+        </w:rPr>
+      </w:pPr>
+      <w:r>
+        <w:rPr>
+          <w:lang w:val="en-US"/>
+        </w:rPr>
+        <w:t>Percentage zero expenditures is higher in the two-week period from scanned-only</w:t>
+      </w:r>
+    </w:p>
+    <w:p>
+      <w:pPr>
+        <w:pStyle w:val="ListParagraph"/>
+        <w:numPr>
+          <w:ilvl w:val="3"/>
+          <w:numId w:val="15"/>
+        </w:numPr>
+        <w:rPr>
+          <w:lang w:val="en-US"/>
+        </w:rPr>
+      </w:pPr>
+      <w:r>
+        <w:rPr>
+          <w:lang w:val="en-US"/>
+        </w:rPr>
+        <w:t>SR for food and groceries is not significantly different from the benchmark, but SR + DE overestimates</w:t>
+      </w:r>
+    </w:p>
+    <w:p>
+      <w:pPr>
+        <w:pStyle w:val="ListParagraph"/>
+        <w:numPr>
+          <w:ilvl w:val="1"/>
+          <w:numId w:val="15"/>
+        </w:numPr>
+        <w:rPr>
+          <w:lang w:val="en-US"/>
+        </w:rPr>
+      </w:pPr>
+      <w:r>
+        <w:rPr>
+          <w:lang w:val="en-US"/>
+        </w:rPr>
+        <w:t>Mode measurement effect</w:t>
+      </w:r>
+    </w:p>
+    <w:p>
+      <w:pPr>
+        <w:pStyle w:val="ListParagraph"/>
+        <w:numPr>
+          <w:ilvl w:val="2"/>
+          <w:numId w:val="15"/>
+        </w:numPr>
+        <w:rPr>
+          <w:lang w:val="en-US"/>
+        </w:rPr>
+      </w:pPr>
+    </w:p>
+    <w:p>
+      <w:pPr>
+        <w:pStyle w:val="ListParagraph"/>
+        <w:numPr>
+          <w:ilvl w:val="1"/>
+          <w:numId w:val="15"/>
+        </w:numPr>
+        <w:rPr>
+          <w:lang w:val="en-US"/>
+        </w:rPr>
+      </w:pPr>
+      <w:r>
+        <w:rPr>
+          <w:lang w:val="en-US"/>
+        </w:rPr>
+        <w:t xml:space="preserve">Mode </w:t>
+      </w:r>
+      <w:r>
+        <w:rPr>
+          <w:lang w:val="en-US"/>
+        </w:rPr>
+        <w:t>selection effects</w:t>
+      </w:r>
+    </w:p>
+    <w:p>
+      <w:pPr>
+        <w:pStyle w:val="ListParagraph"/>
+        <w:numPr>
+          <w:ilvl w:val="2"/>
+          <w:numId w:val="15"/>
+        </w:numPr>
+        <w:rPr>
+          <w:lang w:val="en-US"/>
+        </w:rPr>
+      </w:pPr>
+      <w:r>
+        <w:rPr>
+          <w:lang w:val="en-US"/>
+        </w:rPr>
+        <w:t xml:space="preserve">Coverage and participation bias in budget app </w:t>
+      </w:r>
+      <w:r>
+        <w:rPr>
+          <w:lang w:val="en-US"/>
+        </w:rPr>
+        <w:fldChar w:fldCharType="begin" w:fldLock="1"/>
+      </w:r>
+      <w:r>
+        <w:rPr>
+          <w:lang w:val="en-US"/>
+        </w:rPr>
+        <w:instrText>ADDIN paperpile_citation &lt;clusterId&gt;Z451M717I288G882&lt;/clusterId&gt;&lt;metadata&gt;&lt;citation&gt;&lt;id&gt;52ead9af-3c25-45f8-bbbf-5ab611a5156f&lt;/id&gt;&lt;/citation&gt;&lt;/metadata&gt;&lt;data&gt;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&lt;/data&gt; \* MERGEFORMAT</w:instrText>
+      </w:r>
+      <w:r>
+        <w:rPr>
+          <w:lang w:val="en-US"/>
+        </w:rPr>
+        <w:fldChar w:fldCharType="separate"/>
+      </w:r>
+      <w:r>
+        <w:rPr>
+          <w:noProof/>
+          <w:lang w:val="en-US"/>
+        </w:rPr>
+        <w:t>(Jäckle et al. 2019)</w:t>
+      </w:r>
+      <w:r>
+        <w:rPr>
+          <w:lang w:val="en-US"/>
+        </w:rPr>
+        <w:fldChar w:fldCharType="end"/>
+      </w:r>
+    </w:p>
+    <w:p>
+      <w:pPr>
+        <w:rPr>
+          <w:lang w:val="en-US"/>
+        </w:rPr>
+      </w:pPr>
+    </w:p>
+    <w:p>
+      <w:pPr>
+        <w:pStyle w:val="Heading1"/>
+        <w:rPr>
+          <w:lang w:val="en-US"/>
+        </w:rPr>
+      </w:pPr>
+      <w:r>
+        <w:rPr>
+          <w:lang w:val="en-US"/>
+        </w:rPr>
+        <w:t>Estimation Methodology and data integration</w:t>
+      </w:r>
+    </w:p>
+    <w:p>
+      <w:pPr>
+        <w:pStyle w:val="ListParagraph"/>
+        <w:numPr>
+          <w:ilvl w:val="0"/>
+          <w:numId w:val="12"/>
+        </w:numPr>
+        <w:rPr>
+          <w:lang w:val="en-US"/>
+        </w:rPr>
+      </w:pPr>
+      <w:r>
+        <w:rPr>
+          <w:lang w:val="en-US"/>
+        </w:rPr>
         <w:t>Comparing mixed-mode to s</w:t>
       </w:r>
       <w:r>
@@ -4750,27 +5358,84 @@
           <w:szCs w:val="23"/>
         </w:rPr>
       </w:pPr>
+      <w:proofErr w:type="spellStart"/>
       <w:r>
         <w:rPr>
           <w:sz w:val="23"/>
           <w:szCs w:val="23"/>
         </w:rPr>
-        <w:t xml:space="preserve">Vannieuwenhuyze, J., G. Loosveldt, and G. Molenberghs. </w:t>
-      </w:r>
+        <w:t>Vannieuwenhuyze</w:t>
+      </w:r>
+      <w:proofErr w:type="spellEnd"/>
       <w:r>
         <w:rPr>
           <w:sz w:val="23"/>
           <w:szCs w:val="23"/>
-          <w:lang w:val="en-US"/>
-        </w:rPr>
-        <w:t xml:space="preserve">2010. A method for evaluating mode effects in mixed-mode surveys. </w:t>
-      </w:r>
+        </w:rPr>
+        <w:t xml:space="preserve">, J., G. </w:t>
+      </w:r>
+      <w:proofErr w:type="spellStart"/>
       <w:r>
         <w:rPr>
           <w:sz w:val="23"/>
           <w:szCs w:val="23"/>
         </w:rPr>
-        <w:t>Public Opinion Quarterly 74:1027–1045.</w:t>
+        <w:t>Loosveldt</w:t>
+      </w:r>
+      <w:proofErr w:type="spellEnd"/>
+      <w:r>
+        <w:rPr>
+          <w:sz w:val="23"/>
+          <w:szCs w:val="23"/>
+        </w:rPr>
+        <w:t xml:space="preserve">, and G. </w:t>
+      </w:r>
+      <w:proofErr w:type="spellStart"/>
+      <w:r>
+        <w:rPr>
+          <w:sz w:val="23"/>
+          <w:szCs w:val="23"/>
+        </w:rPr>
+        <w:t>Molenberghs</w:t>
+      </w:r>
+      <w:proofErr w:type="spellEnd"/>
+      <w:r>
+        <w:rPr>
+          <w:sz w:val="23"/>
+          <w:szCs w:val="23"/>
+        </w:rPr>
+        <w:t xml:space="preserve">. </w:t>
+      </w:r>
+      <w:r>
+        <w:rPr>
+          <w:sz w:val="23"/>
+          <w:szCs w:val="23"/>
+          <w:lang w:val="en-US"/>
+        </w:rPr>
+        <w:t xml:space="preserve">2010. A method for evaluating mode effects in mixed-mode surveys. </w:t>
+      </w:r>
+      <w:r>
+        <w:rPr>
+          <w:sz w:val="23"/>
+          <w:szCs w:val="23"/>
+        </w:rPr>
+        <w:t xml:space="preserve">Public Opinion </w:t>
+      </w:r>
+      <w:proofErr w:type="spellStart"/>
+      <w:r>
+        <w:rPr>
+          <w:sz w:val="23"/>
+          <w:szCs w:val="23"/>
+        </w:rPr>
+        <w:t>Quarterly</w:t>
+      </w:r>
+      <w:proofErr w:type="spellEnd"/>
+      <w:r>
+        <w:rPr>
+          <w:sz w:val="23"/>
+          <w:szCs w:val="23"/>
+        </w:rPr>
+        <w:t xml:space="preserve"> 74:1027–1045.</w:t>
       </w:r>
     </w:p>
     <w:p>
@@ -4784,21 +5449,41 @@
           <w:lang w:val="en-US"/>
         </w:rPr>
       </w:pPr>
+      <w:proofErr w:type="spellStart"/>
       <w:r>
         <w:rPr>
           <w:sz w:val="23"/>
           <w:szCs w:val="23"/>
           <w:lang w:val="en-US"/>
         </w:rPr>
-        <w:t>Vannieuwenhuyze, J., and G. Loosveldt (2013), Evaluating Relative Mode Effects in Mixed-Mode Surveys: Three Methods to Disentangle Selection and Measurement Effects, Sociological Methods &amp; Research, 42, 82–104.</w:t>
-      </w:r>
+        <w:t>Vannieuwenhuyze</w:t>
+      </w:r>
+      <w:proofErr w:type="spellEnd"/>
       <w:r>
         <w:rPr>
           <w:sz w:val="23"/>
           <w:szCs w:val="23"/>
           <w:lang w:val="en-US"/>
         </w:rPr>
-        <w:t xml:space="preserve"> </w:t>
+        <w:t xml:space="preserve">, J., and G. </w:t>
+      </w:r>
+      <w:proofErr w:type="spellStart"/>
+      <w:r>
+        <w:rPr>
+          <w:sz w:val="23"/>
+          <w:szCs w:val="23"/>
+          <w:lang w:val="en-US"/>
+        </w:rPr>
+        <w:t>Loosveldt</w:t>
+      </w:r>
+      <w:proofErr w:type="spellEnd"/>
+      <w:r>
+        <w:rPr>
+          <w:sz w:val="23"/>
+          <w:szCs w:val="23"/>
+          <w:lang w:val="en-US"/>
+        </w:rPr>
+        <w:t xml:space="preserve"> (2013), Evaluating Relative Mode Effects in Mixed-Mode Surveys: Three Methods to Disentangle Selection and Measurement Effects, Sociological Methods &amp; Research, 42, 82–104. </w:t>
       </w:r>
     </w:p>
     <w:p>
@@ -4842,7 +5527,6 @@
           <w:sz w:val="23"/>
           <w:szCs w:val="23"/>
         </w:rPr>
-        <w:lastRenderedPageBreak/>
         <w:t xml:space="preserve">Van den Brakel, J.A. (2013). </w:t>
       </w:r>
       <w:r>
@@ -4858,7 +5542,23 @@
           <w:sz w:val="23"/>
           <w:szCs w:val="23"/>
         </w:rPr>
-        <w:t>Survey Methodology, 39, pp. 323-349.</w:t>
+        <w:t xml:space="preserve">Survey </w:t>
+      </w:r>
+      <w:proofErr w:type="spellStart"/>
+      <w:r>
+        <w:rPr>
+          <w:sz w:val="23"/>
+          <w:szCs w:val="23"/>
+        </w:rPr>
+        <w:t>Methodology</w:t>
+      </w:r>
+      <w:proofErr w:type="spellEnd"/>
+      <w:r>
+        <w:rPr>
+          <w:sz w:val="23"/>
+          <w:szCs w:val="23"/>
+        </w:rPr>
+        <w:t>, 39, pp. 323-349.</w:t>
       </w:r>
     </w:p>
     <w:p>
@@ -4882,14 +5582,48 @@
           <w:szCs w:val="23"/>
           <w:lang w:val="en-US"/>
         </w:rPr>
-        <w:t xml:space="preserve">Design-based analysis of embedded experiments with applications in the Dutch Labour Force Survey. </w:t>
-      </w:r>
+        <w:t xml:space="preserve">Design-based analysis of embedded experiments with applications in the Dutch </w:t>
+      </w:r>
+      <w:proofErr w:type="spellStart"/>
       <w:r>
         <w:rPr>
           <w:sz w:val="23"/>
           <w:szCs w:val="23"/>
-        </w:rPr>
-        <w:t>Journal of the Royal Statistical Society, Series A, 171, pp. 581-613.</w:t>
+          <w:lang w:val="en-US"/>
+        </w:rPr>
+        <w:t>Labour</w:t>
+      </w:r>
+      <w:proofErr w:type="spellEnd"/>
+      <w:r>
+        <w:rPr>
+          <w:sz w:val="23"/>
+          <w:szCs w:val="23"/>
+          <w:lang w:val="en-US"/>
+        </w:rPr>
+        <w:t xml:space="preserve"> Force Survey. </w:t>
+      </w:r>
+      <w:r>
+        <w:rPr>
+          <w:sz w:val="23"/>
+          <w:szCs w:val="23"/>
+        </w:rPr>
+        <w:t xml:space="preserve">Journal of </w:t>
+      </w:r>
+      <w:proofErr w:type="spellStart"/>
+      <w:r>
+        <w:rPr>
+          <w:sz w:val="23"/>
+          <w:szCs w:val="23"/>
+        </w:rPr>
+        <w:t>the</w:t>
+      </w:r>
+      <w:proofErr w:type="spellEnd"/>
+      <w:r>
+        <w:rPr>
+          <w:sz w:val="23"/>
+          <w:szCs w:val="23"/>
+        </w:rPr>
+        <w:t xml:space="preserve"> Royal Statistical Society, Series A, 171, pp. 581-613.</w:t>
       </w:r>
     </w:p>
     <w:p>
@@ -4905,22 +5639,54 @@
           <w:sz w:val="23"/>
           <w:szCs w:val="23"/>
         </w:rPr>
-        <w:t xml:space="preserve">Van den Brakel, J.A., and R. Renssen (2005). </w:t>
-      </w:r>
+        <w:t xml:space="preserve">Van den Brakel, J.A., and R. </w:t>
+      </w:r>
+      <w:proofErr w:type="spellStart"/>
       <w:r>
         <w:rPr>
           <w:sz w:val="23"/>
           <w:szCs w:val="23"/>
-          <w:lang w:val="en-US"/>
-        </w:rPr>
-        <w:t xml:space="preserve">Analysis of Experiments Embedded in Complex Sample Designs. </w:t>
-      </w:r>
+        </w:rPr>
+        <w:t>Renssen</w:t>
+      </w:r>
+      <w:proofErr w:type="spellEnd"/>
       <w:r>
         <w:rPr>
           <w:sz w:val="23"/>
           <w:szCs w:val="23"/>
         </w:rPr>
-        <w:t>Survey Methodology, 31, pp. 23-40.</w:t>
+        <w:t xml:space="preserve"> (2005). </w:t>
+      </w:r>
+      <w:r>
+        <w:rPr>
+          <w:sz w:val="23"/>
+          <w:szCs w:val="23"/>
+          <w:lang w:val="en-US"/>
+        </w:rPr>
+        <w:t xml:space="preserve">Analysis of Experiments Embedded in Complex Sample Designs. </w:t>
+      </w:r>
+      <w:r>
+        <w:rPr>
+          <w:sz w:val="23"/>
+          <w:szCs w:val="23"/>
+        </w:rPr>
+        <w:t xml:space="preserve">Survey </w:t>
+      </w:r>
+      <w:proofErr w:type="spellStart"/>
+      <w:r>
+        <w:rPr>
+          <w:sz w:val="23"/>
+          <w:szCs w:val="23"/>
+        </w:rPr>
+        <w:t>Methodology</w:t>
+      </w:r>
+      <w:proofErr w:type="spellEnd"/>
+      <w:r>
+        <w:rPr>
+          <w:sz w:val="23"/>
+          <w:szCs w:val="23"/>
+        </w:rPr>
+        <w:t>, 31, pp. 23-40.</w:t>
       </w:r>
     </w:p>
     <w:p>
@@ -4952,13 +5718,24 @@
           <w:lang w:val="en-US"/>
         </w:rPr>
       </w:pPr>
+      <w:proofErr w:type="spellStart"/>
       <w:r>
         <w:rPr>
           <w:sz w:val="23"/>
           <w:szCs w:val="23"/>
           <w:lang w:val="en-US"/>
         </w:rPr>
-        <w:t>Biemer, P. (2001). Nonresponse bias and measurement bias in a comparison of face to face and telephone interviewing. Journal of Official Statistics 17:295-320.</w:t>
+        <w:lastRenderedPageBreak/>
+        <w:t>Biemer</w:t>
+      </w:r>
+      <w:proofErr w:type="spellEnd"/>
+      <w:r>
+        <w:rPr>
+          <w:sz w:val="23"/>
+          <w:szCs w:val="23"/>
+          <w:lang w:val="en-US"/>
+        </w:rPr>
+        <w:t>, P. (2001). Nonresponse bias and measurement bias in a comparison of face to face and telephone interviewing. Journal of Official Statistics 17:295-320.</w:t>
       </w:r>
     </w:p>
     <w:p>
@@ -4990,13 +5767,23 @@
           <w:lang w:val="en-US"/>
         </w:rPr>
       </w:pPr>
+      <w:proofErr w:type="spellStart"/>
       <w:r>
         <w:rPr>
           <w:sz w:val="23"/>
           <w:szCs w:val="23"/>
           <w:lang w:val="en-US"/>
         </w:rPr>
-        <w:t xml:space="preserve">Jäckle, A., Roberts, C., &amp; Lynn, P. (2010). Assessing the effect of data collection mode on measurement. </w:t>
+        <w:t>Jäckle</w:t>
+      </w:r>
+      <w:proofErr w:type="spellEnd"/>
+      <w:r>
+        <w:rPr>
+          <w:sz w:val="23"/>
+          <w:szCs w:val="23"/>
+          <w:lang w:val="en-US"/>
+        </w:rPr>
+        <w:t xml:space="preserve">, A., Roberts, C., &amp; Lynn, P. (2010). Assessing the effect of data collection mode on measurement. </w:t>
       </w:r>
       <w:r>
         <w:rPr>
@@ -5027,13 +5814,7 @@
         <w:rPr>
           <w:lang w:val="en-US"/>
         </w:rPr>
-        <w:t>stimate classification error rates</w:t>
-      </w:r>
-      <w:r>
-        <w:rPr>
-          <w:lang w:val="en-US"/>
-        </w:rPr>
-        <w:t xml:space="preserve"> </w:t>
+        <w:t xml:space="preserve">stimate classification error rates </w:t>
       </w:r>
       <w:r>
         <w:rPr>
@@ -5053,8 +5834,13 @@
           <w:lang w:val="en-US"/>
         </w:rPr>
       </w:pPr>
-      <w:r>
-        <w:t>Pavlopoulos and Vermunt (2015)</w:t>
+      <w:proofErr w:type="spellStart"/>
+      <w:r>
+        <w:t>Pavlopoulos</w:t>
+      </w:r>
+      <w:proofErr w:type="spellEnd"/>
+      <w:r>
+        <w:t xml:space="preserve"> and Vermunt (2015)</w:t>
       </w:r>
     </w:p>
     <w:p>
@@ -5093,7 +5879,21 @@
         <w:rPr>
           <w:lang w:val="en-US"/>
         </w:rPr>
-        <w:t>Propensity score matching resp. using covariates, difference in survey estimates is measurement effect, assuming covs. explain selection</w:t>
+        <w:t xml:space="preserve">Propensity score matching resp. using covariates, difference in survey estimates is measurement effect, assuming </w:t>
+      </w:r>
+      <w:proofErr w:type="spellStart"/>
+      <w:r>
+        <w:rPr>
+          <w:lang w:val="en-US"/>
+        </w:rPr>
+        <w:t>covs</w:t>
+      </w:r>
+      <w:proofErr w:type="spellEnd"/>
+      <w:r>
+        <w:rPr>
+          <w:lang w:val="en-US"/>
+        </w:rPr>
+        <w:t>. explain selection</w:t>
       </w:r>
     </w:p>
     <w:p>
@@ -5113,7 +5913,61 @@
           <w:szCs w:val="23"/>
           <w:lang w:val="en-US"/>
         </w:rPr>
-        <w:t xml:space="preserve">Lugtig, P., Lensvelt-Mulders, G. J., Frerichs, R., &amp; Greven, A. (2011). Estimating nonresponse bias and mode effects in a mixed-mode survey. </w:t>
+        <w:t xml:space="preserve">Lugtig, P., </w:t>
+      </w:r>
+      <w:proofErr w:type="spellStart"/>
+      <w:r>
+        <w:rPr>
+          <w:sz w:val="23"/>
+          <w:szCs w:val="23"/>
+          <w:lang w:val="en-US"/>
+        </w:rPr>
+        <w:t>Lensvelt</w:t>
+      </w:r>
+      <w:proofErr w:type="spellEnd"/>
+      <w:r>
+        <w:rPr>
+          <w:sz w:val="23"/>
+          <w:szCs w:val="23"/>
+          <w:lang w:val="en-US"/>
+        </w:rPr>
+        <w:t xml:space="preserve">-Mulders, G. J., </w:t>
+      </w:r>
+      <w:proofErr w:type="spellStart"/>
+      <w:r>
+        <w:rPr>
+          <w:sz w:val="23"/>
+          <w:szCs w:val="23"/>
+          <w:lang w:val="en-US"/>
+        </w:rPr>
+        <w:t>Frerichs</w:t>
+      </w:r>
+      <w:proofErr w:type="spellEnd"/>
+      <w:r>
+        <w:rPr>
+          <w:sz w:val="23"/>
+          <w:szCs w:val="23"/>
+          <w:lang w:val="en-US"/>
+        </w:rPr>
+        <w:t xml:space="preserve">, R., &amp; </w:t>
+      </w:r>
+      <w:proofErr w:type="spellStart"/>
+      <w:r>
+        <w:rPr>
+          <w:sz w:val="23"/>
+          <w:szCs w:val="23"/>
+          <w:lang w:val="en-US"/>
+        </w:rPr>
+        <w:t>Greven</w:t>
+      </w:r>
+      <w:proofErr w:type="spellEnd"/>
+      <w:r>
+        <w:rPr>
+          <w:sz w:val="23"/>
+          <w:szCs w:val="23"/>
+          <w:lang w:val="en-US"/>
+        </w:rPr>
+        <w:t xml:space="preserve">, A. (2011). Estimating nonresponse bias and mode effects in a mixed-mode survey. </w:t>
       </w:r>
       <w:r>
         <w:rPr>
@@ -5134,28 +5988,99 @@
           <w:lang w:val="en-US"/>
         </w:rPr>
       </w:pPr>
+      <w:proofErr w:type="spellStart"/>
       <w:r>
         <w:rPr>
           <w:sz w:val="23"/>
           <w:szCs w:val="23"/>
           <w:lang w:val="fr-FR"/>
         </w:rPr>
-        <w:t xml:space="preserve">Capacci, S., Mazzocchi, M., &amp; Brasini, S. (2018). </w:t>
-      </w:r>
+        <w:t>Capacci</w:t>
+      </w:r>
+      <w:proofErr w:type="spellEnd"/>
       <w:r>
         <w:rPr>
           <w:sz w:val="23"/>
           <w:szCs w:val="23"/>
-          <w:lang w:val="en-US"/>
-        </w:rPr>
-        <w:t xml:space="preserve">Estimation of unobservable selection effects in on-line surveys through propensity score matching: An application to public acceptance of healthy eating policies. </w:t>
-      </w:r>
+          <w:lang w:val="fr-FR"/>
+        </w:rPr>
+        <w:t xml:space="preserve">, S., </w:t>
+      </w:r>
+      <w:proofErr w:type="spellStart"/>
       <w:r>
         <w:rPr>
           <w:sz w:val="23"/>
           <w:szCs w:val="23"/>
-        </w:rPr>
-        <w:t>PloS one, 13(4), e0196020.</w:t>
+          <w:lang w:val="fr-FR"/>
+        </w:rPr>
+        <w:t>Mazzocchi</w:t>
+      </w:r>
+      <w:proofErr w:type="spellEnd"/>
+      <w:r>
+        <w:rPr>
+          <w:sz w:val="23"/>
+          <w:szCs w:val="23"/>
+          <w:lang w:val="fr-FR"/>
+        </w:rPr>
+        <w:t xml:space="preserve">, M., &amp; </w:t>
+      </w:r>
+      <w:proofErr w:type="spellStart"/>
+      <w:r>
+        <w:rPr>
+          <w:sz w:val="23"/>
+          <w:szCs w:val="23"/>
+          <w:lang w:val="fr-FR"/>
+        </w:rPr>
+        <w:t>Brasini</w:t>
+      </w:r>
+      <w:proofErr w:type="spellEnd"/>
+      <w:r>
+        <w:rPr>
+          <w:sz w:val="23"/>
+          <w:szCs w:val="23"/>
+          <w:lang w:val="fr-FR"/>
+        </w:rPr>
+        <w:t xml:space="preserve">, S. (2018). </w:t>
+      </w:r>
+      <w:r>
+        <w:rPr>
+          <w:sz w:val="23"/>
+          <w:szCs w:val="23"/>
+          <w:lang w:val="en-US"/>
+        </w:rPr>
+        <w:t xml:space="preserve">Estimation of unobservable selection effects in on-line surveys through propensity score matching: An application to public acceptance of healthy eating policies. </w:t>
+      </w:r>
+      <w:proofErr w:type="spellStart"/>
+      <w:r>
+        <w:rPr>
+          <w:sz w:val="23"/>
+          <w:szCs w:val="23"/>
+        </w:rPr>
+        <w:t>PloS</w:t>
+      </w:r>
+      <w:proofErr w:type="spellEnd"/>
+      <w:r>
+        <w:rPr>
+          <w:sz w:val="23"/>
+          <w:szCs w:val="23"/>
+        </w:rPr>
+        <w:t xml:space="preserve"> </w:t>
+      </w:r>
+      <w:proofErr w:type="spellStart"/>
+      <w:r>
+        <w:rPr>
+          <w:sz w:val="23"/>
+          <w:szCs w:val="23"/>
+        </w:rPr>
+        <w:t>one</w:t>
+      </w:r>
+      <w:proofErr w:type="spellEnd"/>
+      <w:r>
+        <w:rPr>
+          <w:sz w:val="23"/>
+          <w:szCs w:val="23"/>
+        </w:rPr>
+        <w:t>, 13(4), e0196020.</w:t>
       </w:r>
     </w:p>
     <w:p>
@@ -5192,22 +6117,79 @@
           <w:sz w:val="23"/>
           <w:szCs w:val="23"/>
         </w:rPr>
-        <w:t xml:space="preserve">Schouten, B., van den Brakel, J., Buelens, B., van der Laan, J., &amp; Klausch, T. (2013). </w:t>
-      </w:r>
+        <w:t xml:space="preserve">Schouten, B., van den Brakel, J., </w:t>
+      </w:r>
+      <w:proofErr w:type="spellStart"/>
       <w:r>
         <w:rPr>
           <w:sz w:val="23"/>
           <w:szCs w:val="23"/>
-          <w:lang w:val="en-US"/>
-        </w:rPr>
-        <w:t xml:space="preserve">Disentangling mode-specific selection and measurement bias in social surveys. </w:t>
-      </w:r>
+        </w:rPr>
+        <w:t>Buelens</w:t>
+      </w:r>
+      <w:proofErr w:type="spellEnd"/>
       <w:r>
         <w:rPr>
           <w:sz w:val="23"/>
           <w:szCs w:val="23"/>
         </w:rPr>
-        <w:t>Social Science Research, 42(6), 1555-1570.</w:t>
+        <w:t xml:space="preserve">, B., van der Laan, J., &amp; </w:t>
+      </w:r>
+      <w:proofErr w:type="spellStart"/>
+      <w:r>
+        <w:rPr>
+          <w:sz w:val="23"/>
+          <w:szCs w:val="23"/>
+        </w:rPr>
+        <w:t>Klausch</w:t>
+      </w:r>
+      <w:proofErr w:type="spellEnd"/>
+      <w:r>
+        <w:rPr>
+          <w:sz w:val="23"/>
+          <w:szCs w:val="23"/>
+        </w:rPr>
+        <w:t xml:space="preserve">, T. (2013). </w:t>
+      </w:r>
+      <w:r>
+        <w:rPr>
+          <w:sz w:val="23"/>
+          <w:szCs w:val="23"/>
+          <w:lang w:val="en-US"/>
+        </w:rPr>
+        <w:t xml:space="preserve">Disentangling mode-specific selection and measurement bias in social surveys. </w:t>
+      </w:r>
+      <w:proofErr w:type="spellStart"/>
+      <w:r>
+        <w:rPr>
+          <w:sz w:val="23"/>
+          <w:szCs w:val="23"/>
+        </w:rPr>
+        <w:t>Social</w:t>
+      </w:r>
+      <w:proofErr w:type="spellEnd"/>
+      <w:r>
+        <w:rPr>
+          <w:sz w:val="23"/>
+          <w:szCs w:val="23"/>
+        </w:rPr>
+        <w:t xml:space="preserve"> </w:t>
+      </w:r>
+      <w:proofErr w:type="spellStart"/>
+      <w:r>
+        <w:rPr>
+          <w:sz w:val="23"/>
+          <w:szCs w:val="23"/>
+        </w:rPr>
+        <w:t>Science</w:t>
+      </w:r>
+      <w:proofErr w:type="spellEnd"/>
+      <w:r>
+        <w:rPr>
+          <w:sz w:val="23"/>
+          <w:szCs w:val="23"/>
+        </w:rPr>
+        <w:t xml:space="preserve"> Research, 42(6), 1555-1570.</w:t>
       </w:r>
     </w:p>
     <w:p>
@@ -5221,13 +6203,23 @@
           <w:lang w:val="en-US"/>
         </w:rPr>
       </w:pPr>
+      <w:proofErr w:type="spellStart"/>
       <w:r>
         <w:rPr>
           <w:sz w:val="23"/>
           <w:szCs w:val="23"/>
           <w:lang w:val="en-US"/>
         </w:rPr>
-        <w:t xml:space="preserve">Klausch, T., J. Hox, and B. Schouten (2015), “Selection Error in Single- and Mixed Mode Surveys of the Dutch General Population,” Journal of the Royal Statistical Society: Series A (Statistics in Society), 178(4), 945–961. </w:t>
+        <w:t>Klausch</w:t>
+      </w:r>
+      <w:proofErr w:type="spellEnd"/>
+      <w:r>
+        <w:rPr>
+          <w:sz w:val="23"/>
+          <w:szCs w:val="23"/>
+          <w:lang w:val="en-US"/>
+        </w:rPr>
+        <w:t xml:space="preserve">, T., J. Hox, and B. Schouten (2015), “Selection Error in Single- and Mixed Mode Surveys of the Dutch General Population,” Journal of the Royal Statistical Society: Series A (Statistics in Society), 178(4), 945–961. </w:t>
       </w:r>
     </w:p>
     <w:p>
@@ -5264,7 +6256,39 @@
           <w:sz w:val="23"/>
           <w:szCs w:val="23"/>
         </w:rPr>
-        <w:t xml:space="preserve">Vandenplas, C., Loosveldt, G., &amp; Vannieuwenhuyze, J. T. (2016). </w:t>
+        <w:t xml:space="preserve">Vandenplas, C., </w:t>
+      </w:r>
+      <w:proofErr w:type="spellStart"/>
+      <w:r>
+        <w:rPr>
+          <w:sz w:val="23"/>
+          <w:szCs w:val="23"/>
+        </w:rPr>
+        <w:t>Loosveldt</w:t>
+      </w:r>
+      <w:proofErr w:type="spellEnd"/>
+      <w:r>
+        <w:rPr>
+          <w:sz w:val="23"/>
+          <w:szCs w:val="23"/>
+        </w:rPr>
+        <w:t xml:space="preserve">, G., &amp; </w:t>
+      </w:r>
+      <w:proofErr w:type="spellStart"/>
+      <w:r>
+        <w:rPr>
+          <w:sz w:val="23"/>
+          <w:szCs w:val="23"/>
+        </w:rPr>
+        <w:t>Vannieuwenhuyze</w:t>
+      </w:r>
+      <w:proofErr w:type="spellEnd"/>
+      <w:r>
+        <w:rPr>
+          <w:sz w:val="23"/>
+          <w:szCs w:val="23"/>
+        </w:rPr>
+        <w:t xml:space="preserve">, J. T. (2016). </w:t>
       </w:r>
       <w:r>
         <w:rPr>
@@ -5304,20 +6328,39 @@
           <w:lang w:val="en-US"/>
         </w:rPr>
       </w:pPr>
+      <w:proofErr w:type="spellStart"/>
       <w:r>
         <w:rPr>
           <w:sz w:val="23"/>
           <w:szCs w:val="23"/>
           <w:lang w:val="en-US"/>
         </w:rPr>
-        <w:t xml:space="preserve">Cernat, A. (2015). The impact of mixing modes on reliability in longitudinal studies. </w:t>
-      </w:r>
+        <w:t>Cernat</w:t>
+      </w:r>
+      <w:proofErr w:type="spellEnd"/>
       <w:r>
         <w:rPr>
           <w:sz w:val="23"/>
           <w:szCs w:val="23"/>
-        </w:rPr>
-        <w:t xml:space="preserve">Sociological Methods &amp; Research, 44(3), 427-457. </w:t>
+          <w:lang w:val="en-US"/>
+        </w:rPr>
+        <w:t xml:space="preserve">, A. (2015). The impact of mixing modes on reliability in longitudinal studies. </w:t>
+      </w:r>
+      <w:proofErr w:type="spellStart"/>
+      <w:r>
+        <w:rPr>
+          <w:sz w:val="23"/>
+          <w:szCs w:val="23"/>
+        </w:rPr>
+        <w:t>Sociological</w:t>
+      </w:r>
+      <w:proofErr w:type="spellEnd"/>
+      <w:r>
+        <w:rPr>
+          <w:sz w:val="23"/>
+          <w:szCs w:val="23"/>
+        </w:rPr>
+        <w:t xml:space="preserve"> Methods &amp; Research, 44(3), 427-457. </w:t>
       </w:r>
     </w:p>
     <w:p>
@@ -5331,21 +6374,80 @@
           <w:lang w:val="en-US"/>
         </w:rPr>
       </w:pPr>
+      <w:proofErr w:type="spellStart"/>
       <w:r>
         <w:rPr>
           <w:sz w:val="23"/>
           <w:szCs w:val="23"/>
           <w:lang w:val="en-US"/>
         </w:rPr>
-        <w:lastRenderedPageBreak/>
-        <w:t xml:space="preserve">Cernat, A., Couper, M. P., &amp; Ofstedal, M. B. (2016). Estimation of mode effects in the health and retirement study using measurement models. </w:t>
-      </w:r>
+        <w:t>Cernat</w:t>
+      </w:r>
+      <w:proofErr w:type="spellEnd"/>
       <w:r>
         <w:rPr>
           <w:sz w:val="23"/>
           <w:szCs w:val="23"/>
-        </w:rPr>
-        <w:t>Journal of survey statistics and methodology, 4(4), 501-524.</w:t>
+          <w:lang w:val="en-US"/>
+        </w:rPr>
+        <w:t xml:space="preserve">, A., Couper, M. P., &amp; </w:t>
+      </w:r>
+      <w:proofErr w:type="spellStart"/>
+      <w:r>
+        <w:rPr>
+          <w:sz w:val="23"/>
+          <w:szCs w:val="23"/>
+          <w:lang w:val="en-US"/>
+        </w:rPr>
+        <w:t>Ofstedal</w:t>
+      </w:r>
+      <w:proofErr w:type="spellEnd"/>
+      <w:r>
+        <w:rPr>
+          <w:sz w:val="23"/>
+          <w:szCs w:val="23"/>
+          <w:lang w:val="en-US"/>
+        </w:rPr>
+        <w:t xml:space="preserve">, M. B. (2016). Estimation of mode effects in the health and retirement study using measurement models. </w:t>
+      </w:r>
+      <w:r>
+        <w:rPr>
+          <w:sz w:val="23"/>
+          <w:szCs w:val="23"/>
+        </w:rPr>
+        <w:t xml:space="preserve">Journal of survey </w:t>
+      </w:r>
+      <w:proofErr w:type="spellStart"/>
+      <w:r>
+        <w:rPr>
+          <w:sz w:val="23"/>
+          <w:szCs w:val="23"/>
+        </w:rPr>
+        <w:t>statistics</w:t>
+      </w:r>
+      <w:proofErr w:type="spellEnd"/>
+      <w:r>
+        <w:rPr>
+          <w:sz w:val="23"/>
+          <w:szCs w:val="23"/>
+        </w:rPr>
+        <w:t xml:space="preserve"> and </w:t>
+      </w:r>
+      <w:proofErr w:type="spellStart"/>
+      <w:r>
+        <w:rPr>
+          <w:sz w:val="23"/>
+          <w:szCs w:val="23"/>
+        </w:rPr>
+        <w:t>methodology</w:t>
+      </w:r>
+      <w:proofErr w:type="spellEnd"/>
+      <w:r>
+        <w:rPr>
+          <w:sz w:val="23"/>
+          <w:szCs w:val="23"/>
+        </w:rPr>
+        <w:t>, 4(4), 501-524.</w:t>
       </w:r>
     </w:p>
     <w:p>
@@ -5377,11 +6479,33 @@
           <w:lang w:val="en-US"/>
         </w:rPr>
       </w:pPr>
-      <w:r>
-        <w:rPr>
-          <w:lang w:val="en-US"/>
-        </w:rPr>
-        <w:t>Delden, A. van, S. Scholtus, and J. Burger (2016), Accuracy of Mixed-Source Statistics as Affected by Classification Errors. Journal of Official Statistics</w:t>
+      <w:proofErr w:type="spellStart"/>
+      <w:r>
+        <w:rPr>
+          <w:lang w:val="en-US"/>
+        </w:rPr>
+        <w:t>Delden</w:t>
+      </w:r>
+      <w:proofErr w:type="spellEnd"/>
+      <w:r>
+        <w:rPr>
+          <w:lang w:val="en-US"/>
+        </w:rPr>
+        <w:t xml:space="preserve">, A. van, S. </w:t>
+      </w:r>
+      <w:proofErr w:type="spellStart"/>
+      <w:r>
+        <w:rPr>
+          <w:lang w:val="en-US"/>
+        </w:rPr>
+        <w:t>Scholtus</w:t>
+      </w:r>
+      <w:proofErr w:type="spellEnd"/>
+      <w:r>
+        <w:rPr>
+          <w:lang w:val="en-US"/>
+        </w:rPr>
+        <w:t>, and J. Burger (2016), Accuracy of Mixed-Source Statistics as Affected by Classification Errors. Journal of Official Statistics</w:t>
       </w:r>
     </w:p>
     <w:p>
@@ -5417,7 +6541,35 @@
         <w:rPr>
           <w:lang w:val="en-US"/>
         </w:rPr>
-        <w:t xml:space="preserve">S. Scholtus, B.F.M. Bakker and A. van Delden (2015), Modelling Measurement Error to Estimate Bias in Administrative and Survey Variables. Discussion Paper 201517, Statistics Netherlands, The Hague. Available at: www.cbs.nl. </w:t>
+        <w:t xml:space="preserve">S. </w:t>
+      </w:r>
+      <w:proofErr w:type="spellStart"/>
+      <w:r>
+        <w:rPr>
+          <w:lang w:val="en-US"/>
+        </w:rPr>
+        <w:t>Scholtus</w:t>
+      </w:r>
+      <w:proofErr w:type="spellEnd"/>
+      <w:r>
+        <w:rPr>
+          <w:lang w:val="en-US"/>
+        </w:rPr>
+        <w:t xml:space="preserve">, B.F.M. Bakker and A. van </w:t>
+      </w:r>
+      <w:proofErr w:type="spellStart"/>
+      <w:r>
+        <w:rPr>
+          <w:lang w:val="en-US"/>
+        </w:rPr>
+        <w:t>Delden</w:t>
+      </w:r>
+      <w:proofErr w:type="spellEnd"/>
+      <w:r>
+        <w:rPr>
+          <w:lang w:val="en-US"/>
+        </w:rPr>
+        <w:t xml:space="preserve"> (2015), Modelling Measurement Error to Estimate Bias in Administrative and Survey Variables. Discussion Paper 201517, Statistics Netherlands, The Hague. Available at: www.cbs.nl. </w:t>
       </w:r>
     </w:p>
     <w:p>
@@ -5435,7 +6587,36 @@
         <w:rPr>
           <w:lang w:val="en-US"/>
         </w:rPr>
-        <w:t>B.F.M. Bakker (2012), Estimating the Validity of Administrative Variables. Statistica Neerlandica 66, pp. 8–17.</w:t>
+        <w:lastRenderedPageBreak/>
+        <w:t xml:space="preserve">B.F.M. Bakker (2012), Estimating the Validity of Administrative Variables. </w:t>
+      </w:r>
+      <w:proofErr w:type="spellStart"/>
+      <w:r>
+        <w:rPr>
+          <w:lang w:val="en-US"/>
+        </w:rPr>
+        <w:t>Statistica</w:t>
+      </w:r>
+      <w:proofErr w:type="spellEnd"/>
+      <w:r>
+        <w:rPr>
+          <w:lang w:val="en-US"/>
+        </w:rPr>
+        <w:t xml:space="preserve"> </w:t>
+      </w:r>
+      <w:proofErr w:type="spellStart"/>
+      <w:r>
+        <w:rPr>
+          <w:lang w:val="en-US"/>
+        </w:rPr>
+        <w:t>Neerlandica</w:t>
+      </w:r>
+      <w:proofErr w:type="spellEnd"/>
+      <w:r>
+        <w:rPr>
+          <w:lang w:val="en-US"/>
+        </w:rPr>
+        <w:t xml:space="preserve"> 66, pp. 8–17.</w:t>
       </w:r>
     </w:p>
     <w:p>
@@ -5483,7 +6664,21 @@
         <w:rPr>
           <w:lang w:val="en-US"/>
         </w:rPr>
-        <w:t>A.C. Scherpenzeel and W.E. Saris (1997), The Validity and Reliability of Survey Questions: A Meta-Analysis of MTMM Studies. Sociological Methods and Research 25, pp. 341–383.</w:t>
+        <w:t xml:space="preserve">A.C. </w:t>
+      </w:r>
+      <w:proofErr w:type="spellStart"/>
+      <w:r>
+        <w:rPr>
+          <w:lang w:val="en-US"/>
+        </w:rPr>
+        <w:t>Scherpenzeel</w:t>
+      </w:r>
+      <w:proofErr w:type="spellEnd"/>
+      <w:r>
+        <w:rPr>
+          <w:lang w:val="en-US"/>
+        </w:rPr>
+        <w:t xml:space="preserve"> and W.E. Saris (1997), The Validity and Reliability of Survey Questions: A Meta-Analysis of MTMM Studies. Sociological Methods and Research 25, pp. 341–383.</w:t>
       </w:r>
     </w:p>
     <w:p>
@@ -5521,11 +6716,33 @@
           <w:lang w:val="en-US"/>
         </w:rPr>
       </w:pPr>
-      <w:r>
-        <w:rPr>
-          <w:lang w:val="en-US"/>
-        </w:rPr>
-        <w:t>Guarnere U., Variale R. Estimation from contaminated multi-source data based on latent class models. Statistical Journal of the IAOS, vol. Preprint, no. Preprint, pp. 1-8, 2015</w:t>
+      <w:proofErr w:type="spellStart"/>
+      <w:r>
+        <w:rPr>
+          <w:lang w:val="en-US"/>
+        </w:rPr>
+        <w:t>Guarnere</w:t>
+      </w:r>
+      <w:proofErr w:type="spellEnd"/>
+      <w:r>
+        <w:rPr>
+          <w:lang w:val="en-US"/>
+        </w:rPr>
+        <w:t xml:space="preserve"> U., </w:t>
+      </w:r>
+      <w:proofErr w:type="spellStart"/>
+      <w:r>
+        <w:rPr>
+          <w:lang w:val="en-US"/>
+        </w:rPr>
+        <w:t>Variale</w:t>
+      </w:r>
+      <w:proofErr w:type="spellEnd"/>
+      <w:r>
+        <w:rPr>
+          <w:lang w:val="en-US"/>
+        </w:rPr>
+        <w:t xml:space="preserve"> R. Estimation from contaminated multi-source data based on latent class models. Statistical Journal of the IAOS, vol. Preprint, no. Preprint, pp. 1-8, 2015</w:t>
       </w:r>
     </w:p>
     <w:p>
@@ -5561,7 +6778,21 @@
         <w:rPr>
           <w:lang w:val="en-US"/>
         </w:rPr>
-        <w:t>Chipperfield, J.O. and Chambers, R. (2015). Using the bootstrap to account for linkage errors when analysing probabilistically linked categorical data. Journal of Official statistics 31, 397–414.</w:t>
+        <w:t xml:space="preserve">Chipperfield, J.O. and Chambers, R. (2015). Using the bootstrap to account for linkage errors when </w:t>
+      </w:r>
+      <w:proofErr w:type="spellStart"/>
+      <w:r>
+        <w:rPr>
+          <w:lang w:val="en-US"/>
+        </w:rPr>
+        <w:t>analysing</w:t>
+      </w:r>
+      <w:proofErr w:type="spellEnd"/>
+      <w:r>
+        <w:rPr>
+          <w:lang w:val="en-US"/>
+        </w:rPr>
+        <w:t xml:space="preserve"> probabilistically linked categorical data. Journal of Official statistics 31, 397–414.</w:t>
       </w:r>
     </w:p>
     <w:p>
@@ -5638,11 +6869,61 @@
           <w:lang w:val="en-US"/>
         </w:rPr>
       </w:pPr>
-      <w:r>
-        <w:rPr>
-          <w:lang w:val="en-US"/>
-        </w:rPr>
-        <w:t>Boonstra, H.J., C.J. de Blois and G.-J.M. Linders (2011), Macro-Integration with Inequality Constraints: An Application to the Integration of Transport and Trade Statistics. Statistica Neerlandica 64, pp. 407-431.</w:t>
+      <w:proofErr w:type="spellStart"/>
+      <w:r>
+        <w:rPr>
+          <w:lang w:val="en-US"/>
+        </w:rPr>
+        <w:t>Boonstra</w:t>
+      </w:r>
+      <w:proofErr w:type="spellEnd"/>
+      <w:r>
+        <w:rPr>
+          <w:lang w:val="en-US"/>
+        </w:rPr>
+        <w:t xml:space="preserve">, H.J., C.J. de Blois and G.-J.M. </w:t>
+      </w:r>
+      <w:proofErr w:type="spellStart"/>
+      <w:r>
+        <w:rPr>
+          <w:lang w:val="en-US"/>
+        </w:rPr>
+        <w:t>Linders</w:t>
+      </w:r>
+      <w:proofErr w:type="spellEnd"/>
+      <w:r>
+        <w:rPr>
+          <w:lang w:val="en-US"/>
+        </w:rPr>
+        <w:t xml:space="preserve"> (2011), Macro-Integration with Inequality Constraints: An Application to the Integration of Transport and Trade Statistics. </w:t>
+      </w:r>
+      <w:proofErr w:type="spellStart"/>
+      <w:r>
+        <w:rPr>
+          <w:lang w:val="en-US"/>
+        </w:rPr>
+        <w:t>Statistica</w:t>
+      </w:r>
+      <w:proofErr w:type="spellEnd"/>
+      <w:r>
+        <w:rPr>
+          <w:lang w:val="en-US"/>
+        </w:rPr>
+        <w:t xml:space="preserve"> </w:t>
+      </w:r>
+      <w:proofErr w:type="spellStart"/>
+      <w:r>
+        <w:rPr>
+          <w:lang w:val="en-US"/>
+        </w:rPr>
+        <w:t>Neerlandica</w:t>
+      </w:r>
+      <w:proofErr w:type="spellEnd"/>
+      <w:r>
+        <w:rPr>
+          <w:lang w:val="en-US"/>
+        </w:rPr>
+        <w:t xml:space="preserve"> 64, pp. 407-431.</w:t>
       </w:r>
     </w:p>
     <w:p>
@@ -5656,11 +6937,47 @@
           <w:lang w:val="en-US"/>
         </w:rPr>
       </w:pPr>
-      <w:r>
-        <w:rPr>
-          <w:lang w:val="en-US"/>
-        </w:rPr>
-        <w:t>Knottnerus, P. (2016), On New Variance Approximations for Linear Models with Inequality Constraints. Statistica Neerlandica 70, pp. 26-46.</w:t>
+      <w:proofErr w:type="spellStart"/>
+      <w:r>
+        <w:rPr>
+          <w:lang w:val="en-US"/>
+        </w:rPr>
+        <w:t>Knottnerus</w:t>
+      </w:r>
+      <w:proofErr w:type="spellEnd"/>
+      <w:r>
+        <w:rPr>
+          <w:lang w:val="en-US"/>
+        </w:rPr>
+        <w:t xml:space="preserve">, P. (2016), On New Variance Approximations for Linear Models with Inequality Constraints. </w:t>
+      </w:r>
+      <w:proofErr w:type="spellStart"/>
+      <w:r>
+        <w:rPr>
+          <w:lang w:val="en-US"/>
+        </w:rPr>
+        <w:t>Statistica</w:t>
+      </w:r>
+      <w:proofErr w:type="spellEnd"/>
+      <w:r>
+        <w:rPr>
+          <w:lang w:val="en-US"/>
+        </w:rPr>
+        <w:t xml:space="preserve"> </w:t>
+      </w:r>
+      <w:proofErr w:type="spellStart"/>
+      <w:r>
+        <w:rPr>
+          <w:lang w:val="en-US"/>
+        </w:rPr>
+        <w:t>Neerlandica</w:t>
+      </w:r>
+      <w:proofErr w:type="spellEnd"/>
+      <w:r>
+        <w:rPr>
+          <w:lang w:val="en-US"/>
+        </w:rPr>
+        <w:t xml:space="preserve"> 70, pp. 26-46.</w:t>
       </w:r>
     </w:p>
     <w:p>
@@ -5728,11 +7045,61 @@
           <w:lang w:val="en-US"/>
         </w:rPr>
       </w:pPr>
-      <w:r>
-        <w:rPr>
-          <w:lang w:val="en-US"/>
-        </w:rPr>
-        <w:t>Boonstra, H.J., van den Brakel, J., Buelens, B., Krieg, S. and M. Smeets (2008). Towards small area estimation at Statistics Netherlands. Metron 66 (1), pp. 21-49.</w:t>
+      <w:proofErr w:type="spellStart"/>
+      <w:r>
+        <w:rPr>
+          <w:lang w:val="en-US"/>
+        </w:rPr>
+        <w:t>Boonstra</w:t>
+      </w:r>
+      <w:proofErr w:type="spellEnd"/>
+      <w:r>
+        <w:rPr>
+          <w:lang w:val="en-US"/>
+        </w:rPr>
+        <w:t xml:space="preserve">, H.J., van den </w:t>
+      </w:r>
+      <w:proofErr w:type="spellStart"/>
+      <w:r>
+        <w:rPr>
+          <w:lang w:val="en-US"/>
+        </w:rPr>
+        <w:t>Brakel</w:t>
+      </w:r>
+      <w:proofErr w:type="spellEnd"/>
+      <w:r>
+        <w:rPr>
+          <w:lang w:val="en-US"/>
+        </w:rPr>
+        <w:t xml:space="preserve">, J., </w:t>
+      </w:r>
+      <w:proofErr w:type="spellStart"/>
+      <w:r>
+        <w:rPr>
+          <w:lang w:val="en-US"/>
+        </w:rPr>
+        <w:t>Buelens</w:t>
+      </w:r>
+      <w:proofErr w:type="spellEnd"/>
+      <w:r>
+        <w:rPr>
+          <w:lang w:val="en-US"/>
+        </w:rPr>
+        <w:t xml:space="preserve">, B., Krieg, S. and M. Smeets (2008). Towards small area estimation at Statistics Netherlands. </w:t>
+      </w:r>
+      <w:proofErr w:type="spellStart"/>
+      <w:r>
+        <w:rPr>
+          <w:lang w:val="en-US"/>
+        </w:rPr>
+        <w:t>Metron</w:t>
+      </w:r>
+      <w:proofErr w:type="spellEnd"/>
+      <w:r>
+        <w:rPr>
+          <w:lang w:val="en-US"/>
+        </w:rPr>
+        <w:t xml:space="preserve"> 66 (1), pp. 21-49.</w:t>
       </w:r>
     </w:p>
     <w:p>
@@ -5776,12 +7143,47 @@
           <w:lang w:val="en-US"/>
         </w:rPr>
       </w:pPr>
-      <w:r>
-        <w:rPr>
-          <w:lang w:val="en-US"/>
-        </w:rPr>
-        <w:lastRenderedPageBreak/>
-        <w:t>Bikker R., Daalmans J., Mushudiani N. (2011) Macro Integration. Data reconciliation. Statistical methods (201104). The Hague/Heerlen, Statistics Netherlands.</w:t>
+      <w:proofErr w:type="spellStart"/>
+      <w:r>
+        <w:rPr>
+          <w:lang w:val="en-US"/>
+        </w:rPr>
+        <w:t>Bikker</w:t>
+      </w:r>
+      <w:proofErr w:type="spellEnd"/>
+      <w:r>
+        <w:rPr>
+          <w:lang w:val="en-US"/>
+        </w:rPr>
+        <w:t xml:space="preserve"> R., </w:t>
+      </w:r>
+      <w:proofErr w:type="spellStart"/>
+      <w:r>
+        <w:rPr>
+          <w:lang w:val="en-US"/>
+        </w:rPr>
+        <w:t>Daalmans</w:t>
+      </w:r>
+      <w:proofErr w:type="spellEnd"/>
+      <w:r>
+        <w:rPr>
+          <w:lang w:val="en-US"/>
+        </w:rPr>
+        <w:t xml:space="preserve"> J., </w:t>
+      </w:r>
+      <w:proofErr w:type="spellStart"/>
+      <w:r>
+        <w:rPr>
+          <w:lang w:val="en-US"/>
+        </w:rPr>
+        <w:t>Mushudiani</w:t>
+      </w:r>
+      <w:proofErr w:type="spellEnd"/>
+      <w:r>
+        <w:rPr>
+          <w:lang w:val="en-US"/>
+        </w:rPr>
+        <w:t xml:space="preserve"> N. (2011) Macro Integration. Data reconciliation. Statistical methods (201104). The Hague/Heerlen, Statistics Netherlands.</w:t>
       </w:r>
     </w:p>
     <w:p>
@@ -5823,7 +7225,35 @@
         <w:rPr>
           <w:lang w:val="en-US"/>
         </w:rPr>
-        <w:t xml:space="preserve"> (Fasulo and Solari 2017)</w:t>
+        <w:t xml:space="preserve"> (</w:t>
+      </w:r>
+      <w:proofErr w:type="spellStart"/>
+      <w:r>
+        <w:rPr>
+          <w:lang w:val="en-US"/>
+        </w:rPr>
+        <w:t>Fasulo</w:t>
+      </w:r>
+      <w:proofErr w:type="spellEnd"/>
+      <w:r>
+        <w:rPr>
+          <w:lang w:val="en-US"/>
+        </w:rPr>
+        <w:t xml:space="preserve"> and </w:t>
+      </w:r>
+      <w:proofErr w:type="spellStart"/>
+      <w:r>
+        <w:rPr>
+          <w:lang w:val="en-US"/>
+        </w:rPr>
+        <w:t>Solari</w:t>
+      </w:r>
+      <w:proofErr w:type="spellEnd"/>
+      <w:r>
+        <w:rPr>
+          <w:lang w:val="en-US"/>
+        </w:rPr>
+        <w:t xml:space="preserve"> 2017)</w:t>
       </w:r>
     </w:p>
     <w:p>
@@ -5855,12 +7285,37 @@
           <w:lang w:val="en-US"/>
         </w:rPr>
       </w:pPr>
+      <w:proofErr w:type="spellStart"/>
       <w:r>
         <w:rPr>
           <w:sz w:val="23"/>
           <w:szCs w:val="23"/>
         </w:rPr>
-        <w:t xml:space="preserve">Suzer-Gurtekin, Z. T., Heeringa, S., &amp; Vaillant, R. (2012). </w:t>
+        <w:t>Suzer-Gurtekin</w:t>
+      </w:r>
+      <w:proofErr w:type="spellEnd"/>
+      <w:r>
+        <w:rPr>
+          <w:sz w:val="23"/>
+          <w:szCs w:val="23"/>
+        </w:rPr>
+        <w:t xml:space="preserve">, Z. T., </w:t>
+      </w:r>
+      <w:proofErr w:type="spellStart"/>
+      <w:r>
+        <w:rPr>
+          <w:sz w:val="23"/>
+          <w:szCs w:val="23"/>
+        </w:rPr>
+        <w:t>Heeringa</w:t>
+      </w:r>
+      <w:proofErr w:type="spellEnd"/>
+      <w:r>
+        <w:rPr>
+          <w:sz w:val="23"/>
+          <w:szCs w:val="23"/>
+        </w:rPr>
+        <w:t xml:space="preserve">, S., &amp; Vaillant, R. (2012). </w:t>
       </w:r>
       <w:r>
         <w:rPr>
@@ -5910,20 +7365,63 @@
           <w:lang w:val="en-US"/>
         </w:rPr>
       </w:pPr>
+      <w:proofErr w:type="spellStart"/>
       <w:r>
         <w:rPr>
           <w:sz w:val="23"/>
           <w:szCs w:val="23"/>
           <w:lang w:val="en-US"/>
         </w:rPr>
-        <w:t xml:space="preserve">Kolenikov, S., &amp; Kennedy, C. (2014). Evaluating three approaches to statistically adjust for mode effects. </w:t>
-      </w:r>
+        <w:lastRenderedPageBreak/>
+        <w:t>Kolenikov</w:t>
+      </w:r>
+      <w:proofErr w:type="spellEnd"/>
       <w:r>
         <w:rPr>
           <w:sz w:val="23"/>
           <w:szCs w:val="23"/>
-        </w:rPr>
-        <w:t xml:space="preserve">Journal of survey statistics and methodology, 2(2), 126-158. </w:t>
+          <w:lang w:val="en-US"/>
+        </w:rPr>
+        <w:t xml:space="preserve">, S., &amp; Kennedy, C. (2014). Evaluating three approaches to statistically adjust for mode effects. </w:t>
+      </w:r>
+      <w:r>
+        <w:rPr>
+          <w:sz w:val="23"/>
+          <w:szCs w:val="23"/>
+        </w:rPr>
+        <w:t xml:space="preserve">Journal of survey </w:t>
+      </w:r>
+      <w:proofErr w:type="spellStart"/>
+      <w:r>
+        <w:rPr>
+          <w:sz w:val="23"/>
+          <w:szCs w:val="23"/>
+        </w:rPr>
+        <w:t>statistics</w:t>
+      </w:r>
+      <w:proofErr w:type="spellEnd"/>
+      <w:r>
+        <w:rPr>
+          <w:sz w:val="23"/>
+          <w:szCs w:val="23"/>
+        </w:rPr>
+        <w:t xml:space="preserve"> and </w:t>
+      </w:r>
+      <w:proofErr w:type="spellStart"/>
+      <w:r>
+        <w:rPr>
+          <w:sz w:val="23"/>
+          <w:szCs w:val="23"/>
+        </w:rPr>
+        <w:t>methodology</w:t>
+      </w:r>
+      <w:proofErr w:type="spellEnd"/>
+      <w:r>
+        <w:rPr>
+          <w:sz w:val="23"/>
+          <w:szCs w:val="23"/>
+        </w:rPr>
+        <w:t xml:space="preserve">, 2(2), 126-158. </w:t>
       </w:r>
     </w:p>
     <w:p>
@@ -5961,7 +7459,43 @@
           <w:sz w:val="23"/>
           <w:szCs w:val="23"/>
         </w:rPr>
-        <w:t>The Annals of Applied Statistics, 10(2), 1063-1085.</w:t>
+        <w:t xml:space="preserve">The </w:t>
+      </w:r>
+      <w:proofErr w:type="spellStart"/>
+      <w:r>
+        <w:rPr>
+          <w:rFonts w:ascii="Times New Roman" w:hAnsi="Times New Roman" w:cs="Times New Roman"/>
+          <w:sz w:val="23"/>
+          <w:szCs w:val="23"/>
+        </w:rPr>
+        <w:t>Annals</w:t>
+      </w:r>
+      <w:proofErr w:type="spellEnd"/>
+      <w:r>
+        <w:rPr>
+          <w:rFonts w:ascii="Times New Roman" w:hAnsi="Times New Roman" w:cs="Times New Roman"/>
+          <w:sz w:val="23"/>
+          <w:szCs w:val="23"/>
+        </w:rPr>
+        <w:t xml:space="preserve"> of </w:t>
+      </w:r>
+      <w:proofErr w:type="spellStart"/>
+      <w:r>
+        <w:rPr>
+          <w:rFonts w:ascii="Times New Roman" w:hAnsi="Times New Roman" w:cs="Times New Roman"/>
+          <w:sz w:val="23"/>
+          <w:szCs w:val="23"/>
+        </w:rPr>
+        <w:t>Applied</w:t>
+      </w:r>
+      <w:proofErr w:type="spellEnd"/>
+      <w:r>
+        <w:rPr>
+          <w:rFonts w:ascii="Times New Roman" w:hAnsi="Times New Roman" w:cs="Times New Roman"/>
+          <w:sz w:val="23"/>
+          <w:szCs w:val="23"/>
+        </w:rPr>
+        <w:t xml:space="preserve"> Statistics, 10(2), 1063-1085.</w:t>
       </w:r>
       <w:r>
         <w:rPr>
@@ -5999,27 +7533,45 @@
           <w:lang w:val="en-US"/>
         </w:rPr>
       </w:pPr>
+      <w:proofErr w:type="spellStart"/>
       <w:r>
         <w:rPr>
           <w:sz w:val="23"/>
           <w:szCs w:val="23"/>
         </w:rPr>
-        <w:t xml:space="preserve">Buelens, B., &amp; van den Brakel, J. A. (2015). </w:t>
-      </w:r>
+        <w:t>Buelens</w:t>
+      </w:r>
+      <w:proofErr w:type="spellEnd"/>
       <w:r>
         <w:rPr>
           <w:sz w:val="23"/>
           <w:szCs w:val="23"/>
-          <w:lang w:val="en-US"/>
-        </w:rPr>
-        <w:t xml:space="preserve">Measurement error calibration in mixed-mode sample surveys. </w:t>
+        </w:rPr>
+        <w:t xml:space="preserve">, B., &amp; van den Brakel, J. A. (2015). </w:t>
       </w:r>
       <w:r>
         <w:rPr>
           <w:sz w:val="23"/>
           <w:szCs w:val="23"/>
-        </w:rPr>
-        <w:t xml:space="preserve">Sociological Methods &amp; Research, 44(3), 391-426. </w:t>
+          <w:lang w:val="en-US"/>
+        </w:rPr>
+        <w:t xml:space="preserve">Measurement error calibration in mixed-mode sample surveys. </w:t>
+      </w:r>
+      <w:proofErr w:type="spellStart"/>
+      <w:r>
+        <w:rPr>
+          <w:sz w:val="23"/>
+          <w:szCs w:val="23"/>
+        </w:rPr>
+        <w:t>Sociological</w:t>
+      </w:r>
+      <w:proofErr w:type="spellEnd"/>
+      <w:r>
+        <w:rPr>
+          <w:sz w:val="23"/>
+          <w:szCs w:val="23"/>
+        </w:rPr>
+        <w:t xml:space="preserve"> Methods &amp; Research, 44(3), 391-426. </w:t>
       </w:r>
     </w:p>
     <w:p>
@@ -6033,12 +7585,21 @@
           <w:lang w:val="en-US"/>
         </w:rPr>
       </w:pPr>
+      <w:proofErr w:type="spellStart"/>
       <w:r>
         <w:rPr>
           <w:sz w:val="23"/>
           <w:szCs w:val="23"/>
         </w:rPr>
-        <w:t xml:space="preserve">Buelens, B., and J. van den Brakel (2017). </w:t>
+        <w:t>Buelens</w:t>
+      </w:r>
+      <w:proofErr w:type="spellEnd"/>
+      <w:r>
+        <w:rPr>
+          <w:sz w:val="23"/>
+          <w:szCs w:val="23"/>
+        </w:rPr>
+        <w:t xml:space="preserve">, B., and J. van den Brakel (2017). </w:t>
       </w:r>
       <w:r>
         <w:rPr>
@@ -6096,13 +7657,59 @@
           <w:lang w:val="en-US"/>
         </w:rPr>
       </w:pPr>
+      <w:proofErr w:type="spellStart"/>
       <w:r>
         <w:rPr>
           <w:sz w:val="23"/>
           <w:szCs w:val="23"/>
           <w:lang w:val="en-US"/>
         </w:rPr>
-        <w:t xml:space="preserve">Vannieuwenhuyze, J.T., Loosveldt, G., Molenberghs, G. (2014) Evaluating mode effects in mixed-mode survey data using covariate adjustment models. </w:t>
+        <w:t>Vannieuwenhuyze</w:t>
+      </w:r>
+      <w:proofErr w:type="spellEnd"/>
+      <w:r>
+        <w:rPr>
+          <w:sz w:val="23"/>
+          <w:szCs w:val="23"/>
+          <w:lang w:val="en-US"/>
+        </w:rPr>
+        <w:t xml:space="preserve">, J.T., </w:t>
+      </w:r>
+      <w:proofErr w:type="spellStart"/>
+      <w:r>
+        <w:rPr>
+          <w:sz w:val="23"/>
+          <w:szCs w:val="23"/>
+          <w:lang w:val="en-US"/>
+        </w:rPr>
+        <w:t>Loosveldt</w:t>
+      </w:r>
+      <w:proofErr w:type="spellEnd"/>
+      <w:r>
+        <w:rPr>
+          <w:sz w:val="23"/>
+          <w:szCs w:val="23"/>
+          <w:lang w:val="en-US"/>
+        </w:rPr>
+        <w:t xml:space="preserve">, G., </w:t>
+      </w:r>
+      <w:proofErr w:type="spellStart"/>
+      <w:r>
+        <w:rPr>
+          <w:sz w:val="23"/>
+          <w:szCs w:val="23"/>
+          <w:lang w:val="en-US"/>
+        </w:rPr>
+        <w:t>Molenberghs</w:t>
+      </w:r>
+      <w:proofErr w:type="spellEnd"/>
+      <w:r>
+        <w:rPr>
+          <w:sz w:val="23"/>
+          <w:szCs w:val="23"/>
+          <w:lang w:val="en-US"/>
+        </w:rPr>
+        <w:t xml:space="preserve">, G. (2014) Evaluating mode effects in mixed-mode survey data using covariate adjustment models. </w:t>
       </w:r>
       <w:r>
         <w:rPr>
@@ -6189,20 +7796,82 @@
           <w:lang w:val="en-US"/>
         </w:rPr>
       </w:pPr>
+      <w:proofErr w:type="spellStart"/>
       <w:r>
         <w:rPr>
           <w:sz w:val="23"/>
           <w:szCs w:val="23"/>
           <w:lang w:val="en-US"/>
         </w:rPr>
-        <w:t xml:space="preserve">Klausch, T., Schouten, B., Buelens, B., &amp; Van Den Brakel, J. (2017). Adjusting measurement bias in sequential mixed-mode surveys using re-interview data. </w:t>
-      </w:r>
+        <w:t>Klausch</w:t>
+      </w:r>
+      <w:proofErr w:type="spellEnd"/>
       <w:r>
         <w:rPr>
           <w:sz w:val="23"/>
           <w:szCs w:val="23"/>
-        </w:rPr>
-        <w:t>Journal of Survey Statistics and Methodology, 5(4), 409-432.</w:t>
+          <w:lang w:val="en-US"/>
+        </w:rPr>
+        <w:t xml:space="preserve">, T., Schouten, B., </w:t>
+      </w:r>
+      <w:proofErr w:type="spellStart"/>
+      <w:r>
+        <w:rPr>
+          <w:sz w:val="23"/>
+          <w:szCs w:val="23"/>
+          <w:lang w:val="en-US"/>
+        </w:rPr>
+        <w:t>Buelens</w:t>
+      </w:r>
+      <w:proofErr w:type="spellEnd"/>
+      <w:r>
+        <w:rPr>
+          <w:sz w:val="23"/>
+          <w:szCs w:val="23"/>
+          <w:lang w:val="en-US"/>
+        </w:rPr>
+        <w:t xml:space="preserve">, B., &amp; Van Den </w:t>
+      </w:r>
+      <w:proofErr w:type="spellStart"/>
+      <w:r>
+        <w:rPr>
+          <w:sz w:val="23"/>
+          <w:szCs w:val="23"/>
+          <w:lang w:val="en-US"/>
+        </w:rPr>
+        <w:t>Brakel</w:t>
+      </w:r>
+      <w:proofErr w:type="spellEnd"/>
+      <w:r>
+        <w:rPr>
+          <w:sz w:val="23"/>
+          <w:szCs w:val="23"/>
+          <w:lang w:val="en-US"/>
+        </w:rPr>
+        <w:t xml:space="preserve">, J. (2017). Adjusting measurement bias in sequential mixed-mode surveys using re-interview data. </w:t>
+      </w:r>
+      <w:r>
+        <w:rPr>
+          <w:sz w:val="23"/>
+          <w:szCs w:val="23"/>
+        </w:rPr>
+        <w:t xml:space="preserve">Journal of Survey Statistics and </w:t>
+      </w:r>
+      <w:proofErr w:type="spellStart"/>
+      <w:r>
+        <w:rPr>
+          <w:sz w:val="23"/>
+          <w:szCs w:val="23"/>
+        </w:rPr>
+        <w:t>Methodology</w:t>
+      </w:r>
+      <w:proofErr w:type="spellEnd"/>
+      <w:r>
+        <w:rPr>
+          <w:sz w:val="23"/>
+          <w:szCs w:val="23"/>
+        </w:rPr>
+        <w:t>, 5(4), 409-432.</w:t>
       </w:r>
     </w:p>
     <w:p>
@@ -6288,7 +7957,6 @@
         <w:rPr>
           <w:lang w:val="en-US"/>
         </w:rPr>
-        <w:lastRenderedPageBreak/>
         <w:t>Missing data</w:t>
       </w:r>
     </w:p>
@@ -6402,6 +8070,7 @@
           <w:noProof/>
           <w:lang w:val="en-US"/>
         </w:rPr>
+        <w:lastRenderedPageBreak/>
         <w:t xml:space="preserve">Ampt, Elizabeth S., Anthony Joseph Richardson, and Werner Brög. 1985. </w:t>
       </w:r>
       <w:r>
@@ -6913,7 +8582,6 @@
           <w:noProof/>
           <w:lang w:val="en-US"/>
         </w:rPr>
-        <w:lastRenderedPageBreak/>
         <w:t xml:space="preserve">Couper, Mick P., Christopher Antoun, and Aigul Mavletova. 2017. “Mobile Web Surveys.” In </w:t>
       </w:r>
       <w:r>
@@ -7010,6 +8678,7 @@
           <w:noProof/>
           <w:lang w:val="en-US"/>
         </w:rPr>
+        <w:lastRenderedPageBreak/>
         <w:t xml:space="preserve">Crossley, Thomas F., and Joachim K. Winter. 2014. “Asking Households about Expenditures: What Have We Learned?” In </w:t>
       </w:r>
       <w:r>
@@ -7449,15 +9118,7 @@
           <w:noProof/>
           <w:lang w:val="en-US"/>
         </w:rPr>
-        <w:t xml:space="preserve">Husebø, Anne Marie Lunde, Ingvild Margreta Morken, Kristina Sundt Eriksen, and Oda Karin Nordfonn. 2018. “The Patient Experience with Treatment and Self-Management (PETS) </w:t>
-      </w:r>
-      <w:r>
-        <w:rPr>
-          <w:noProof/>
-          <w:lang w:val="en-US"/>
-        </w:rPr>
-        <w:lastRenderedPageBreak/>
-        <w:t xml:space="preserve">Questionnaire: Translation and Cultural Adaption of the Norwegian Version.” </w:t>
+        <w:t xml:space="preserve">Husebø, Anne Marie Lunde, Ingvild Margreta Morken, Kristina Sundt Eriksen, and Oda Karin Nordfonn. 2018. “The Patient Experience with Treatment and Self-Management (PETS) Questionnaire: Translation and Cultural Adaption of the Norwegian Version.” </w:t>
       </w:r>
       <w:r>
         <w:rPr>
@@ -7561,7 +9222,16 @@
           <w:noProof/>
           <w:lang w:val="en-US"/>
         </w:rPr>
-        <w:t>Advances in Questionnaire Design, Development, Evaluation and Testing</w:t>
+        <w:t xml:space="preserve">Advances in Questionnaire </w:t>
+      </w:r>
+      <w:r>
+        <w:rPr>
+          <w:i/>
+          <w:noProof/>
+          <w:lang w:val="en-US"/>
+        </w:rPr>
+        <w:lastRenderedPageBreak/>
+        <w:t>Design, Development, Evaluation and Testing</w:t>
       </w:r>
       <w:r>
         <w:rPr>
@@ -8065,7 +9735,6 @@
           <w:noProof/>
           <w:lang w:val="en-US"/>
         </w:rPr>
-        <w:lastRenderedPageBreak/>
         <w:t xml:space="preserve">Pearce, Katy E., and Ronald E. Rice. 2013. “Digital Divides from Access to Activities: Comparing Mobile and Personal Computer Internet Users.” </w:t>
       </w:r>
       <w:r>
@@ -8162,6 +9831,7 @@
           <w:noProof/>
           <w:lang w:val="en-US"/>
         </w:rPr>
+        <w:lastRenderedPageBreak/>
         <w:t>Riegler, Marc Plate Romana. 2015. “Integrating the Web Mode In.” cros-legacy.ec.europa.eu. 2015. https://cros-legacy.ec.europa.eu/system/files/Presentation%20S17CP2.pdf.</w:t>
       </w:r>
     </w:p>
@@ -8281,7 +9951,7 @@
           <w:noProof/>
           <w:lang w:val="en-US"/>
         </w:rPr>
-        <w:t xml:space="preserve">2021. </w:t>
+        <w:t xml:space="preserve">2021a. “Multi-Device Surveys.” In </w:t>
       </w:r>
       <w:r>
         <w:rPr>
@@ -8289,14 +9959,14 @@
           <w:noProof/>
           <w:lang w:val="en-US"/>
         </w:rPr>
-        <w:t>Mixed-Mode Official Surveys: Design and Analysis</w:t>
-      </w:r>
-      <w:r>
-        <w:rPr>
-          <w:noProof/>
-          <w:lang w:val="en-US"/>
-        </w:rPr>
-        <w:t>. CRC Press.</w:t>
+        <w:t>Mixed-Mode Official Surveys</w:t>
+      </w:r>
+      <w:r>
+        <w:rPr>
+          <w:noProof/>
+          <w:lang w:val="en-US"/>
+        </w:rPr>
+        <w:t>, 223–49. Boca Raton: Chapman and Hall/CRC.</w:t>
       </w:r>
     </w:p>
     <w:p>
@@ -8313,7 +9983,7 @@
           <w:noProof/>
           <w:lang w:val="en-US"/>
         </w:rPr>
-        <w:t xml:space="preserve">Sekula, W., M. Nelson, K. Figurska, M. Oltarzewski, R. Weisell, and L. Szponar. 2005. “Comparison between Household Budget Survey and 24-Hour Recall Data in a Nationally Representative Sample of Polish Households.” </w:t>
+        <w:t xml:space="preserve">———. 2021b. </w:t>
       </w:r>
       <w:r>
         <w:rPr>
@@ -8321,14 +9991,14 @@
           <w:noProof/>
           <w:lang w:val="en-US"/>
         </w:rPr>
-        <w:t>Public Health Nutrition</w:t>
-      </w:r>
-      <w:r>
-        <w:rPr>
-          <w:noProof/>
-          <w:lang w:val="en-US"/>
-        </w:rPr>
-        <w:t xml:space="preserve"> 8 (4): 430–39.</w:t>
+        <w:t>Mixed-Mode Official Surveys: Design and Analysis</w:t>
+      </w:r>
+      <w:r>
+        <w:rPr>
+          <w:noProof/>
+          <w:lang w:val="en-US"/>
+        </w:rPr>
+        <w:t>. CRC Press.</w:t>
       </w:r>
     </w:p>
     <w:p>
@@ -8345,7 +10015,7 @@
           <w:noProof/>
           <w:lang w:val="en-US"/>
         </w:rPr>
-        <w:t xml:space="preserve">Singer, Eleanor, and Mick P. Couper. 2017. “Some Methodological Uses of Responses to Open Questions and Other Verbatim Comments in Quantitative Surveys.” </w:t>
+        <w:t xml:space="preserve">Sekula, W., M. Nelson, K. Figurska, M. Oltarzewski, R. Weisell, and L. Szponar. 2005. “Comparison between Household Budget Survey and 24-Hour Recall Data in a Nationally Representative Sample of Polish Households.” </w:t>
       </w:r>
       <w:r>
         <w:rPr>
@@ -8353,14 +10023,14 @@
           <w:noProof/>
           <w:lang w:val="en-US"/>
         </w:rPr>
-        <w:t>Methods, Data, Analyses</w:t>
-      </w:r>
-      <w:r>
-        <w:rPr>
-          <w:noProof/>
-          <w:lang w:val="en-US"/>
-        </w:rPr>
-        <w:t xml:space="preserve"> 11 (2): 20.</w:t>
+        <w:t>Public Health Nutrition</w:t>
+      </w:r>
+      <w:r>
+        <w:rPr>
+          <w:noProof/>
+          <w:lang w:val="en-US"/>
+        </w:rPr>
+        <w:t xml:space="preserve"> 8 (4): 430–39.</w:t>
       </w:r>
     </w:p>
     <w:p>
@@ -8377,7 +10047,7 @@
           <w:noProof/>
           <w:lang w:val="en-US"/>
         </w:rPr>
-        <w:t xml:space="preserve">Stedman, Richard C., Nancy A. Connelly, Thomas A. Heberlein, Daniel J. Decker, and Shorna B. Allred. 2019. “The End of the (Research) World as We Know It? Understanding and Coping with Declining Response Rates to Mail Surveys.” </w:t>
+        <w:t xml:space="preserve">Singer, Eleanor, and Mick P. Couper. 2017. “Some Methodological Uses of Responses to Open Questions and Other Verbatim Comments in Quantitative Surveys.” </w:t>
       </w:r>
       <w:r>
         <w:rPr>
@@ -8385,14 +10055,14 @@
           <w:noProof/>
           <w:lang w:val="en-US"/>
         </w:rPr>
-        <w:t>Society &amp; Natural Resources</w:t>
-      </w:r>
-      <w:r>
-        <w:rPr>
-          <w:noProof/>
-          <w:lang w:val="en-US"/>
-        </w:rPr>
-        <w:t xml:space="preserve"> 32 (10): 1139–54.</w:t>
+        <w:t>Methods, Data, Analyses</w:t>
+      </w:r>
+      <w:r>
+        <w:rPr>
+          <w:noProof/>
+          <w:lang w:val="en-US"/>
+        </w:rPr>
+        <w:t xml:space="preserve"> 11 (2): 20.</w:t>
       </w:r>
     </w:p>
     <w:p>
@@ -8409,7 +10079,7 @@
           <w:noProof/>
           <w:lang w:val="en-US"/>
         </w:rPr>
-        <w:t xml:space="preserve">Stone, Arthur A., Stefan Schneider, Joshua M. Smyth, Doerte U. Junghaenel, Mick P. Couper, Cheng Wen, Marilyn Mendez, Sarah Velasco, and Sarah Goldstein. 2023. “A Population-Based Investigation of Participation Rate and Self-Selection Bias in Momentary Data Capture and Survey Studies.” </w:t>
+        <w:t xml:space="preserve">Stedman, Richard C., Nancy A. Connelly, Thomas A. Heberlein, Daniel J. Decker, and Shorna B. Allred. 2019. “The End of the (Research) World as We Know It? Understanding and Coping with Declining Response Rates to Mail Surveys.” </w:t>
       </w:r>
       <w:r>
         <w:rPr>
@@ -8417,14 +10087,14 @@
           <w:noProof/>
           <w:lang w:val="en-US"/>
         </w:rPr>
-        <w:t xml:space="preserve">Current Psychology </w:t>
-      </w:r>
-      <w:r>
-        <w:rPr>
-          <w:noProof/>
-          <w:lang w:val="en-US"/>
-        </w:rPr>
-        <w:t>, March. https://doi.org/10.1007/s12144-023-04426-2.</w:t>
+        <w:t>Society &amp; Natural Resources</w:t>
+      </w:r>
+      <w:r>
+        <w:rPr>
+          <w:noProof/>
+          <w:lang w:val="en-US"/>
+        </w:rPr>
+        <w:t xml:space="preserve"> 32 (10): 1139–54.</w:t>
       </w:r>
     </w:p>
     <w:p>
@@ -8441,7 +10111,7 @@
           <w:noProof/>
           <w:lang w:val="en-US"/>
         </w:rPr>
-        <w:t xml:space="preserve">Struminskaya, Bella, Peter Lugtig, Florian Keusch, and Jan Karem Höhne. 2020. “Augmenting Surveys With Data From Sensors and Apps: Opportunities and Challenges.” </w:t>
+        <w:t xml:space="preserve">Stone, Arthur A., Stefan Schneider, Joshua M. Smyth, Doerte U. Junghaenel, Mick P. Couper, Cheng Wen, Marilyn Mendez, Sarah Velasco, and Sarah Goldstein. 2023. “A Population-Based Investigation of Participation Rate and Self-Selection Bias in Momentary Data Capture and Survey Studies.” </w:t>
       </w:r>
       <w:r>
         <w:rPr>
@@ -8449,14 +10119,14 @@
           <w:noProof/>
           <w:lang w:val="en-US"/>
         </w:rPr>
-        <w:t>Social Science Computer Review</w:t>
-      </w:r>
-      <w:r>
-        <w:rPr>
-          <w:noProof/>
-          <w:lang w:val="en-US"/>
-        </w:rPr>
-        <w:t>, December, 0894439320979951.</w:t>
+        <w:t xml:space="preserve">Current Psychology </w:t>
+      </w:r>
+      <w:r>
+        <w:rPr>
+          <w:noProof/>
+          <w:lang w:val="en-US"/>
+        </w:rPr>
+        <w:t>, March. https://doi.org/10.1007/s12144-023-04426-2.</w:t>
       </w:r>
     </w:p>
     <w:p>
@@ -8473,7 +10143,7 @@
           <w:noProof/>
           <w:lang w:val="en-US"/>
         </w:rPr>
-        <w:t xml:space="preserve">Tait, A. R., P. I. Reynolds, and H. B. Gutstein. 1995. “Factors That Influence an Anesthesiologist’s Decision to Cancel Elective Surgery for the Child with an Upper Respiratory Tract Infection.” </w:t>
+        <w:t xml:space="preserve">Struminskaya, Bella, Peter Lugtig, Florian Keusch, and Jan Karem Höhne. 2020. “Augmenting Surveys With Data From Sensors and Apps: Opportunities and Challenges.” </w:t>
       </w:r>
       <w:r>
         <w:rPr>
@@ -8481,14 +10151,14 @@
           <w:noProof/>
           <w:lang w:val="en-US"/>
         </w:rPr>
-        <w:t>Journal of Clinical Anesthesia</w:t>
-      </w:r>
-      <w:r>
-        <w:rPr>
-          <w:noProof/>
-          <w:lang w:val="en-US"/>
-        </w:rPr>
-        <w:t xml:space="preserve"> 7 (6): 491–99.</w:t>
+        <w:t>Social Science Computer Review</w:t>
+      </w:r>
+      <w:r>
+        <w:rPr>
+          <w:noProof/>
+          <w:lang w:val="en-US"/>
+        </w:rPr>
+        <w:t>, December, 0894439320979951.</w:t>
       </w:r>
     </w:p>
     <w:p>
@@ -8505,7 +10175,7 @@
           <w:noProof/>
           <w:lang w:val="en-US"/>
         </w:rPr>
-        <w:t xml:space="preserve">Toepoel, Vera, and Peter Lugtig. 2015. “Online Surveys Are Mixed-Device Surveys. Issues Associated with the Use of Different (Mobile) Devices in Web Surveys.” </w:t>
+        <w:t xml:space="preserve">Tait, A. R., P. I. Reynolds, and H. B. Gutstein. 1995. “Factors That Influence an Anesthesiologist’s Decision to Cancel Elective Surgery for the Child with an Upper Respiratory Tract Infection.” </w:t>
       </w:r>
       <w:r>
         <w:rPr>
@@ -8513,14 +10183,14 @@
           <w:noProof/>
           <w:lang w:val="en-US"/>
         </w:rPr>
-        <w:t>Methods, Data, Analyses</w:t>
-      </w:r>
-      <w:r>
-        <w:rPr>
-          <w:noProof/>
-          <w:lang w:val="en-US"/>
-        </w:rPr>
-        <w:t>. https://doi.org/10.12758/MDA.2015.009.</w:t>
+        <w:t>Journal of Clinical Anesthesia</w:t>
+      </w:r>
+      <w:r>
+        <w:rPr>
+          <w:noProof/>
+          <w:lang w:val="en-US"/>
+        </w:rPr>
+        <w:t xml:space="preserve"> 7 (6): 491–99.</w:t>
       </w:r>
     </w:p>
     <w:p>
@@ -8537,7 +10207,7 @@
           <w:noProof/>
           <w:lang w:val="en-US"/>
         </w:rPr>
-        <w:t xml:space="preserve">Waal, Ton, Arnout Delden, and Sander Scholtus. 2020. “Multi‐source Statistics: Basic Situations and Methods.” </w:t>
+        <w:t xml:space="preserve">Toepoel, Vera, and Peter Lugtig. 2015. “Online Surveys Are Mixed-Device Surveys. Issues Associated with the Use of Different (Mobile) Devices in Web Surveys.” </w:t>
       </w:r>
       <w:r>
         <w:rPr>
@@ -8545,14 +10215,14 @@
           <w:noProof/>
           <w:lang w:val="en-US"/>
         </w:rPr>
-        <w:t>International Statistical Review = Revue Internationale de Statistique</w:t>
-      </w:r>
-      <w:r>
-        <w:rPr>
-          <w:noProof/>
-          <w:lang w:val="en-US"/>
-        </w:rPr>
-        <w:t xml:space="preserve"> 88 (1): 203–28.</w:t>
+        <w:t>Methods, Data, Analyses</w:t>
+      </w:r>
+      <w:r>
+        <w:rPr>
+          <w:noProof/>
+          <w:lang w:val="en-US"/>
+        </w:rPr>
+        <w:t>. https://doi.org/10.12758/MDA.2015.009.</w:t>
       </w:r>
     </w:p>
     <w:p>
@@ -8569,7 +10239,22 @@
           <w:noProof/>
           <w:lang w:val="en-US"/>
         </w:rPr>
-        <w:t>Wenz, Alexander. 2023. “Quality of Expenditure Data Collected with a Mobile Receipt Scanning App in a Probability Household Panel.” understandingsociety.ac.uk. 2023. https://www.understandingsociety.ac.uk/sites/default/files/downloads/working-papers/2023-02.pdf.</w:t>
+        <w:t xml:space="preserve">Waal, Ton, Arnout Delden, and Sander Scholtus. 2020. “Multi‐source Statistics: Basic Situations and Methods.” </w:t>
+      </w:r>
+      <w:r>
+        <w:rPr>
+          <w:i/>
+          <w:noProof/>
+          <w:lang w:val="en-US"/>
+        </w:rPr>
+        <w:t>International Statistical Review = Revue Internationale de Statistique</w:t>
+      </w:r>
+      <w:r>
+        <w:rPr>
+          <w:noProof/>
+          <w:lang w:val="en-US"/>
+        </w:rPr>
+        <w:t xml:space="preserve"> 88 (1): 203–28.</w:t>
       </w:r>
     </w:p>
     <w:p>
@@ -8586,23 +10271,7 @@
           <w:noProof/>
           <w:lang w:val="en-US"/>
         </w:rPr>
-        <w:lastRenderedPageBreak/>
-        <w:t xml:space="preserve">Wenz, Alexander, and Florian Keusch. 2023. “Increasing the Acceptance of Smartphone-Based Data Collection.” </w:t>
-      </w:r>
-      <w:r>
-        <w:rPr>
-          <w:i/>
-          <w:noProof/>
-          <w:lang w:val="en-US"/>
-        </w:rPr>
-        <w:t>Public Opinion Quarterly</w:t>
-      </w:r>
-      <w:r>
-        <w:rPr>
-          <w:noProof/>
-          <w:lang w:val="en-US"/>
-        </w:rPr>
-        <w:t xml:space="preserve"> 87 (2): 357–88.</w:t>
+        <w:t>Wenz, Alexander. 2023. “Quality of Expenditure Data Collected with a Mobile Receipt Scanning App in a Probability Household Panel.” understandingsociety.ac.uk. 2023. https://www.understandingsociety.ac.uk/sites/default/files/downloads/working-papers/2023-02.pdf.</w:t>
       </w:r>
     </w:p>
     <w:p>
@@ -8619,7 +10288,7 @@
           <w:noProof/>
           <w:lang w:val="en-US"/>
         </w:rPr>
-        <w:t xml:space="preserve">Wolf, Jean, Randall Guensler, and William Bachman. 2001. “Elimination of the Travel Diary: Experiment to Derive Trip Purpose from Global Positioning System Travel Data.” </w:t>
+        <w:t xml:space="preserve">Wenz, Alexander, and Florian Keusch. 2023. “Increasing the Acceptance of Smartphone-Based Data Collection.” </w:t>
       </w:r>
       <w:r>
         <w:rPr>
@@ -8627,14 +10296,14 @@
           <w:noProof/>
           <w:lang w:val="en-US"/>
         </w:rPr>
-        <w:t>Transportation Research Record</w:t>
-      </w:r>
-      <w:r>
-        <w:rPr>
-          <w:noProof/>
-          <w:lang w:val="en-US"/>
-        </w:rPr>
-        <w:t xml:space="preserve"> 1768 (1): 125–34.</w:t>
+        <w:t>Public Opinion Quarterly</w:t>
+      </w:r>
+      <w:r>
+        <w:rPr>
+          <w:noProof/>
+          <w:lang w:val="en-US"/>
+        </w:rPr>
+        <w:t xml:space="preserve"> 87 (2): 357–88.</w:t>
       </w:r>
     </w:p>
     <w:p>
@@ -8651,7 +10320,7 @@
           <w:noProof/>
           <w:lang w:val="en-US"/>
         </w:rPr>
-        <w:t xml:space="preserve">Yalamanchili, Lalit, Ram M. Pendyala, N. Prabaharan, and Pramodh Chakravarthy. 1999. “Analysis of Global Positioning System-Based Data Collection Methods for Capturing Multistop Trip-Chaining Behavior.” </w:t>
+        <w:t xml:space="preserve">Wolf, Jean, Randall Guensler, and William Bachman. 2001. “Elimination of the Travel Diary: Experiment to Derive Trip Purpose from Global Positioning System Travel Data.” </w:t>
       </w:r>
       <w:r>
         <w:rPr>
@@ -8666,7 +10335,7 @@
           <w:noProof/>
           <w:lang w:val="en-US"/>
         </w:rPr>
-        <w:t xml:space="preserve"> 1660 (1): 58–65.</w:t>
+        <w:t xml:space="preserve"> 1768 (1): 125–34.</w:t>
       </w:r>
     </w:p>
     <w:p>
@@ -8674,14 +10343,47 @@
         <w:spacing w:after="0" w:line="240" w:lineRule="auto"/>
         <w:ind w:left="720" w:hanging="720"/>
         <w:rPr>
-          <w:lang w:val="en-US"/>
-        </w:rPr>
-      </w:pPr>
-      <w:r>
-        <w:rPr>
-          <w:noProof/>
-          <w:lang w:val="en-US"/>
-        </w:rPr>
+          <w:noProof/>
+          <w:lang w:val="en-US"/>
+        </w:rPr>
+      </w:pPr>
+      <w:r>
+        <w:rPr>
+          <w:noProof/>
+          <w:lang w:val="en-US"/>
+        </w:rPr>
+        <w:t xml:space="preserve">Yalamanchili, Lalit, Ram M. Pendyala, N. Prabaharan, and Pramodh Chakravarthy. 1999. “Analysis of Global Positioning System-Based Data Collection Methods for Capturing Multistop Trip-Chaining Behavior.” </w:t>
+      </w:r>
+      <w:r>
+        <w:rPr>
+          <w:i/>
+          <w:noProof/>
+          <w:lang w:val="en-US"/>
+        </w:rPr>
+        <w:t>Transportation Research Record</w:t>
+      </w:r>
+      <w:r>
+        <w:rPr>
+          <w:noProof/>
+          <w:lang w:val="en-US"/>
+        </w:rPr>
+        <w:t xml:space="preserve"> 1660 (1): 58–65.</w:t>
+      </w:r>
+    </w:p>
+    <w:p>
+      <w:pPr>
+        <w:spacing w:after="0" w:line="240" w:lineRule="auto"/>
+        <w:ind w:left="720" w:hanging="720"/>
+        <w:rPr>
+          <w:lang w:val="en-US"/>
+        </w:rPr>
+      </w:pPr>
+      <w:r>
+        <w:rPr>
+          <w:noProof/>
+          <w:lang w:val="en-US"/>
+        </w:rPr>
+        <w:lastRenderedPageBreak/>
         <w:t xml:space="preserve">Zhang, Li-Chun. 2012. “Topics of Statistical Theory for Register-Based Statistics and Data Integration.” </w:t>
       </w:r>
       <w:r>
@@ -8719,6 +10421,119 @@
 <file path=word/numbering.xml><?xml version="1.0" encoding="utf-8"?>
 <w:numbering xmlns:wpc="http://schemas.microsoft.com/office/word/2010/wordprocessingCanvas" xmlns:cx="http://schemas.microsoft.com/office/drawing/2014/chartex" xmlns:cx1="http://schemas.microsoft.com/office/drawing/2015/9/8/chartex" xmlns:cx2="http://schemas.microsoft.com/office/drawing/2015/10/21/chartex" xmlns:cx3="http://schemas.microsoft.com/office/drawing/2016/5/9/chartex" xmlns:cx4="http://schemas.microsoft.com/office/drawing/2016/5/10/chartex" xmlns:cx5="http://schemas.microsoft.com/office/drawing/2016/5/11/chartex" xmlns:cx6="http://schemas.microsoft.com/office/drawing/2016/5/12/chartex" xmlns:cx7="http://schemas.microsoft.com/office/drawing/2016/5/13/chartex" xmlns:cx8="http://schemas.microsoft.com/office/drawing/2016/5/14/chartex" xmlns:mc="http://schemas.openxmlformats.org/markup-compatibility/2006" xmlns:aink="http://schemas.microsoft.com/office/drawing/2016/ink" xmlns:am3d="http://schemas.microsoft.com/office/drawing/2017/model3d" xmlns:o="urn:schemas-microsoft-com:office:office" xmlns:oel="http://schemas.microsoft.com/office/2019/extlst" xmlns:r="http://schemas.openxmlformats.org/officeDocument/2006/relationships" xmlns:m="http://schemas.openxmlformats.org/officeDocument/2006/math" xmlns:v="urn:schemas-microsoft-com:vml" xmlns:wp14="http://schemas.microsoft.com/office/word/2010/wordprocessingDrawing" xmlns:wp="http://schemas.openxmlformats.org/drawingml/2006/wordprocessingDrawing" xmlns:w10="urn:schemas-microsoft-com:office:word" xmlns:w="http://schemas.openxmlformats.org/wordprocessingml/2006/main" xmlns:w14="http://schemas.microsoft.com/office/word/2010/wordml" xmlns:w15="http://schemas.microsoft.com/office/word/2012/wordml" xmlns:w16cex="http://schemas.microsoft.com/office/word/2018/wordml/cex" xmlns:w16cid="http://schemas.microsoft.com/office/word/2016/wordml/cid" xmlns:w16="http://schemas.microsoft.com/office/word/2018/wordml" xmlns:w16sdtdh="http://schemas.microsoft.com/office/word/2020/wordml/sdtdatahash" xmlns:w16se="http://schemas.microsoft.com/office/word/2015/wordml/symex" xmlns:wpg="http://schemas.microsoft.com/office/word/2010/wordprocessingGroup" xmlns:wpi="http://schemas.microsoft.com/office/word/2010/wordprocessingInk" xmlns:wne="http://schemas.microsoft.com/office/word/2006/wordml" xmlns:wps="http://schemas.microsoft.com/office/word/2010/wordprocessingShape" mc:Ignorable="w14 w15 w16se w16cid w16 w16cex w16sdtdh wp14">
   <w:abstractNum w:abstractNumId="0" w15:restartNumberingAfterBreak="0">
+    <w:nsid w:val="08DE6D3C"/>
+    <w:multiLevelType w:val="hybridMultilevel"/>
+    <w:tmpl w:val="6F8A7CAE"/>
+    <w:lvl w:ilvl="0" w:tplc="04130001">
+      <w:start w:val="1"/>
+      <w:numFmt w:val="bullet"/>
+      <w:lvlText w:val=""/>
+      <w:lvlJc w:val="left"/>
+      <w:pPr>
+        <w:ind w:left="720" w:hanging="360"/>
+      </w:pPr>
+      <w:rPr>
+        <w:rFonts w:ascii="Symbol" w:hAnsi="Symbol" w:hint="default"/>
+      </w:rPr>
+    </w:lvl>
+    <w:lvl w:ilvl="1" w:tplc="04130003">
+      <w:start w:val="1"/>
+      <w:numFmt w:val="bullet"/>
+      <w:lvlText w:val="o"/>
+      <w:lvlJc w:val="left"/>
+      <w:pPr>
+        <w:ind w:left="1440" w:hanging="360"/>
+      </w:pPr>
+      <w:rPr>
+        <w:rFonts w:ascii="Courier New" w:hAnsi="Courier New" w:cs="Courier New" w:hint="default"/>
+      </w:rPr>
+    </w:lvl>
+    <w:lvl w:ilvl="2" w:tplc="04130005">
+      <w:start w:val="1"/>
+      <w:numFmt w:val="bullet"/>
+      <w:lvlText w:val=""/>
+      <w:lvlJc w:val="left"/>
+      <w:pPr>
+        <w:ind w:left="2160" w:hanging="360"/>
+      </w:pPr>
+      <w:rPr>
+        <w:rFonts w:ascii="Wingdings" w:hAnsi="Wingdings" w:hint="default"/>
+      </w:rPr>
+    </w:lvl>
+    <w:lvl w:ilvl="3" w:tplc="04130001">
+      <w:start w:val="1"/>
+      <w:numFmt w:val="bullet"/>
+      <w:lvlText w:val=""/>
+      <w:lvlJc w:val="left"/>
+      <w:pPr>
+        <w:ind w:left="2880" w:hanging="360"/>
+      </w:pPr>
+      <w:rPr>
+        <w:rFonts w:ascii="Symbol" w:hAnsi="Symbol" w:hint="default"/>
+      </w:rPr>
+    </w:lvl>
+    <w:lvl w:ilvl="4" w:tplc="04130003" w:tentative="1">
+      <w:start w:val="1"/>
+      <w:numFmt w:val="bullet"/>
+      <w:lvlText w:val="o"/>
+      <w:lvlJc w:val="left"/>
+      <w:pPr>
+        <w:ind w:left="3600" w:hanging="360"/>
+      </w:pPr>
+      <w:rPr>
+        <w:rFonts w:ascii="Courier New" w:hAnsi="Courier New" w:cs="Courier New" w:hint="default"/>
+      </w:rPr>
+    </w:lvl>
+    <w:lvl w:ilvl="5" w:tplc="04130005" w:tentative="1">
+      <w:start w:val="1"/>
+      <w:numFmt w:val="bullet"/>
+      <w:lvlText w:val=""/>
+      <w:lvlJc w:val="left"/>
+      <w:pPr>
+        <w:ind w:left="4320" w:hanging="360"/>
+      </w:pPr>
+      <w:rPr>
+        <w:rFonts w:ascii="Wingdings" w:hAnsi="Wingdings" w:hint="default"/>
+      </w:rPr>
+    </w:lvl>
+    <w:lvl w:ilvl="6" w:tplc="04130001" w:tentative="1">
+      <w:start w:val="1"/>
+      <w:numFmt w:val="bullet"/>
+      <w:lvlText w:val=""/>
+      <w:lvlJc w:val="left"/>
+      <w:pPr>
+        <w:ind w:left="5040" w:hanging="360"/>
+      </w:pPr>
+      <w:rPr>
+        <w:rFonts w:ascii="Symbol" w:hAnsi="Symbol" w:hint="default"/>
+      </w:rPr>
+    </w:lvl>
+    <w:lvl w:ilvl="7" w:tplc="04130003" w:tentative="1">
+      <w:start w:val="1"/>
+      <w:numFmt w:val="bullet"/>
+      <w:lvlText w:val="o"/>
+      <w:lvlJc w:val="left"/>
+      <w:pPr>
+        <w:ind w:left="5760" w:hanging="360"/>
+      </w:pPr>
+      <w:rPr>
+        <w:rFonts w:ascii="Courier New" w:hAnsi="Courier New" w:cs="Courier New" w:hint="default"/>
+      </w:rPr>
+    </w:lvl>
+    <w:lvl w:ilvl="8" w:tplc="04130005" w:tentative="1">
+      <w:start w:val="1"/>
+      <w:numFmt w:val="bullet"/>
+      <w:lvlText w:val=""/>
+      <w:lvlJc w:val="left"/>
+      <w:pPr>
+        <w:ind w:left="6480" w:hanging="360"/>
+      </w:pPr>
+      <w:rPr>
+        <w:rFonts w:ascii="Wingdings" w:hAnsi="Wingdings" w:hint="default"/>
+      </w:rPr>
+    </w:lvl>
+  </w:abstractNum>
+  <w:abstractNum w:abstractNumId="1" w15:restartNumberingAfterBreak="0">
     <w:nsid w:val="12184B86"/>
     <w:multiLevelType w:val="hybridMultilevel"/>
     <w:tmpl w:val="F06E5B58"/>
@@ -8830,7 +10645,7 @@
       </w:rPr>
     </w:lvl>
   </w:abstractNum>
-  <w:abstractNum w:abstractNumId="1" w15:restartNumberingAfterBreak="0">
+  <w:abstractNum w:abstractNumId="2" w15:restartNumberingAfterBreak="0">
     <w:nsid w:val="1482775B"/>
     <w:multiLevelType w:val="multilevel"/>
     <w:tmpl w:val="0EBA3C40"/>
@@ -8925,7 +10740,7 @@
       </w:pPr>
     </w:lvl>
   </w:abstractNum>
-  <w:abstractNum w:abstractNumId="2" w15:restartNumberingAfterBreak="0">
+  <w:abstractNum w:abstractNumId="3" w15:restartNumberingAfterBreak="0">
     <w:nsid w:val="25FF5E74"/>
     <w:multiLevelType w:val="hybridMultilevel"/>
     <w:tmpl w:val="BFE2BDC4"/>
@@ -9038,7 +10853,7 @@
       </w:rPr>
     </w:lvl>
   </w:abstractNum>
-  <w:abstractNum w:abstractNumId="3" w15:restartNumberingAfterBreak="0">
+  <w:abstractNum w:abstractNumId="4" w15:restartNumberingAfterBreak="0">
     <w:nsid w:val="5DD46B64"/>
     <w:multiLevelType w:val="hybridMultilevel"/>
     <w:tmpl w:val="CDE42E04"/>
@@ -9151,7 +10966,7 @@
       </w:rPr>
     </w:lvl>
   </w:abstractNum>
-  <w:abstractNum w:abstractNumId="4" w15:restartNumberingAfterBreak="0">
+  <w:abstractNum w:abstractNumId="5" w15:restartNumberingAfterBreak="0">
     <w:nsid w:val="73AC5EC9"/>
     <w:multiLevelType w:val="hybridMultilevel"/>
     <w:tmpl w:val="04301F04"/>
@@ -9241,46 +11056,49 @@
     </w:lvl>
   </w:abstractNum>
   <w:num w:numId="1" w16cid:durableId="27530797">
+    <w:abstractNumId w:val="5"/>
+  </w:num>
+  <w:num w:numId="2" w16cid:durableId="854030422">
+    <w:abstractNumId w:val="2"/>
+  </w:num>
+  <w:num w:numId="3" w16cid:durableId="1541476461">
+    <w:abstractNumId w:val="2"/>
+  </w:num>
+  <w:num w:numId="4" w16cid:durableId="961620698">
+    <w:abstractNumId w:val="2"/>
+  </w:num>
+  <w:num w:numId="5" w16cid:durableId="1543781534">
+    <w:abstractNumId w:val="2"/>
+  </w:num>
+  <w:num w:numId="6" w16cid:durableId="853419757">
+    <w:abstractNumId w:val="2"/>
+  </w:num>
+  <w:num w:numId="7" w16cid:durableId="1702782472">
+    <w:abstractNumId w:val="2"/>
+  </w:num>
+  <w:num w:numId="8" w16cid:durableId="2016034980">
+    <w:abstractNumId w:val="2"/>
+  </w:num>
+  <w:num w:numId="9" w16cid:durableId="166747149">
+    <w:abstractNumId w:val="2"/>
+  </w:num>
+  <w:num w:numId="10" w16cid:durableId="1482699005">
+    <w:abstractNumId w:val="2"/>
+  </w:num>
+  <w:num w:numId="11" w16cid:durableId="429086092">
+    <w:abstractNumId w:val="2"/>
+  </w:num>
+  <w:num w:numId="12" w16cid:durableId="2128348909">
+    <w:abstractNumId w:val="1"/>
+  </w:num>
+  <w:num w:numId="13" w16cid:durableId="269317606">
     <w:abstractNumId w:val="4"/>
   </w:num>
-  <w:num w:numId="2" w16cid:durableId="854030422">
-    <w:abstractNumId w:val="1"/>
-  </w:num>
-  <w:num w:numId="3" w16cid:durableId="1541476461">
-    <w:abstractNumId w:val="1"/>
-  </w:num>
-  <w:num w:numId="4" w16cid:durableId="961620698">
-    <w:abstractNumId w:val="1"/>
-  </w:num>
-  <w:num w:numId="5" w16cid:durableId="1543781534">
-    <w:abstractNumId w:val="1"/>
-  </w:num>
-  <w:num w:numId="6" w16cid:durableId="853419757">
-    <w:abstractNumId w:val="1"/>
-  </w:num>
-  <w:num w:numId="7" w16cid:durableId="1702782472">
-    <w:abstractNumId w:val="1"/>
-  </w:num>
-  <w:num w:numId="8" w16cid:durableId="2016034980">
-    <w:abstractNumId w:val="1"/>
-  </w:num>
-  <w:num w:numId="9" w16cid:durableId="166747149">
-    <w:abstractNumId w:val="1"/>
-  </w:num>
-  <w:num w:numId="10" w16cid:durableId="1482699005">
-    <w:abstractNumId w:val="1"/>
-  </w:num>
-  <w:num w:numId="11" w16cid:durableId="429086092">
-    <w:abstractNumId w:val="1"/>
-  </w:num>
-  <w:num w:numId="12" w16cid:durableId="2128348909">
-    <w:abstractNumId w:val="0"/>
-  </w:num>
-  <w:num w:numId="13" w16cid:durableId="269317606">
+  <w:num w:numId="14" w16cid:durableId="624972373">
     <w:abstractNumId w:val="3"/>
   </w:num>
-  <w:num w:numId="14" w16cid:durableId="624972373">
-    <w:abstractNumId w:val="2"/>
+  <w:num w:numId="15" w16cid:durableId="396787707">
+    <w:abstractNumId w:val="0"/>
   </w:num>
 </w:numbering>
 </file>

</xml_diff>

<commit_message>
Updated lit review from Wednesday
</commit_message>
<xml_diff>
--- a/Free writing.docx
+++ b/Free writing.docx
@@ -4994,6 +4994,11 @@
     </w:p>
     <w:p>
       <w:pPr>
+        <w:pStyle w:val="ListParagraph"/>
+        <w:numPr>
+          <w:ilvl w:val="1"/>
+          <w:numId w:val="12"/>
+        </w:numPr>
         <w:rPr>
           <w:lang w:val="en-US"/>
         </w:rPr>
@@ -5003,6 +5008,68 @@
           <w:lang w:val="en-US"/>
         </w:rPr>
         <w:lastRenderedPageBreak/>
+        <w:t>I</w:t>
+      </w:r>
+      <w:r>
+        <w:rPr>
+          <w:lang w:val="en-US"/>
+        </w:rPr>
+        <w:t>f so: time use</w:t>
+      </w:r>
+      <w:r>
+        <w:rPr>
+          <w:lang w:val="en-US"/>
+        </w:rPr>
+        <w:t xml:space="preserve"> diary</w:t>
+      </w:r>
+      <w:r>
+        <w:rPr>
+          <w:lang w:val="en-US"/>
+        </w:rPr>
+        <w:t xml:space="preserve"> sleep vs recall sleep </w:t>
+      </w:r>
+      <w:r>
+        <w:rPr>
+          <w:lang w:val="en-US"/>
+        </w:rPr>
+        <w:fldChar w:fldCharType="begin" w:fldLock="1"/>
+      </w:r>
+      <w:r>
+        <w:rPr>
+          <w:lang w:val="en-US"/>
+        </w:rPr>
+        <w:instrText>ADDIN paperpile_citation &lt;clusterId&gt;B891P278L548I352&lt;/clusterId&gt;&lt;metadata&gt;&lt;citation&gt;&lt;id&gt;03ee5a40-3eff-402b-8623-31b7800ba0f0&lt;/id&gt;&lt;/citation&gt;&lt;/metadata&gt;&lt;data&gt;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&lt;/data&gt; \* MERGEFORMAT</w:instrText>
+      </w:r>
+      <w:r>
+        <w:rPr>
+          <w:lang w:val="en-US"/>
+        </w:rPr>
+        <w:fldChar w:fldCharType="separate"/>
+      </w:r>
+      <w:r>
+        <w:rPr>
+          <w:noProof/>
+          <w:lang w:val="en-US"/>
+        </w:rPr>
+        <w:t>(Kaplan, Kopp, and Phipps 2020)</w:t>
+      </w:r>
+      <w:r>
+        <w:rPr>
+          <w:lang w:val="en-US"/>
+        </w:rPr>
+        <w:fldChar w:fldCharType="end"/>
+      </w:r>
+    </w:p>
+    <w:p>
+      <w:pPr>
+        <w:rPr>
+          <w:lang w:val="en-US"/>
+        </w:rPr>
+      </w:pPr>
+      <w:r>
+        <w:rPr>
+          <w:lang w:val="en-US"/>
+        </w:rPr>
         <w:t>&lt;Small paragraph on coverage, but probably this is the other WP2 deliverable&gt;</w:t>
       </w:r>
     </w:p>
@@ -5704,6 +5771,7 @@
         <w:rPr>
           <w:lang w:val="en-US"/>
         </w:rPr>
+        <w:lastRenderedPageBreak/>
         <w:t xml:space="preserve">Interview/re-interview to disentangle selection and measurement bias </w:t>
       </w:r>
     </w:p>
@@ -5725,7 +5793,6 @@
           <w:szCs w:val="23"/>
           <w:lang w:val="en-US"/>
         </w:rPr>
-        <w:lastRenderedPageBreak/>
         <w:t>Biemer</w:t>
       </w:r>
       <w:proofErr w:type="spellEnd"/>
@@ -6541,6 +6608,7 @@
         <w:rPr>
           <w:lang w:val="en-US"/>
         </w:rPr>
+        <w:lastRenderedPageBreak/>
         <w:t xml:space="preserve">S. </w:t>
       </w:r>
       <w:proofErr w:type="spellStart"/>
@@ -6587,7 +6655,6 @@
         <w:rPr>
           <w:lang w:val="en-US"/>
         </w:rPr>
-        <w:lastRenderedPageBreak/>
         <w:t xml:space="preserve">B.F.M. Bakker (2012), Estimating the Validity of Administrative Variables. </w:t>
       </w:r>
       <w:proofErr w:type="spellStart"/>
@@ -7291,6 +7358,7 @@
           <w:sz w:val="23"/>
           <w:szCs w:val="23"/>
         </w:rPr>
+        <w:lastRenderedPageBreak/>
         <w:t>Suzer-Gurtekin</w:t>
       </w:r>
       <w:proofErr w:type="spellEnd"/>
@@ -7372,7 +7440,6 @@
           <w:szCs w:val="23"/>
           <w:lang w:val="en-US"/>
         </w:rPr>
-        <w:lastRenderedPageBreak/>
         <w:t>Kolenikov</w:t>
       </w:r>
       <w:proofErr w:type="spellEnd"/>
@@ -8038,6 +8105,7 @@
           <w:noProof/>
           <w:lang w:val="en-US"/>
         </w:rPr>
+        <w:lastRenderedPageBreak/>
         <w:t xml:space="preserve">Amaya, A., P. P. Biemer, and D. Kinyon. 2020. “Total Error in a Big Data World: Adapting the TSE Framework to Big Data.” </w:t>
       </w:r>
       <w:r>
@@ -8070,7 +8138,6 @@
           <w:noProof/>
           <w:lang w:val="en-US"/>
         </w:rPr>
-        <w:lastRenderedPageBreak/>
         <w:t xml:space="preserve">Ampt, Elizabeth S., Anthony Joseph Richardson, and Werner Brög. 1985. </w:t>
       </w:r>
       <w:r>
@@ -8646,6 +8713,7 @@
           <w:noProof/>
           <w:lang w:val="en-US"/>
         </w:rPr>
+        <w:lastRenderedPageBreak/>
         <w:t xml:space="preserve">Couper, Mick P., Andy Peytchev, Victor J. Strecher, Kendra Rothert, and Julia Anderson. 2007. “Following up Nonrespondents to an Online Weight Management Intervention: Randomized Trial Comparing Mail versus Telephone.” </w:t>
       </w:r>
       <w:r>
@@ -8678,7 +8746,6 @@
           <w:noProof/>
           <w:lang w:val="en-US"/>
         </w:rPr>
-        <w:lastRenderedPageBreak/>
         <w:t xml:space="preserve">Crossley, Thomas F., and Joachim K. Winter. 2014. “Asking Households about Expenditures: What Have We Learned?” In </w:t>
       </w:r>
       <w:r>
@@ -9182,6 +9249,7 @@
           <w:noProof/>
           <w:lang w:val="en-US"/>
         </w:rPr>
+        <w:lastRenderedPageBreak/>
         <w:t xml:space="preserve">Johnston, Karenpreview Author Details; Ryan. 2014. “Researching the Respondents.” </w:t>
       </w:r>
       <w:r>
@@ -9222,16 +9290,7 @@
           <w:noProof/>
           <w:lang w:val="en-US"/>
         </w:rPr>
-        <w:t xml:space="preserve">Advances in Questionnaire </w:t>
-      </w:r>
-      <w:r>
-        <w:rPr>
-          <w:i/>
-          <w:noProof/>
-          <w:lang w:val="en-US"/>
-        </w:rPr>
-        <w:lastRenderedPageBreak/>
-        <w:t>Design, Development, Evaluation and Testing</w:t>
+        <w:t>Advances in Questionnaire Design, Development, Evaluation and Testing</w:t>
       </w:r>
       <w:r>
         <w:rPr>
@@ -9799,6 +9858,7 @@
           <w:noProof/>
           <w:lang w:val="en-US"/>
         </w:rPr>
+        <w:lastRenderedPageBreak/>
         <w:t xml:space="preserve">Prelipcean, Adrian C., Győző Gidófalvi, and Yusak O. Susilo. 2018. “MEILI: A Travel Diary Collection, Annotation and Automation System.” </w:t>
       </w:r>
       <w:r>
@@ -9831,7 +9891,6 @@
           <w:noProof/>
           <w:lang w:val="en-US"/>
         </w:rPr>
-        <w:lastRenderedPageBreak/>
         <w:t>Riegler, Marc Plate Romana. 2015. “Integrating the Web Mode In.” cros-legacy.ec.europa.eu. 2015. https://cros-legacy.ec.europa.eu/system/files/Presentation%20S17CP2.pdf.</w:t>
       </w:r>
     </w:p>
@@ -10352,6 +10411,7 @@
           <w:noProof/>
           <w:lang w:val="en-US"/>
         </w:rPr>
+        <w:lastRenderedPageBreak/>
         <w:t xml:space="preserve">Yalamanchili, Lalit, Ram M. Pendyala, N. Prabaharan, and Pramodh Chakravarthy. 1999. “Analysis of Global Positioning System-Based Data Collection Methods for Capturing Multistop Trip-Chaining Behavior.” </w:t>
       </w:r>
       <w:r>
@@ -10383,7 +10443,6 @@
           <w:noProof/>
           <w:lang w:val="en-US"/>
         </w:rPr>
-        <w:lastRenderedPageBreak/>
         <w:t xml:space="preserve">Zhang, Li-Chun. 2012. “Topics of Statistical Theory for Register-Based Statistics and Data Integration.” </w:t>
       </w:r>
       <w:r>

</xml_diff>

<commit_message>
Fixed citation problems with missing initials
</commit_message>
<xml_diff>
--- a/Free writing.docx
+++ b/Free writing.docx
@@ -1718,7 +1718,7 @@
         <w:rPr>
           <w:lang w:val="en-US"/>
         </w:rPr>
-        <w:instrText>ADDIN paperpile_citation &lt;clusterId&gt;I864W842L532Q225&lt;/clusterId&gt;&lt;metadata&gt;&lt;citation&gt;&lt;id&gt;350a9a06-c8c0-464c-ba23-c9ca57cb06af&lt;/id&gt;&lt;/citation&gt;&lt;/metadata&gt;&lt;data&gt;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&lt;/data&gt; \* MERGEFORMAT</w:instrText>
+        <w:instrText>ADDIN paperpile_citation &lt;clusterId&gt;I864W842L532Q225&lt;/clusterId&gt;&lt;metadata&gt;&lt;citation&gt;&lt;id&gt;350a9a06-c8c0-464c-ba23-c9ca57cb06af&lt;/id&gt;&lt;/citation&gt;&lt;/metadata&gt;&lt;data&gt;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&lt;/data&gt; \* MERGEFORMAT</w:instrText>
       </w:r>
       <w:r>
         <w:rPr>
@@ -2793,7 +2793,7 @@
         <w:rPr>
           <w:lang w:val="en-US"/>
         </w:rPr>
-        <w:instrText>ADDIN paperpile_citation &lt;clusterId&gt;C562Q828M319J993&lt;/clusterId&gt;&lt;metadata&gt;&lt;citation&gt;&lt;id&gt;11ba9c7d-005f-064d-8351-8b1ea46b4aac&lt;/id&gt;&lt;/citation&gt;&lt;citation&gt;&lt;id&gt;bf655640-a498-4a98-b3a4-331e1f55ba63&lt;/id&gt;&lt;/citation&gt;&lt;/metadata&gt;&lt;data&gt;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&lt;/data&gt; \* MERGEFORMAT</w:instrText>
+        <w:instrText>ADDIN paperpile_citation &lt;clusterId&gt;C562Q828M319J993&lt;/clusterId&gt;&lt;metadata&gt;&lt;citation&gt;&lt;id&gt;bf655640-a498-4a98-b3a4-331e1f55ba63&lt;/id&gt;&lt;/citation&gt;&lt;citation&gt;&lt;id&gt;3b98dded-dfed-45dc-b575-7acc12b73c30&lt;/id&gt;&lt;/citation&gt;&lt;/metadata&gt;&lt;data&gt;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&lt;/data&gt; \* MERGEFORMAT</w:instrText>
       </w:r>
       <w:r>
         <w:rPr>
@@ -2806,7 +2806,7 @@
           <w:noProof/>
           <w:lang w:val="en-US"/>
         </w:rPr>
-        <w:t>(Biemer, 2010; R. M. Groves &amp; Lyberg, 2010)</w:t>
+        <w:t>(Biemer, 2010; Groves &amp; Lyberg, 2010)</w:t>
       </w:r>
       <w:r>
         <w:rPr>
@@ -3196,7 +3196,31 @@
         <w:rPr>
           <w:lang w:val="en-US"/>
         </w:rPr>
-        <w:t xml:space="preserve">In addition to the longitudinal aspects of diary survey methods, there are additional considerations specific to smart surveys making use of passive data collection. </w:t>
+        <w:t>In addition to the longitudinal aspects of diary survey methods, there are additional considerations specific to smart surveys making use of passive data collection.</w:t>
+      </w:r>
+      <w:r>
+        <w:rPr>
+          <w:lang w:val="en-US"/>
+        </w:rPr>
+        <w:t xml:space="preserve"> </w:t>
+      </w:r>
+      <w:r>
+        <w:rPr>
+          <w:lang w:val="en-US"/>
+        </w:rPr>
+        <w:t>Bosch a</w:t>
+      </w:r>
+      <w:r>
+        <w:rPr>
+          <w:lang w:val="en-US"/>
+        </w:rPr>
+        <w:t>nd Revilla</w:t>
+      </w:r>
+      <w:r>
+        <w:rPr>
+          <w:lang w:val="en-US"/>
+        </w:rPr>
+        <w:t xml:space="preserve"> </w:t>
       </w:r>
       <w:r>
         <w:rPr>
@@ -3218,6 +3242,7 @@
       </w:r>
       <w:r>
         <w:rPr>
+          <w:noProof/>
           <w:lang w:val="en-US"/>
         </w:rPr>
         <w:t>(2022)</w:t>
@@ -3256,6 +3281,12 @@
         <w:rPr>
           <w:lang w:val="en-US"/>
         </w:rPr>
+        <w:t xml:space="preserve">Amaya et al. </w:t>
+      </w:r>
+      <w:r>
+        <w:rPr>
+          <w:lang w:val="en-US"/>
+        </w:rPr>
         <w:fldChar w:fldCharType="begin" w:fldLock="1"/>
       </w:r>
       <w:r>
@@ -3272,6 +3303,7 @@
       </w:r>
       <w:r>
         <w:rPr>
+          <w:noProof/>
           <w:lang w:val="en-US"/>
         </w:rPr>
         <w:t>(2020)</w:t>
@@ -4622,7 +4654,7 @@
           <w:noProof/>
           <w:lang w:val="en-US"/>
         </w:rPr>
-        <w:t>(Couper, 2007)</w:t>
+        <w:t>(Groves, 2006; Groves et al., 2006)</w:t>
       </w:r>
       <w:r>
         <w:rPr>
@@ -4658,7 +4690,7 @@
         <w:rPr>
           <w:lang w:val="de-DE"/>
         </w:rPr>
-        <w:instrText>ADDIN paperpile_citation &lt;clusterId&gt;B295P552E942J656&lt;/clusterId&gt;&lt;metadata&gt;&lt;citation&gt;&lt;id&gt;003f6752-17c0-07dc-b238-7dd3d499f0bb&lt;/id&gt;&lt;/citation&gt;&lt;citation&gt;&lt;id&gt;2566db1d-66e6-0c9e-b206-d93f72e0c13c&lt;/id&gt;&lt;/citation&gt;&lt;/metadata&gt;&lt;data&gt;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&lt;/data&gt; \* MERGEFORMAT</w:instrText>
+        <w:instrText>ADDIN paperpile_citation &lt;clusterId&gt;B295P552E942J656&lt;/clusterId&gt;&lt;metadata&gt;&lt;citation&gt;&lt;id&gt;003f6752-17c0-07dc-b238-7dd3d499f0bb&lt;/id&gt;&lt;/citation&gt;&lt;citation&gt;&lt;id&gt;008291d5-316b-4ca0-920f-f81e30de895e&lt;/id&gt;&lt;/citation&gt;&lt;/metadata&gt;&lt;data&gt;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&lt;/data&gt; \* MERGEFORMAT</w:instrText>
       </w:r>
       <w:r>
         <w:rPr>
@@ -4671,7 +4703,7 @@
           <w:noProof/>
           <w:lang w:val="de-DE"/>
         </w:rPr>
-        <w:t>(Robert M. Groves, 2006; Robert M. Groves et al., 2006)</w:t>
+        <w:t>(Groves, 2006; Groves et al., 2006)</w:t>
       </w:r>
       <w:r>
         <w:rPr>
@@ -5509,7 +5541,7 @@
         <w:fldChar w:fldCharType="begin" w:fldLock="1"/>
       </w:r>
       <w:r>
-        <w:instrText>ADDIN paperpile_citation &lt;clusterId&gt;G119M167I557G241&lt;/clusterId&gt;&lt;metadata&gt;&lt;citation&gt;&lt;id&gt;23f29cd7-956c-441b-bca4-63d8e39da67f&lt;/id&gt;&lt;/citation&gt;&lt;/metadata&gt;&lt;data&gt;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&lt;/data&gt; \* MERGEFORMAT</w:instrText>
+        <w:instrText>ADDIN paperpile_citation &lt;clusterId&gt;G119M167I557G241&lt;/clusterId&gt;&lt;metadata&gt;&lt;citation&gt;&lt;id&gt;23f29cd7-956c-441b-bca4-63d8e39da67f&lt;/id&gt;&lt;/citation&gt;&lt;/metadata&gt;&lt;data&gt;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&lt;/data&gt; \* MERGEFORMAT</w:instrText>
       </w:r>
       <w:r>
         <w:rPr>
@@ -5521,7 +5553,7 @@
         <w:rPr>
           <w:noProof/>
         </w:rPr>
-        <w:t>(J. T. A. Vannieuwenhuyze &amp; Loosveldt, 2013)</w:t>
+        <w:t>(Vannieuwenhuyze &amp; Loosveldt, 2013)</w:t>
       </w:r>
       <w:r>
         <w:rPr>
@@ -6046,7 +6078,7 @@
           <w:szCs w:val="23"/>
           <w:lang w:val="en-US"/>
         </w:rPr>
-        <w:instrText>ADDIN paperpile_citation &lt;clusterId&gt;U935I982X473B166&lt;/clusterId&gt;&lt;metadata&gt;&lt;citation&gt;&lt;id&gt;7c540ea1-f547-47be-864a-65e63cb43147&lt;/id&gt;&lt;/citation&gt;&lt;/metadata&gt;&lt;data&gt;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&lt;/data&gt; \* MERGEFORMAT</w:instrText>
+        <w:instrText>ADDIN paperpile_citation &lt;clusterId&gt;J224W511S862Q585&lt;/clusterId&gt;&lt;metadata&gt;&lt;citation&gt;&lt;id&gt;83ada24f-d9f9-42bb-97db-ae4d4b54781d&lt;/id&gt;&lt;/citation&gt;&lt;/metadata&gt;&lt;data&gt;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&lt;/data&gt; \* MERGEFORMAT</w:instrText>
       </w:r>
       <w:r>
         <w:rPr>
@@ -6063,7 +6095,7 @@
           <w:szCs w:val="23"/>
           <w:lang w:val="en-US"/>
         </w:rPr>
-        <w:t>(van den Brakel Jan A., 2013)</w:t>
+        <w:t>(van den Brakel, Jan A., 2013)</w:t>
       </w:r>
       <w:r>
         <w:rPr>
@@ -6627,7 +6659,7 @@
         <w:fldChar w:fldCharType="begin" w:fldLock="1"/>
       </w:r>
       <w:r>
-        <w:instrText>ADDIN paperpile_citation &lt;clusterId&gt;J232X281T862Q383&lt;/clusterId&gt;&lt;metadata&gt;&lt;citation&gt;&lt;id&gt;2cc6259a-661d-0399-8d3d-f8f319509f95&lt;/id&gt;&lt;/citation&gt;&lt;/metadata&gt;&lt;data&gt;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&lt;/data&gt; \* MERGEFORMAT</w:instrText>
+        <w:instrText>ADDIN paperpile_citation &lt;clusterId&gt;J232X281T862Q383&lt;/clusterId&gt;&lt;metadata&gt;&lt;citation&gt;&lt;id&gt;2cc6259a-661d-0399-8d3d-f8f319509f95&lt;/id&gt;&lt;/citation&gt;&lt;/metadata&gt;&lt;data&gt;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&lt;/data&gt; \* MERGEFORMAT</w:instrText>
       </w:r>
       <w:r>
         <w:rPr>
@@ -6639,7 +6671,7 @@
         <w:rPr>
           <w:noProof/>
         </w:rPr>
-        <w:t>(J. Vannieuwenhuyze et al., 2010)</w:t>
+        <w:t>(Vannieuwenhuyze et al., 2010)</w:t>
       </w:r>
       <w:r>
         <w:rPr>
@@ -6681,7 +6713,7 @@
         <w:rPr>
           <w:lang w:val="en-US"/>
         </w:rPr>
-        <w:instrText>ADDIN paperpile_citation &lt;clusterId&gt;W419K466Z857W571&lt;/clusterId&gt;&lt;metadata&gt;&lt;citation&gt;&lt;id&gt;23f29cd7-956c-441b-bca4-63d8e39da67f&lt;/id&gt;&lt;/citation&gt;&lt;/metadata&gt;&lt;data&gt;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&lt;/data&gt; \* MERGEFORMAT</w:instrText>
+        <w:instrText>ADDIN paperpile_citation &lt;clusterId&gt;S861G228V698S322&lt;/clusterId&gt;&lt;metadata&gt;&lt;citation&gt;&lt;id&gt;23f29cd7-956c-441b-bca4-63d8e39da67f&lt;/id&gt;&lt;/citation&gt;&lt;/metadata&gt;&lt;data&gt;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&lt;/data&gt; \* MERGEFORMAT</w:instrText>
       </w:r>
       <w:r>
         <w:rPr>
@@ -6694,7 +6726,7 @@
           <w:noProof/>
           <w:lang w:val="en-US"/>
         </w:rPr>
-        <w:t>(J. T. A. Vannieuwenhuyze &amp; Loosveldt, 2013)</w:t>
+        <w:t>(Vannieuwenhuyze &amp; Loosveldt, 2013)</w:t>
       </w:r>
       <w:r>
         <w:rPr>
@@ -7830,7 +7862,7 @@
         <w:rPr>
           <w:lang w:val="en-US"/>
         </w:rPr>
-        <w:instrText>ADDIN paperpile_citation &lt;clusterId&gt;S565G625C215Z626&lt;/clusterId&gt;&lt;metadata&gt;&lt;citation&gt;&lt;id&gt;617aa4cf-30bb-0d03-a16b-6b5a6d853193&lt;/id&gt;&lt;/citation&gt;&lt;/metadata&gt;&lt;data&gt;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&lt;/data&gt; \* MERGEFORMAT</w:instrText>
+        <w:instrText>ADDIN paperpile_citation &lt;clusterId&gt;S565G625C215Z626&lt;/clusterId&gt;&lt;metadata&gt;&lt;citation&gt;&lt;id&gt;617aa4cf-30bb-0d03-a16b-6b5a6d853193&lt;/id&gt;&lt;/citation&gt;&lt;/metadata&gt;&lt;data&gt;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&lt;/data&gt; \* MERGEFORMAT</w:instrText>
       </w:r>
       <w:r>
         <w:rPr>
@@ -7843,7 +7875,7 @@
           <w:noProof/>
           <w:lang w:val="en-US"/>
         </w:rPr>
-        <w:t>(J. O. Chipperfield &amp; Chambers, 2015)</w:t>
+        <w:t>(Chipperfield &amp; Chambers, 2015)</w:t>
       </w:r>
       <w:r>
         <w:rPr>
@@ -7891,7 +7923,7 @@
         <w:rPr>
           <w:lang w:val="en-US"/>
         </w:rPr>
-        <w:instrText>ADDIN paperpile_citation &lt;clusterId&gt;Y421M577B868Z682&lt;/clusterId&gt;&lt;metadata&gt;&lt;citation&gt;&lt;id&gt;e8b4c94f-8306-4f0b-a81b-dde29fcdf530&lt;/id&gt;&lt;/citation&gt;&lt;/metadata&gt;&lt;data&gt;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&lt;/data&gt; \* MERGEFORMAT</w:instrText>
+        <w:instrText>ADDIN paperpile_citation &lt;clusterId&gt;Y421M577B868Z682&lt;/clusterId&gt;&lt;metadata&gt;&lt;citation&gt;&lt;id&gt;e8b4c94f-8306-4f0b-a81b-dde29fcdf530&lt;/id&gt;&lt;/citation&gt;&lt;/metadata&gt;&lt;data&gt;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&lt;/data&gt; \* MERGEFORMAT</w:instrText>
       </w:r>
       <w:r>
         <w:rPr>
@@ -8439,7 +8471,7 @@
         <w:fldChar w:fldCharType="begin" w:fldLock="1"/>
       </w:r>
       <w:r>
-        <w:instrText>ADDIN paperpile_citation &lt;clusterId&gt;D595R685N975K766&lt;/clusterId&gt;&lt;metadata&gt;&lt;citation&gt;&lt;id&gt;23f29cd7-956c-441b-bca4-63d8e39da67f&lt;/id&gt;&lt;/citation&gt;&lt;/metadata&gt;&lt;data&gt;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&lt;/data&gt; \* MERGEFORMAT</w:instrText>
+        <w:instrText>ADDIN paperpile_citation &lt;clusterId&gt;D595R685N975K766&lt;/clusterId&gt;&lt;metadata&gt;&lt;citation&gt;&lt;id&gt;23f29cd7-956c-441b-bca4-63d8e39da67f&lt;/id&gt;&lt;/citation&gt;&lt;/metadata&gt;&lt;data&gt;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&lt;/data&gt; \* MERGEFORMAT</w:instrText>
       </w:r>
       <w:r>
         <w:rPr>
@@ -8451,7 +8483,21 @@
         <w:rPr>
           <w:noProof/>
         </w:rPr>
-        <w:t>(J. T. A. Vannieuwenhuyze &amp; Loosveldt, 2013)</w:t>
+        <w:t>(</w:t>
+      </w:r>
+      <w:proofErr w:type="spellStart"/>
+      <w:r>
+        <w:rPr>
+          <w:noProof/>
+        </w:rPr>
+        <w:t>Vannieuwenhuyze</w:t>
+      </w:r>
+      <w:proofErr w:type="spellEnd"/>
+      <w:r>
+        <w:rPr>
+          <w:noProof/>
+        </w:rPr>
+        <w:t xml:space="preserve"> &amp; Loosveldt, 2013)</w:t>
       </w:r>
       <w:r>
         <w:rPr>
@@ -8606,7 +8652,7 @@
           <w:szCs w:val="23"/>
           <w:lang w:val="en-US"/>
         </w:rPr>
-        <w:instrText>ADDIN paperpile_citation &lt;clusterId&gt;B257O215D695I388&lt;/clusterId&gt;&lt;metadata&gt;&lt;citation&gt;&lt;id&gt;d140c9da-a402-4fcd-bcf1-b98082e71ce4&lt;/id&gt;&lt;/citation&gt;&lt;/metadata&gt;&lt;data&gt;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&lt;/data&gt; \* MERGEFORMAT</w:instrText>
+        <w:instrText>ADDIN paperpile_citation &lt;clusterId&gt;B257O215D695I388&lt;/clusterId&gt;&lt;metadata&gt;&lt;citation&gt;&lt;id&gt;d140c9da-a402-4fcd-bcf1-b98082e71ce4&lt;/id&gt;&lt;/citation&gt;&lt;/metadata&gt;&lt;data&gt;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&lt;/data&gt; \* MERGEFORMAT</w:instrText>
       </w:r>
       <w:r>
         <w:rPr>
@@ -9443,7 +9489,7 @@
           <w:noProof/>
           <w:lang w:val="en-US"/>
         </w:rPr>
-        <w:t>(Rao &amp; Molina, 2015)</w:t>
+        <w:t>(Boonstra et al., 2008)</w:t>
       </w:r>
       <w:r>
         <w:rPr>
@@ -9570,7 +9616,7 @@
         <w:rPr>
           <w:lang w:val="en-US"/>
         </w:rPr>
-        <w:instrText>ADDIN paperpile_citation &lt;clusterId&gt;L232Z389O779S493&lt;/clusterId&gt;&lt;metadata&gt;&lt;citation&gt;&lt;id&gt;741889ed-3f8a-49f3-80f7-b6e9dadf1203&lt;/id&gt;&lt;/citation&gt;&lt;/metadata&gt;&lt;data&gt;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&lt;/data&gt; \* MERGEFORMAT</w:instrText>
+        <w:instrText>ADDIN paperpile_citation &lt;clusterId&gt;L232Z389O779S493&lt;/clusterId&gt;&lt;metadata&gt;&lt;citation&gt;&lt;id&gt;741889ed-3f8a-49f3-80f7-b6e9dadf1203&lt;/id&gt;&lt;/citation&gt;&lt;/metadata&gt;&lt;data&gt;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&lt;/data&gt; \* MERGEFORMAT</w:instrText>
       </w:r>
       <w:r>
         <w:rPr>
@@ -9627,7 +9673,7 @@
         <w:rPr>
           <w:lang w:val="en-US"/>
         </w:rPr>
-        <w:instrText>ADDIN paperpile_citation &lt;clusterId&gt;V935J983F673C196&lt;/clusterId&gt;&lt;metadata&gt;&lt;citation&gt;&lt;id&gt;f324b8f5-cfc0-06db-9150-98a9114b8a56&lt;/id&gt;&lt;/citation&gt;&lt;/metadata&gt;&lt;data&gt;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&lt;/data&gt; \* MERGEFORMAT</w:instrText>
+        <w:instrText>ADDIN paperpile_citation &lt;clusterId&gt;V935J983F673C196&lt;/clusterId&gt;&lt;metadata&gt;&lt;citation&gt;&lt;id&gt;f324b8f5-cfc0-06db-9150-98a9114b8a56&lt;/id&gt;&lt;/citation&gt;&lt;/metadata&gt;&lt;data&gt;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&lt;/data&gt; \* MERGEFORMAT</w:instrText>
       </w:r>
       <w:r>
         <w:rPr>
@@ -9640,7 +9686,7 @@
           <w:noProof/>
           <w:lang w:val="en-US"/>
         </w:rPr>
-        <w:t>(J. Chipperfield, 2020)</w:t>
+        <w:t>(Chipperfield, 2020)</w:t>
       </w:r>
       <w:r>
         <w:rPr>
@@ -9669,6 +9715,12 @@
           <w:lang w:val="en-US"/>
         </w:rPr>
       </w:pPr>
+      <w:r>
+        <w:rPr>
+          <w:lang w:val="en-US"/>
+        </w:rPr>
+        <w:t xml:space="preserve">Tie in with the French TUS experiment from TSS2: households complete both paper and app-based diaries, split on order of completion. </w:t>
+      </w:r>
     </w:p>
     <w:p>
       <w:pPr>
@@ -9834,6 +9886,7 @@
           <w:noProof/>
           <w:lang w:val="en-US"/>
         </w:rPr>
+        <w:lastRenderedPageBreak/>
         <w:t xml:space="preserve">Amaya, A., Biemer, P. P., &amp; Kinyon, D. (2020). Total error in a big data world: adapting the TSE framework to big data. </w:t>
       </w:r>
       <w:r>
@@ -9866,7 +9919,6 @@
           <w:noProof/>
           <w:lang w:val="en-US"/>
         </w:rPr>
-        <w:lastRenderedPageBreak/>
         <w:t xml:space="preserve">Ampt, E. S., Richardson, A. J., &amp; Brög, W. (1985). </w:t>
       </w:r>
       <w:r>
@@ -10229,6 +10281,7 @@
           <w:noProof/>
           <w:lang w:val="en-US"/>
         </w:rPr>
+        <w:lastRenderedPageBreak/>
         <w:t xml:space="preserve">Biemer, P. P. (2010). Total Survey Error: Design, Implementation, and Evaluation. </w:t>
       </w:r>
       <w:r>
@@ -10276,7 +10329,6 @@
           <w:noProof/>
           <w:lang w:val="en-US"/>
         </w:rPr>
-        <w:lastRenderedPageBreak/>
         <w:t xml:space="preserve">Biemer, P. P., &amp; Amaya, A. (2020). Total error frameworks for found data. In </w:t>
       </w:r>
       <w:r>
@@ -10687,15 +10739,8 @@
           <w:noProof/>
           <w:lang w:val="en-US"/>
         </w:rPr>
-        <w:t xml:space="preserve">Burkill, S., Copas, A., Couper, M. P., Clifton, S., Prah, P., Datta, J., Conrad, F., Wellings, K., Johnson, A. M., &amp; Erens, B. (2016). Using the web to collect data on sensitive behaviours: A study looking </w:t>
-      </w:r>
-      <w:r>
-        <w:rPr>
-          <w:noProof/>
-          <w:lang w:val="en-US"/>
-        </w:rPr>
         <w:lastRenderedPageBreak/>
-        <w:t xml:space="preserve">at mode effects on the British National Survey of Sexual Attitudes and Lifestyles. </w:t>
+        <w:t xml:space="preserve">Burkill, S., Copas, A., Couper, M. P., Clifton, S., Prah, P., Datta, J., Conrad, F., Wellings, K., Johnson, A. M., &amp; Erens, B. (2016). Using the web to collect data on sensitive behaviours: A study looking at mode effects on the British National Survey of Sexual Attitudes and Lifestyles. </w:t>
       </w:r>
       <w:r>
         <w:rPr>
@@ -10937,7 +10982,7 @@
           <w:noProof/>
           <w:lang w:val="en-US"/>
         </w:rPr>
-        <w:t xml:space="preserve">Chambers, R., Chipperfield, J., Davis, W., &amp; Kovacevic, M. (2009). </w:t>
+        <w:t xml:space="preserve">Chambers, R., Chipperfield, J. O., Davis, W., &amp; Kovacevic, M. (2009). </w:t>
       </w:r>
       <w:r>
         <w:rPr>
@@ -11016,7 +11061,7 @@
           <w:noProof/>
           <w:lang w:val="en-US"/>
         </w:rPr>
-        <w:t xml:space="preserve">Chipperfield, J. (2020). Bootstrap inference using estimating equations and data that are linked with complex probabilistic algorithms. </w:t>
+        <w:t xml:space="preserve">Chipperfield, J. O. (2020). Bootstrap inference using estimating equations and data that are linked with complex probabilistic algorithms. </w:t>
       </w:r>
       <w:r>
         <w:rPr>
@@ -11063,7 +11108,7 @@
           <w:noProof/>
           <w:lang w:val="en-US"/>
         </w:rPr>
-        <w:t xml:space="preserve">Chipperfield, J. O., &amp; Chambers, R. L. (2015). Using the bootstrap to account for linkage errors when analysing probabilistically linked categorical data. </w:t>
+        <w:t xml:space="preserve">Chipperfield, J. O., &amp; Chambers, R. L. (2015). Using the Bootstrap to Account for Linkage Errors when Analysing Probabilistically Linked Categorical Data. </w:t>
       </w:r>
       <w:r>
         <w:rPr>
@@ -11110,6 +11155,7 @@
           <w:noProof/>
           <w:lang w:val="en-US"/>
         </w:rPr>
+        <w:lastRenderedPageBreak/>
         <w:t xml:space="preserve">Clarke, M., Dix, M., &amp; Jones, P. (1981). Error and uncertainty in travel surveys. </w:t>
       </w:r>
       <w:r>
@@ -11157,7 +11203,6 @@
           <w:noProof/>
           <w:lang w:val="en-US"/>
         </w:rPr>
-        <w:lastRenderedPageBreak/>
         <w:t xml:space="preserve">Cottrill, C. D., Pereira, F. C., Zhao, F., Dias, I. F., Lim, H. B., Ben-Akiva, M. E., &amp; Zegras, P. C. (2013). Future Mobility Survey: Experience in Developing a Smartphone-Based Travel Survey in Singapore. </w:t>
       </w:r>
       <w:r>
@@ -11527,6 +11572,7 @@
           <w:noProof/>
           <w:lang w:val="en-US"/>
         </w:rPr>
+        <w:lastRenderedPageBreak/>
         <w:t xml:space="preserve">de Leeuw, E., &amp; Hox, J. (2008). Mixing Data Collection Methods: Lessons from Social Survey Research1, 2. </w:t>
       </w:r>
       <w:r>
@@ -11559,7 +11605,6 @@
           <w:noProof/>
           <w:lang w:val="en-US"/>
         </w:rPr>
-        <w:lastRenderedPageBreak/>
         <w:t xml:space="preserve">DeLeeuw, E. D. (2018). Mixed-mode: Past, present, and future. </w:t>
       </w:r>
       <w:r>
@@ -11861,6 +11906,7 @@
           <w:noProof/>
           <w:lang w:val="en-US"/>
         </w:rPr>
+        <w:lastRenderedPageBreak/>
         <w:t xml:space="preserve">Gong, L., Morikawa, T., Yamamoto, T., &amp; Sato, H. (2014). Deriving Personal Trip Data from GPS Data: A Literature Review on the Existing Methodologies. </w:t>
       </w:r>
       <w:r>
@@ -11908,7 +11954,6 @@
           <w:noProof/>
           <w:lang w:val="en-US"/>
         </w:rPr>
-        <w:lastRenderedPageBreak/>
         <w:t xml:space="preserve">Greaves, S., Ellison, A., Ellison, R., Rance, D., Standen, C., Rissel, C., &amp; Crane, M. (2015). A Web-Based Diary and Companion Smartphone app for Travel/Activity Surveys. </w:t>
       </w:r>
       <w:r>
@@ -11956,7 +12001,7 @@
           <w:noProof/>
           <w:lang w:val="en-US"/>
         </w:rPr>
-        <w:t xml:space="preserve">Groves, R. M., &amp; Lyberg, L. (2010). Total survey error: Past, present, and future. </w:t>
+        <w:t xml:space="preserve">Groves, R. M. (2006). Nonresponse rates and nonresponse bias in household surveys. </w:t>
       </w:r>
       <w:r>
         <w:rPr>
@@ -11979,14 +12024,14 @@
           <w:noProof/>
           <w:lang w:val="en-US"/>
         </w:rPr>
-        <w:t>74</w:t>
-      </w:r>
-      <w:r>
-        <w:rPr>
-          <w:noProof/>
-          <w:lang w:val="en-US"/>
-        </w:rPr>
-        <w:t>(5), 849–879.</w:t>
+        <w:t>70</w:t>
+      </w:r>
+      <w:r>
+        <w:rPr>
+          <w:noProof/>
+          <w:lang w:val="en-US"/>
+        </w:rPr>
+        <w:t>(5), 646–675.</w:t>
       </w:r>
     </w:p>
     <w:p>
@@ -12003,7 +12048,7 @@
           <w:noProof/>
           <w:lang w:val="en-US"/>
         </w:rPr>
-        <w:t xml:space="preserve">Groves, Robert M. (2006). Nonresponse rates and nonresponse bias in household surveys. </w:t>
+        <w:t xml:space="preserve">Groves, R. M., Couper, M. P., Presser, S., Singer, E., Tourangeau, R., Acosta, G. P., &amp; Nelson, L. (2006). Experiments in producing nonresponse bias. </w:t>
       </w:r>
       <w:r>
         <w:rPr>
@@ -12033,7 +12078,7 @@
           <w:noProof/>
           <w:lang w:val="en-US"/>
         </w:rPr>
-        <w:t>(5), 646–675.</w:t>
+        <w:t>(5), 720–736.</w:t>
       </w:r>
     </w:p>
     <w:p>
@@ -12050,7 +12095,7 @@
           <w:noProof/>
           <w:lang w:val="en-US"/>
         </w:rPr>
-        <w:t xml:space="preserve">Groves, Robert M., Couper, M. P., Presser, S., Singer, E., Tourangeau, R., Acosta, G. P., &amp; Nelson, L. (2006). Experiments in producing nonresponse bias. </w:t>
+        <w:t xml:space="preserve">Groves, R. M., &amp; Lyberg, L. (2010). Total Survey Error: Past, Present, and Future. </w:t>
       </w:r>
       <w:r>
         <w:rPr>
@@ -12073,14 +12118,14 @@
           <w:noProof/>
           <w:lang w:val="en-US"/>
         </w:rPr>
-        <w:t>70</w:t>
-      </w:r>
-      <w:r>
-        <w:rPr>
-          <w:noProof/>
-          <w:lang w:val="en-US"/>
-        </w:rPr>
-        <w:t>(5), 720–736.</w:t>
+        <w:t>74</w:t>
+      </w:r>
+      <w:r>
+        <w:rPr>
+          <w:noProof/>
+          <w:lang w:val="en-US"/>
+        </w:rPr>
+        <w:t>(5), 849–879.</w:t>
       </w:r>
     </w:p>
     <w:p>
@@ -12316,6 +12361,7 @@
           <w:noProof/>
           <w:lang w:val="en-US"/>
         </w:rPr>
+        <w:lastRenderedPageBreak/>
         <w:t xml:space="preserve">Imbens, G. W. (2004). Nonparametric estimation of average treatment effects under exogeneity: A review. </w:t>
       </w:r>
       <w:r>
@@ -12363,7 +12409,6 @@
           <w:noProof/>
           <w:lang w:val="en-US"/>
         </w:rPr>
-        <w:lastRenderedPageBreak/>
         <w:t xml:space="preserve">Jäckle, A., Burton, J., Couper, M. P., &amp; Lessof, C. (2019). Participation in a mobile app survey to collect expenditure data as part of a large-scale probability household panel: coverage and participation rates and biases. </w:t>
       </w:r>
       <w:r>
@@ -14667,7 +14712,7 @@
           <w:noProof/>
           <w:lang w:val="en-US"/>
         </w:rPr>
-        <w:t xml:space="preserve">van den Brakel Jan A. (2013). Design-based analysis of factorial designs embedded in probability samples. </w:t>
+        <w:t xml:space="preserve">van den Brakel, Jan A. (2013). Design-based analysis of factorial designs embedded in probability samples. </w:t>
       </w:r>
       <w:r>
         <w:rPr>
@@ -14755,28 +14800,25 @@
         <w:ind w:left="720" w:hanging="720"/>
         <w:rPr>
           <w:noProof/>
-          <w:lang w:val="en-US"/>
-        </w:rPr>
-      </w:pPr>
-      <w:r>
-        <w:rPr>
-          <w:noProof/>
-          <w:lang w:val="en-US"/>
-        </w:rPr>
-        <w:t xml:space="preserve">Vannieuwenhuyze, J., Loosveldt, G., &amp; Molenberghs, G. (2010). A method for evaluating mode effects in mixed-mode surveys. </w:t>
+        </w:rPr>
+      </w:pPr>
+      <w:r>
+        <w:rPr>
+          <w:noProof/>
+          <w:lang w:val="en-US"/>
+        </w:rPr>
+        <w:t xml:space="preserve">Vannieuwenhuyze, J. T. A., &amp; Loosveldt, G. (2013). Evaluating Relative Mode Effects in Mixed-Mode Surveys:: Three Methods to Disentangle Selection and Measurement Effects. </w:t>
       </w:r>
       <w:r>
         <w:rPr>
           <w:i/>
           <w:noProof/>
-          <w:lang w:val="en-US"/>
-        </w:rPr>
-        <w:t>Public Opinion Quarterly</w:t>
-      </w:r>
-      <w:r>
-        <w:rPr>
-          <w:noProof/>
-          <w:lang w:val="en-US"/>
+        </w:rPr>
+        <w:t>Sociological Methods &amp; Research</w:t>
+      </w:r>
+      <w:r>
+        <w:rPr>
+          <w:noProof/>
         </w:rPr>
         <w:t xml:space="preserve">, </w:t>
       </w:r>
@@ -14784,16 +14826,14 @@
         <w:rPr>
           <w:i/>
           <w:noProof/>
-          <w:lang w:val="en-US"/>
-        </w:rPr>
-        <w:t>74</w:t>
-      </w:r>
-      <w:r>
-        <w:rPr>
-          <w:noProof/>
-          <w:lang w:val="en-US"/>
-        </w:rPr>
-        <w:t>(5), 1027–1045.</w:t>
+        </w:rPr>
+        <w:t>42</w:t>
+      </w:r>
+      <w:r>
+        <w:rPr>
+          <w:noProof/>
+        </w:rPr>
+        <w:t>(1), 82–104.</w:t>
       </w:r>
     </w:p>
     <w:p>
@@ -14808,9 +14848,15 @@
       <w:r>
         <w:rPr>
           <w:noProof/>
-          <w:lang w:val="en-US"/>
-        </w:rPr>
-        <w:t xml:space="preserve">Vannieuwenhuyze, J. T. A., &amp; Loosveldt, G. (2013). Evaluating Relative Mode Effects in Mixed-Mode Surveys:: Three Methods to Disentangle Selection and Measurement Effects. </w:t>
+        </w:rPr>
+        <w:t xml:space="preserve">Vannieuwenhuyze, J. T. A., Loosveldt, G., &amp; Molenberghs, G. (2010). </w:t>
+      </w:r>
+      <w:r>
+        <w:rPr>
+          <w:noProof/>
+          <w:lang w:val="en-US"/>
+        </w:rPr>
+        <w:t xml:space="preserve">A Method for Evaluating Mode Effects in Mixed-mode Surveys. </w:t>
       </w:r>
       <w:r>
         <w:rPr>
@@ -14818,7 +14864,7 @@
           <w:noProof/>
           <w:lang w:val="en-US"/>
         </w:rPr>
-        <w:t>Sociological Methods &amp; Research</w:t>
+        <w:t>Public Opinion Quarterly</w:t>
       </w:r>
       <w:r>
         <w:rPr>
@@ -14833,14 +14879,14 @@
           <w:noProof/>
           <w:lang w:val="en-US"/>
         </w:rPr>
-        <w:t>42</w:t>
-      </w:r>
-      <w:r>
-        <w:rPr>
-          <w:noProof/>
-          <w:lang w:val="en-US"/>
-        </w:rPr>
-        <w:t>(1), 82–104.</w:t>
+        <w:t>74</w:t>
+      </w:r>
+      <w:r>
+        <w:rPr>
+          <w:noProof/>
+          <w:lang w:val="en-US"/>
+        </w:rPr>
+        <w:t>(5), 1027–1045.</w:t>
       </w:r>
     </w:p>
     <w:p>

</xml_diff>